<commit_message>
kommentarer til grafisk udvikiling rapport refactor
</commit_message>
<xml_diff>
--- a/Rapport/Rapport/Grafisk udvikling.docx
+++ b/Rapport/Rapport/Grafisk udvikling.docx
@@ -4,6 +4,12 @@
   <w:body>
     <w:sdt>
       <w:sdtPr>
+        <w:rPr>
+          <w:rFonts w:asciiTheme="minorHAnsi" w:eastAsiaTheme="minorHAnsi" w:hAnsiTheme="minorHAnsi" w:cstheme="minorBidi"/>
+          <w:color w:val="auto"/>
+          <w:sz w:val="22"/>
+          <w:szCs w:val="22"/>
+        </w:rPr>
         <w:id w:val="1535304031"/>
         <w:docPartObj>
           <w:docPartGallery w:val="Table of Contents"/>
@@ -12,19 +18,15 @@
       </w:sdtPr>
       <w:sdtEndPr>
         <w:rPr>
-          <w:rFonts w:asciiTheme="minorHAnsi" w:eastAsiaTheme="minorHAnsi" w:hAnsiTheme="minorHAnsi" w:cstheme="minorBidi"/>
           <w:b/>
           <w:bCs/>
           <w:noProof/>
-          <w:color w:val="auto"/>
-          <w:sz w:val="22"/>
-          <w:szCs w:val="22"/>
         </w:rPr>
       </w:sdtEndPr>
       <w:sdtContent>
         <w:p>
           <w:pPr>
-            <w:pStyle w:val="TOCHeading"/>
+            <w:pStyle w:val="Overskrift"/>
           </w:pPr>
           <w:r>
             <w:t>Contents</w:t>
@@ -33,7 +35,7 @@
         <w:commentRangeStart w:id="0"/>
         <w:p>
           <w:pPr>
-            <w:pStyle w:val="TOC1"/>
+            <w:pStyle w:val="Indholdsfortegnelse1"/>
             <w:tabs>
               <w:tab w:val="right" w:leader="dot" w:pos="9350"/>
             </w:tabs>
@@ -112,7 +114,7 @@
         </w:p>
         <w:p>
           <w:pPr>
-            <w:pStyle w:val="TOC2"/>
+            <w:pStyle w:val="Indholdsfortegnelse2"/>
             <w:tabs>
               <w:tab w:val="right" w:leader="dot" w:pos="9350"/>
             </w:tabs>
@@ -182,7 +184,7 @@
         </w:p>
         <w:p>
           <w:pPr>
-            <w:pStyle w:val="TOC3"/>
+            <w:pStyle w:val="Indholdsfortegnelse3"/>
             <w:tabs>
               <w:tab w:val="right" w:leader="dot" w:pos="9350"/>
             </w:tabs>
@@ -198,23 +200,7 @@
                 <w:noProof/>
                 <w:lang w:val="da-DK"/>
               </w:rPr>
-              <w:t>GPU - Graphi</w:t>
-            </w:r>
-            <w:r>
-              <w:rPr>
-                <w:rStyle w:val="Hyperlink"/>
-                <w:noProof/>
-                <w:lang w:val="da-DK"/>
-              </w:rPr>
-              <w:t>c</w:t>
-            </w:r>
-            <w:r>
-              <w:rPr>
-                <w:rStyle w:val="Hyperlink"/>
-                <w:noProof/>
-                <w:lang w:val="da-DK"/>
-              </w:rPr>
-              <w:t>al Processing Unit</w:t>
+              <w:t>GPU - Graphical Processing Unit</w:t>
             </w:r>
             <w:r>
               <w:rPr>
@@ -268,7 +254,7 @@
         </w:p>
         <w:p>
           <w:pPr>
-            <w:pStyle w:val="TOC3"/>
+            <w:pStyle w:val="Indholdsfortegnelse3"/>
             <w:tabs>
               <w:tab w:val="right" w:leader="dot" w:pos="9350"/>
             </w:tabs>
@@ -338,7 +324,7 @@
         </w:p>
         <w:p>
           <w:pPr>
-            <w:pStyle w:val="TOC3"/>
+            <w:pStyle w:val="Indholdsfortegnelse3"/>
             <w:tabs>
               <w:tab w:val="right" w:leader="dot" w:pos="9350"/>
             </w:tabs>
@@ -408,7 +394,7 @@
         </w:p>
         <w:p>
           <w:pPr>
-            <w:pStyle w:val="TOC2"/>
+            <w:pStyle w:val="Indholdsfortegnelse2"/>
             <w:tabs>
               <w:tab w:val="right" w:leader="dot" w:pos="9350"/>
             </w:tabs>
@@ -478,7 +464,7 @@
         </w:p>
         <w:p>
           <w:pPr>
-            <w:pStyle w:val="TOC3"/>
+            <w:pStyle w:val="Indholdsfortegnelse3"/>
             <w:tabs>
               <w:tab w:val="right" w:leader="dot" w:pos="9350"/>
             </w:tabs>
@@ -558,7 +544,7 @@
           <w:commentRangeEnd w:id="0"/>
           <w:r>
             <w:rPr>
-              <w:rStyle w:val="CommentReference"/>
+              <w:rStyle w:val="Kommentarhenvisning"/>
             </w:rPr>
             <w:commentReference w:id="0"/>
           </w:r>
@@ -601,7 +587,7 @@
     </w:p>
     <w:p>
       <w:pPr>
-        <w:pStyle w:val="ListParagraph"/>
+        <w:pStyle w:val="Listeafsnit"/>
         <w:numPr>
           <w:ilvl w:val="0"/>
           <w:numId w:val="5"/>
@@ -650,7 +636,7 @@
     </w:p>
     <w:p>
       <w:pPr>
-        <w:pStyle w:val="Heading1"/>
+        <w:pStyle w:val="Overskrift1"/>
         <w:rPr>
           <w:lang w:val="da-DK"/>
         </w:rPr>
@@ -724,7 +710,7 @@
     </w:p>
     <w:p>
       <w:pPr>
-        <w:pStyle w:val="Heading2"/>
+        <w:pStyle w:val="Overskrift2"/>
         <w:rPr>
           <w:lang w:val="da-DK"/>
         </w:rPr>
@@ -790,7 +776,27 @@
         <w:rPr>
           <w:lang w:val="da-DK"/>
         </w:rPr>
-        <w:t xml:space="preserve"> imellem computerkraft, nedkøling og fysisk plads, som udgør en enheds arbejdskraft. </w:t>
+        <w:t xml:space="preserve"> imellem computerkraft, nedkøling og fysisk plads, som udgør en enheds </w:t>
+      </w:r>
+      <w:commentRangeStart w:id="3"/>
+      <w:r>
+        <w:rPr>
+          <w:lang w:val="da-DK"/>
+        </w:rPr>
+        <w:t>arbejdskraft</w:t>
+      </w:r>
+      <w:commentRangeEnd w:id="3"/>
+      <w:r>
+        <w:rPr>
+          <w:rStyle w:val="Kommentarhenvisning"/>
+        </w:rPr>
+        <w:commentReference w:id="3"/>
+      </w:r>
+      <w:r>
+        <w:rPr>
+          <w:lang w:val="da-DK"/>
+        </w:rPr>
+        <w:t xml:space="preserve">. </w:t>
       </w:r>
     </w:p>
     <w:p>
@@ -832,7 +838,7 @@
     </w:p>
     <w:p>
       <w:pPr>
-        <w:pStyle w:val="Heading3"/>
+        <w:pStyle w:val="Overskrift3"/>
         <w:rPr>
           <w:lang w:val="da-DK"/>
         </w:rPr>
@@ -857,13 +863,13 @@
     </w:p>
     <w:p>
       <w:pPr>
-        <w:pStyle w:val="Heading3"/>
-        <w:rPr>
-          <w:lang w:val="da-DK"/>
-        </w:rPr>
-      </w:pPr>
-      <w:bookmarkStart w:id="3" w:name="_Toc388927917"/>
-      <w:commentRangeStart w:id="4"/>
+        <w:pStyle w:val="Overskrift3"/>
+        <w:rPr>
+          <w:lang w:val="da-DK"/>
+        </w:rPr>
+      </w:pPr>
+      <w:bookmarkStart w:id="4" w:name="_Toc388927917"/>
+      <w:commentRangeStart w:id="5"/>
       <w:r>
         <w:rPr>
           <w:lang w:val="da-DK"/>
@@ -883,17 +889,17 @@
         </w:rPr>
         <w:t xml:space="preserve"> Processing Unit</w:t>
       </w:r>
-      <w:commentRangeEnd w:id="4"/>
-      <w:r>
-        <w:rPr>
-          <w:rStyle w:val="CommentReference"/>
+      <w:commentRangeEnd w:id="5"/>
+      <w:r>
+        <w:rPr>
+          <w:rStyle w:val="Kommentarhenvisning"/>
           <w:rFonts w:asciiTheme="minorHAnsi" w:eastAsiaTheme="minorHAnsi" w:hAnsiTheme="minorHAnsi" w:cstheme="minorBidi"/>
           <w:color w:val="auto"/>
           <w:lang w:val="da-DK"/>
         </w:rPr>
-        <w:commentReference w:id="4"/>
-      </w:r>
-      <w:bookmarkEnd w:id="3"/>
+        <w:commentReference w:id="5"/>
+      </w:r>
+      <w:bookmarkEnd w:id="4"/>
     </w:p>
     <w:p>
       <w:pPr>
@@ -902,11 +908,19 @@
           <w:lang w:val="da-DK"/>
         </w:rPr>
       </w:pPr>
-      <w:r>
-        <w:rPr>
-          <w:lang w:val="da-DK"/>
-        </w:rPr>
-        <w:t xml:space="preserve">GPU’en, </w:t>
+      <w:proofErr w:type="spellStart"/>
+      <w:r>
+        <w:rPr>
+          <w:lang w:val="da-DK"/>
+        </w:rPr>
+        <w:t>GPU’en</w:t>
+      </w:r>
+      <w:proofErr w:type="spellEnd"/>
+      <w:r>
+        <w:rPr>
+          <w:lang w:val="da-DK"/>
+        </w:rPr>
+        <w:t xml:space="preserve">, </w:t>
       </w:r>
       <w:r>
         <w:rPr>
@@ -992,12 +1006,14 @@
         </w:rPr>
         <w:t>’</w:t>
       </w:r>
+      <w:proofErr w:type="spellStart"/>
       <w:r>
         <w:rPr>
           <w:lang w:val="da-DK"/>
         </w:rPr>
         <w:t>fillrate</w:t>
       </w:r>
+      <w:proofErr w:type="spellEnd"/>
       <w:r>
         <w:rPr>
           <w:lang w:val="da-DK"/>
@@ -1014,19 +1030,117 @@
         <w:rPr>
           <w:lang w:val="da-DK"/>
         </w:rPr>
-        <w:t xml:space="preserve">angiver, hvor meget grafikkortet kan rendere og skrive til grafikhukommelsen i sekundet. </w:t>
-      </w:r>
-      <w:r>
-        <w:rPr>
-          <w:lang w:val="da-DK"/>
-        </w:rPr>
-        <w:t>Fillraten afhænger oftest af shaderen, som er det stykke software, der udregner det visuelle resultat af interaktionen med modeller, materialer, lys, skygger mv. En kompleks shader resulterer derfor i en høj fillrate i applikatione</w:t>
-      </w:r>
-      <w:r>
-        <w:rPr>
-          <w:lang w:val="da-DK"/>
-        </w:rPr>
-        <w:t xml:space="preserve">n, og det anbefales at bruge en så simpelt som muligt shader. </w:t>
+        <w:t xml:space="preserve">angiver, hvor meget grafikkortet kan </w:t>
+      </w:r>
+      <w:commentRangeStart w:id="6"/>
+      <w:proofErr w:type="spellStart"/>
+      <w:r>
+        <w:rPr>
+          <w:lang w:val="da-DK"/>
+        </w:rPr>
+        <w:t>rendere</w:t>
+      </w:r>
+      <w:proofErr w:type="spellEnd"/>
+      <w:r>
+        <w:rPr>
+          <w:lang w:val="da-DK"/>
+        </w:rPr>
+        <w:t xml:space="preserve"> </w:t>
+      </w:r>
+      <w:commentRangeEnd w:id="6"/>
+      <w:r>
+        <w:rPr>
+          <w:rStyle w:val="Kommentarhenvisning"/>
+        </w:rPr>
+        <w:commentReference w:id="6"/>
+      </w:r>
+      <w:r>
+        <w:rPr>
+          <w:lang w:val="da-DK"/>
+        </w:rPr>
+        <w:t xml:space="preserve">og skrive til grafikhukommelsen i sekundet. </w:t>
+      </w:r>
+      <w:proofErr w:type="spellStart"/>
+      <w:r>
+        <w:rPr>
+          <w:lang w:val="da-DK"/>
+        </w:rPr>
+        <w:t>Fillraten</w:t>
+      </w:r>
+      <w:proofErr w:type="spellEnd"/>
+      <w:r>
+        <w:rPr>
+          <w:lang w:val="da-DK"/>
+        </w:rPr>
+        <w:t xml:space="preserve"> afhænger oftest af shaderen, som er det stykke software, der udregner det visuelle resultat af interaktionen med modeller, materialer, lys, skygger mv. En kompleks </w:t>
+      </w:r>
+      <w:proofErr w:type="spellStart"/>
+      <w:r>
+        <w:rPr>
+          <w:lang w:val="da-DK"/>
+        </w:rPr>
+        <w:t>shader</w:t>
+      </w:r>
+      <w:proofErr w:type="spellEnd"/>
+      <w:r>
+        <w:rPr>
+          <w:lang w:val="da-DK"/>
+        </w:rPr>
+        <w:t xml:space="preserve"> resulterer derfor i en høj </w:t>
+      </w:r>
+      <w:proofErr w:type="spellStart"/>
+      <w:r>
+        <w:rPr>
+          <w:lang w:val="da-DK"/>
+        </w:rPr>
+        <w:t>fillrate</w:t>
+      </w:r>
+      <w:proofErr w:type="spellEnd"/>
+      <w:r>
+        <w:rPr>
+          <w:lang w:val="da-DK"/>
+        </w:rPr>
+        <w:t xml:space="preserve"> i applikatione</w:t>
+      </w:r>
+      <w:r>
+        <w:rPr>
+          <w:lang w:val="da-DK"/>
+        </w:rPr>
+        <w:t xml:space="preserve">n, og det </w:t>
+      </w:r>
+      <w:commentRangeStart w:id="7"/>
+      <w:r>
+        <w:rPr>
+          <w:lang w:val="da-DK"/>
+        </w:rPr>
+        <w:t xml:space="preserve">anbefales </w:t>
+      </w:r>
+      <w:commentRangeEnd w:id="7"/>
+      <w:r>
+        <w:rPr>
+          <w:rStyle w:val="Kommentarhenvisning"/>
+        </w:rPr>
+        <w:commentReference w:id="7"/>
+      </w:r>
+      <w:r>
+        <w:rPr>
+          <w:lang w:val="da-DK"/>
+        </w:rPr>
+        <w:t xml:space="preserve">at bruge en så simpelt som muligt </w:t>
+      </w:r>
+      <w:proofErr w:type="spellStart"/>
+      <w:r>
+        <w:rPr>
+          <w:lang w:val="da-DK"/>
+        </w:rPr>
+        <w:t>shader</w:t>
+      </w:r>
+      <w:proofErr w:type="spellEnd"/>
+      <w:r>
+        <w:rPr>
+          <w:lang w:val="da-DK"/>
+        </w:rPr>
+        <w:t xml:space="preserve">. </w:t>
       </w:r>
     </w:p>
     <w:p>
@@ -1051,19 +1165,71 @@
         <w:rPr>
           <w:lang w:val="da-DK"/>
         </w:rPr>
-        <w:t xml:space="preserve">ette for meget hukommelse, er der en par metoder, som kan tages i brug. Det første der bør overvejes er komprimering af teksturene, hvilket gør dem lettere at indlæse i hukommelsen. </w:t>
-      </w:r>
-      <w:r>
-        <w:rPr>
-          <w:lang w:val="da-DK"/>
-        </w:rPr>
-        <w:t xml:space="preserve">Yderligere bør det gøres brug af mipmaps, som er lavere opløsnings-versioner af teksturerne. De erstattes med den oprindelige tekstur, typisk når kameraet flyttes længere væk fra objektet med den tilhørende tekstur. Dette øger renderingshastigheden, </w:t>
-      </w:r>
-      <w:r>
-        <w:rPr>
-          <w:lang w:val="da-DK"/>
-        </w:rPr>
-        <w:t xml:space="preserve">men dog med omtanke, da processen i sig selv kræver omkring 33% mere hukommelse. </w:t>
+        <w:t>ette</w:t>
+      </w:r>
+      <w:r>
+        <w:rPr>
+          <w:lang w:val="da-DK"/>
+        </w:rPr>
+        <w:t xml:space="preserve"> for meget hukommelse, er der et</w:t>
+      </w:r>
+      <w:r>
+        <w:rPr>
+          <w:lang w:val="da-DK"/>
+        </w:rPr>
+        <w:t xml:space="preserve"> par metoder, som kan tages i brug. Det første der bør overvejes er komprimering af teksturene, hvilket gør dem lettere at indlæse i hukommelsen. </w:t>
+      </w:r>
+      <w:r>
+        <w:rPr>
+          <w:lang w:val="da-DK"/>
+        </w:rPr>
+        <w:t>Yderligere bør der</w:t>
+      </w:r>
+      <w:r>
+        <w:rPr>
+          <w:lang w:val="da-DK"/>
+        </w:rPr>
+        <w:t xml:space="preserve"> gøres brug af </w:t>
+      </w:r>
+      <w:proofErr w:type="spellStart"/>
+      <w:r>
+        <w:rPr>
+          <w:lang w:val="da-DK"/>
+        </w:rPr>
+        <w:t>mipmaps</w:t>
+      </w:r>
+      <w:proofErr w:type="spellEnd"/>
+      <w:r>
+        <w:rPr>
+          <w:lang w:val="da-DK"/>
+        </w:rPr>
+        <w:t xml:space="preserve">, som er lavere opløsnings-versioner af teksturerne. De erstattes med den oprindelige tekstur, typisk når kameraet flyttes længere væk fra objektet med den tilhørende tekstur. Dette øger renderingshastigheden, </w:t>
+      </w:r>
+      <w:r>
+        <w:rPr>
+          <w:lang w:val="da-DK"/>
+        </w:rPr>
+        <w:t xml:space="preserve">men dog med omtanke, da processen i sig selv kræver omkring 33% mere </w:t>
+      </w:r>
+      <w:commentRangeStart w:id="8"/>
+      <w:r>
+        <w:rPr>
+          <w:lang w:val="da-DK"/>
+        </w:rPr>
+        <w:t>hukommelse</w:t>
+      </w:r>
+      <w:commentRangeEnd w:id="8"/>
+      <w:r>
+        <w:rPr>
+          <w:rStyle w:val="Kommentarhenvisning"/>
+        </w:rPr>
+        <w:commentReference w:id="8"/>
+      </w:r>
+      <w:r>
+        <w:rPr>
+          <w:lang w:val="da-DK"/>
+        </w:rPr>
+        <w:t xml:space="preserve">. </w:t>
       </w:r>
     </w:p>
     <w:p>
@@ -1082,7 +1248,63 @@
         <w:rPr>
           <w:lang w:val="da-DK"/>
         </w:rPr>
-        <w:t>, som står for Level Of Detail. Med LOD forsøger man at mindske antallet af draw calls ved at simplificere objekterne i scenen ud fra afstanden til kameraet. Teknikken minder meget mipmaps, men dækker over modellerne i scenen. Et eksempel kan ses her:</w:t>
+        <w:t xml:space="preserve">, som står for Level Of </w:t>
+      </w:r>
+      <w:proofErr w:type="spellStart"/>
+      <w:r>
+        <w:rPr>
+          <w:lang w:val="da-DK"/>
+        </w:rPr>
+        <w:t>Detail</w:t>
+      </w:r>
+      <w:proofErr w:type="spellEnd"/>
+      <w:r>
+        <w:rPr>
+          <w:lang w:val="da-DK"/>
+        </w:rPr>
+        <w:t xml:space="preserve">. Med LOD forsøger man at mindske antallet af </w:t>
+      </w:r>
+      <w:proofErr w:type="spellStart"/>
+      <w:r>
+        <w:rPr>
+          <w:lang w:val="da-DK"/>
+        </w:rPr>
+        <w:t>draw</w:t>
+      </w:r>
+      <w:proofErr w:type="spellEnd"/>
+      <w:r>
+        <w:rPr>
+          <w:lang w:val="da-DK"/>
+        </w:rPr>
+        <w:t xml:space="preserve"> </w:t>
+      </w:r>
+      <w:proofErr w:type="spellStart"/>
+      <w:r>
+        <w:rPr>
+          <w:lang w:val="da-DK"/>
+        </w:rPr>
+        <w:t>calls</w:t>
+      </w:r>
+      <w:proofErr w:type="spellEnd"/>
+      <w:r>
+        <w:rPr>
+          <w:lang w:val="da-DK"/>
+        </w:rPr>
+        <w:t xml:space="preserve"> ved at simplificere objekterne i scenen ud fra afstanden til kameraet. Teknikken minder meget </w:t>
+      </w:r>
+      <w:proofErr w:type="spellStart"/>
+      <w:r>
+        <w:rPr>
+          <w:lang w:val="da-DK"/>
+        </w:rPr>
+        <w:t>mipmaps</w:t>
+      </w:r>
+      <w:proofErr w:type="spellEnd"/>
+      <w:r>
+        <w:rPr>
+          <w:lang w:val="da-DK"/>
+        </w:rPr>
+        <w:t>, men dækker over modellerne i scenen. Et eksempel kan ses her:</w:t>
       </w:r>
     </w:p>
     <w:p>
@@ -1092,11 +1314,11 @@
           <w:lang w:val="da-DK"/>
         </w:rPr>
       </w:pPr>
-      <w:commentRangeStart w:id="5"/>
+      <w:commentRangeStart w:id="9"/>
       <w:r>
         <w:rPr>
           <w:noProof/>
-          <w:lang w:val="da-DK"/>
+          <w:lang w:val="da-DK" w:eastAsia="da-DK"/>
         </w:rPr>
         <w:drawing>
           <wp:inline distT="0" distB="0" distL="0" distR="0" wp14:anchorId="1E1655CD" wp14:editId="1712CFFC">
@@ -1140,12 +1362,12 @@
           </wp:inline>
         </w:drawing>
       </w:r>
-      <w:commentRangeEnd w:id="5"/>
-      <w:r>
-        <w:rPr>
-          <w:rStyle w:val="CommentReference"/>
-        </w:rPr>
-        <w:commentReference w:id="5"/>
+      <w:commentRangeEnd w:id="9"/>
+      <w:r>
+        <w:rPr>
+          <w:rStyle w:val="Kommentarhenvisning"/>
+        </w:rPr>
+        <w:commentReference w:id="9"/>
       </w:r>
     </w:p>
     <w:p>
@@ -1207,15 +1429,7 @@
         <w:rPr>
           <w:lang w:val="da-DK"/>
         </w:rPr>
-        <w:t>Alt i alt er formålet at skabe et produkt, som kan håndteres af flest mulige enheder for at øge det potentielle marked</w:t>
-      </w:r>
-      <w:bookmarkStart w:id="6" w:name="_GoBack"/>
-      <w:bookmarkEnd w:id="6"/>
-      <w:r>
-        <w:rPr>
-          <w:lang w:val="da-DK"/>
-        </w:rPr>
-        <w:t xml:space="preserve">. </w:t>
+        <w:t xml:space="preserve">Alt i alt er formålet at skabe et produkt, som kan håndteres af flest mulige enheder for at øge det potentielle marked. </w:t>
       </w:r>
     </w:p>
     <w:p>
@@ -1237,12 +1451,12 @@
     </w:p>
     <w:p>
       <w:pPr>
-        <w:pStyle w:val="Heading3"/>
-        <w:rPr>
-          <w:lang w:val="da-DK"/>
-        </w:rPr>
-      </w:pPr>
-      <w:bookmarkStart w:id="7" w:name="_Toc388927918"/>
+        <w:pStyle w:val="Overskrift3"/>
+        <w:rPr>
+          <w:lang w:val="da-DK"/>
+        </w:rPr>
+      </w:pPr>
+      <w:bookmarkStart w:id="10" w:name="_Toc388927918"/>
       <w:r>
         <w:rPr>
           <w:lang w:val="da-DK"/>
@@ -1250,7 +1464,7 @@
         <w:lastRenderedPageBreak/>
         <w:t>Optimering af lys</w:t>
       </w:r>
-      <w:bookmarkEnd w:id="7"/>
+      <w:bookmarkEnd w:id="10"/>
     </w:p>
     <w:p>
       <w:pPr>
@@ -1270,18 +1484,32 @@
         </w:rPr>
         <w:t xml:space="preserve">i høj grad påvirker ydeevnen er de forskellige former for lys, som kan indbygges i et produkt. </w:t>
       </w:r>
-      <w:commentRangeStart w:id="8"/>
-      <w:r>
-        <w:rPr>
-          <w:lang w:val="da-DK"/>
-        </w:rPr>
-        <w:t>Lys i Unity3D bliver renderet på én af to måder, vertex</w:t>
-      </w:r>
-      <w:r>
-        <w:rPr>
-          <w:lang w:val="da-DK"/>
-        </w:rPr>
-        <w:t>lys eller pixel</w:t>
+      <w:commentRangeStart w:id="11"/>
+      <w:r>
+        <w:rPr>
+          <w:lang w:val="da-DK"/>
+        </w:rPr>
+        <w:t xml:space="preserve">Lys i Unity3D bliver renderet på én af to måder, </w:t>
+      </w:r>
+      <w:proofErr w:type="spellStart"/>
+      <w:r>
+        <w:rPr>
+          <w:lang w:val="da-DK"/>
+        </w:rPr>
+        <w:t>vertex</w:t>
+      </w:r>
+      <w:r>
+        <w:rPr>
+          <w:lang w:val="da-DK"/>
+        </w:rPr>
+        <w:t>lys</w:t>
+      </w:r>
+      <w:proofErr w:type="spellEnd"/>
+      <w:r>
+        <w:rPr>
+          <w:lang w:val="da-DK"/>
+        </w:rPr>
+        <w:t xml:space="preserve"> eller pixel</w:t>
       </w:r>
       <w:r>
         <w:rPr>
@@ -1289,24 +1517,12 @@
         </w:rPr>
         <w:t>lys.</w:t>
       </w:r>
-      <w:commentRangeEnd w:id="8"/>
-      <w:r>
-        <w:rPr>
-          <w:rStyle w:val="CommentReference"/>
-        </w:rPr>
-        <w:commentReference w:id="8"/>
-      </w:r>
-      <w:r>
-        <w:rPr>
-          <w:lang w:val="da-DK"/>
-        </w:rPr>
-        <w:t xml:space="preserve"> Vertexlys er lys, som bliver udregnet per vertex i scenen</w:t>
-      </w:r>
-      <w:r>
-        <w:rPr>
-          <w:lang w:val="da-DK"/>
-        </w:rPr>
-        <w:t xml:space="preserve"> og langsomt aftager fra vertexen.</w:t>
+      <w:commentRangeEnd w:id="11"/>
+      <w:r>
+        <w:rPr>
+          <w:rStyle w:val="Kommentarhenvisning"/>
+        </w:rPr>
+        <w:commentReference w:id="11"/>
       </w:r>
       <w:r>
         <w:rPr>
@@ -1314,6 +1530,60 @@
         </w:rPr>
         <w:t xml:space="preserve"> </w:t>
       </w:r>
+      <w:proofErr w:type="spellStart"/>
+      <w:r>
+        <w:rPr>
+          <w:lang w:val="da-DK"/>
+        </w:rPr>
+        <w:t>Vertexlys</w:t>
+      </w:r>
+      <w:proofErr w:type="spellEnd"/>
+      <w:r>
+        <w:rPr>
+          <w:lang w:val="da-DK"/>
+        </w:rPr>
+        <w:t xml:space="preserve"> er lys, som bliver udregnet per </w:t>
+      </w:r>
+      <w:proofErr w:type="spellStart"/>
+      <w:r>
+        <w:rPr>
+          <w:lang w:val="da-DK"/>
+        </w:rPr>
+        <w:t>vertex</w:t>
+      </w:r>
+      <w:proofErr w:type="spellEnd"/>
+      <w:r>
+        <w:rPr>
+          <w:lang w:val="da-DK"/>
+        </w:rPr>
+        <w:t xml:space="preserve"> i scenen</w:t>
+      </w:r>
+      <w:r>
+        <w:rPr>
+          <w:lang w:val="da-DK"/>
+        </w:rPr>
+        <w:t xml:space="preserve"> og langsomt aftager fra </w:t>
+      </w:r>
+      <w:proofErr w:type="spellStart"/>
+      <w:r>
+        <w:rPr>
+          <w:lang w:val="da-DK"/>
+        </w:rPr>
+        <w:t>vertexen</w:t>
+      </w:r>
+      <w:proofErr w:type="spellEnd"/>
+      <w:r>
+        <w:rPr>
+          <w:lang w:val="da-DK"/>
+        </w:rPr>
+        <w:t>.</w:t>
+      </w:r>
+      <w:r>
+        <w:rPr>
+          <w:lang w:val="da-DK"/>
+        </w:rPr>
+        <w:t xml:space="preserve"> </w:t>
+      </w:r>
       <w:r>
         <w:rPr>
           <w:lang w:val="da-DK"/>
@@ -1342,7 +1612,21 @@
         <w:rPr>
           <w:lang w:val="da-DK"/>
         </w:rPr>
-        <w:t>Forskellen ses herunder, vertex-lys til venstre og pixellys til højre:</w:t>
+        <w:t xml:space="preserve">Forskellen ses herunder, </w:t>
+      </w:r>
+      <w:proofErr w:type="spellStart"/>
+      <w:r>
+        <w:rPr>
+          <w:lang w:val="da-DK"/>
+        </w:rPr>
+        <w:t>vertex</w:t>
+      </w:r>
+      <w:proofErr w:type="spellEnd"/>
+      <w:r>
+        <w:rPr>
+          <w:lang w:val="da-DK"/>
+        </w:rPr>
+        <w:t>-lys til venstre og pixellys til højre:</w:t>
       </w:r>
     </w:p>
     <w:p>
@@ -1352,10 +1636,11 @@
           <w:lang w:val="da-DK"/>
         </w:rPr>
       </w:pPr>
-      <w:commentRangeStart w:id="9"/>
+      <w:commentRangeStart w:id="12"/>
       <w:r>
         <w:rPr>
           <w:noProof/>
+          <w:lang w:val="da-DK" w:eastAsia="da-DK"/>
         </w:rPr>
         <w:drawing>
           <wp:inline distT="0" distB="0" distL="0" distR="0" wp14:anchorId="0BC3FBEB" wp14:editId="3D5DA2EF">
@@ -1416,12 +1701,12 @@
           </wp:inline>
         </w:drawing>
       </w:r>
-      <w:commentRangeEnd w:id="9"/>
-      <w:r>
-        <w:rPr>
-          <w:rStyle w:val="CommentReference"/>
-        </w:rPr>
-        <w:commentReference w:id="9"/>
+      <w:commentRangeEnd w:id="12"/>
+      <w:r>
+        <w:rPr>
+          <w:rStyle w:val="Kommentarhenvisning"/>
+        </w:rPr>
+        <w:commentReference w:id="12"/>
       </w:r>
     </w:p>
     <w:p>
@@ -1434,13 +1719,41 @@
         <w:rPr>
           <w:lang w:val="da-DK"/>
         </w:rPr>
-        <w:t xml:space="preserve">Som det ses giver pixellys langt højere kvalitets lys, men stiller også langt større krav til den mobile enhedsydeevne. Dog giver pixellys nogle muligheder, som ikke er tilgængelige med vertexlys. Med pixellys er det muligt </w:t>
-      </w:r>
-      <w:r>
-        <w:rPr>
-          <w:lang w:val="da-DK"/>
-        </w:rPr>
-        <w:t xml:space="preserve">at benytte normal maps, light </w:t>
+        <w:t xml:space="preserve">Som det ses giver pixellys langt højere kvalitets lys, men stiller også langt større krav til den mobile enhedsydeevne. Dog giver pixellys nogle muligheder, som ikke er tilgængelige med </w:t>
+      </w:r>
+      <w:proofErr w:type="spellStart"/>
+      <w:r>
+        <w:rPr>
+          <w:lang w:val="da-DK"/>
+        </w:rPr>
+        <w:t>vertexlys</w:t>
+      </w:r>
+      <w:proofErr w:type="spellEnd"/>
+      <w:r>
+        <w:rPr>
+          <w:lang w:val="da-DK"/>
+        </w:rPr>
+        <w:t xml:space="preserve">. Med pixellys er det muligt </w:t>
+      </w:r>
+      <w:r>
+        <w:rPr>
+          <w:lang w:val="da-DK"/>
+        </w:rPr>
+        <w:t xml:space="preserve">at benytte normal </w:t>
+      </w:r>
+      <w:proofErr w:type="spellStart"/>
+      <w:r>
+        <w:rPr>
+          <w:lang w:val="da-DK"/>
+        </w:rPr>
+        <w:t>maps</w:t>
+      </w:r>
+      <w:proofErr w:type="spellEnd"/>
+      <w:r>
+        <w:rPr>
+          <w:lang w:val="da-DK"/>
+        </w:rPr>
+        <w:t xml:space="preserve">, light </w:t>
       </w:r>
       <w:r>
         <w:rPr>
@@ -1465,7 +1778,21 @@
         <w:rPr>
           <w:lang w:val="da-DK"/>
         </w:rPr>
-        <w:t xml:space="preserve">Normal maps er en teknik, hvor det er muligt at gøre overfladen på et objekt mere detaljeret uden at redigere selve 3D-modellen. </w:t>
+        <w:t xml:space="preserve">Normal </w:t>
+      </w:r>
+      <w:proofErr w:type="spellStart"/>
+      <w:r>
+        <w:rPr>
+          <w:lang w:val="da-DK"/>
+        </w:rPr>
+        <w:t>maps</w:t>
+      </w:r>
+      <w:proofErr w:type="spellEnd"/>
+      <w:r>
+        <w:rPr>
+          <w:lang w:val="da-DK"/>
+        </w:rPr>
+        <w:t xml:space="preserve"> er en teknik, hvor det er muligt at gøre overfladen på et objekt mere detaljeret uden at redigere selve 3D-modellen. </w:t>
       </w:r>
       <w:r>
         <w:rPr>
@@ -1490,25 +1817,33 @@
         <w:rPr>
           <w:lang w:val="da-DK"/>
         </w:rPr>
-        <w:t xml:space="preserve">Processen forløber således, at først renderes alle potentielle objekter, som kan kaste en skygge, på et skyggekort, hvorefter alle objekterne, som kan modtage skygger, </w:t>
-      </w:r>
-      <w:r>
-        <w:rPr>
-          <w:lang w:val="da-DK"/>
-        </w:rPr>
-        <w:t>renderes</w:t>
-      </w:r>
-      <w:r>
-        <w:rPr>
-          <w:lang w:val="da-DK"/>
-        </w:rPr>
-        <w:t xml:space="preserve"> ind i skyggekortet. </w:t>
-      </w:r>
-      <w:r>
-        <w:rPr>
-          <w:lang w:val="da-DK"/>
-        </w:rPr>
-        <w:t xml:space="preserve">Denne proces er derfor mere krævende af grafikkortet end pixellys i sig selv. </w:t>
+        <w:t xml:space="preserve">Processen forløber således, at først renderes alle potentielle objekter, som kan kaste en skygge, på et skyggekort, hvorefter alle objekterne, som kan modtage skygger, renderes ind i skyggekortet. </w:t>
+      </w:r>
+      <w:r>
+        <w:rPr>
+          <w:lang w:val="da-DK"/>
+        </w:rPr>
+        <w:t xml:space="preserve">Denne proces er derfor mere krævende af grafikkortet end pixellys i sig </w:t>
+      </w:r>
+      <w:commentRangeStart w:id="13"/>
+      <w:r>
+        <w:rPr>
+          <w:lang w:val="da-DK"/>
+        </w:rPr>
+        <w:t>selv</w:t>
+      </w:r>
+      <w:commentRangeEnd w:id="13"/>
+      <w:r>
+        <w:rPr>
+          <w:rStyle w:val="Kommentarhenvisning"/>
+        </w:rPr>
+        <w:commentReference w:id="13"/>
+      </w:r>
+      <w:r>
+        <w:rPr>
+          <w:lang w:val="da-DK"/>
+        </w:rPr>
+        <w:t xml:space="preserve">. </w:t>
       </w:r>
     </w:p>
     <w:p>
@@ -1520,19 +1855,19 @@
     </w:p>
     <w:p>
       <w:pPr>
-        <w:pStyle w:val="Heading3"/>
-        <w:rPr>
-          <w:lang w:val="da-DK"/>
-        </w:rPr>
-      </w:pPr>
-      <w:bookmarkStart w:id="10" w:name="_Toc388927919"/>
+        <w:pStyle w:val="Overskrift3"/>
+        <w:rPr>
+          <w:lang w:val="da-DK"/>
+        </w:rPr>
+      </w:pPr>
+      <w:bookmarkStart w:id="14" w:name="_Toc388927919"/>
       <w:r>
         <w:rPr>
           <w:lang w:val="da-DK"/>
         </w:rPr>
         <w:t>3D-modeller</w:t>
       </w:r>
-      <w:bookmarkEnd w:id="10"/>
+      <w:bookmarkEnd w:id="14"/>
     </w:p>
     <w:p>
       <w:pPr>
@@ -1583,26 +1918,40 @@
         </w:rPr>
         <w:t xml:space="preserve">det visuelle element, men jo højere antal polygoner, jo højere ydeevne er nødvendig. </w:t>
       </w:r>
-      <w:commentRangeStart w:id="11"/>
+      <w:commentRangeStart w:id="15"/>
       <w:r>
         <w:rPr>
           <w:lang w:val="da-DK"/>
         </w:rPr>
         <w:t>På</w:t>
       </w:r>
-      <w:commentRangeEnd w:id="11"/>
-      <w:r>
-        <w:rPr>
-          <w:rStyle w:val="CommentReference"/>
-          <w:lang w:val="da-DK"/>
-        </w:rPr>
-        <w:commentReference w:id="11"/>
-      </w:r>
-      <w:r>
-        <w:rPr>
-          <w:lang w:val="da-DK"/>
-        </w:rPr>
-        <w:t xml:space="preserve"> en mobil platform er 300-1.500 et acceptabelt antal polygoner per model sammenlignet med en stationær computer, som kan håndtere et antal på 1.500-4.000 polygoner. På spilkonsollerne Xbox 360 og Playstation 3 har modeller gennemsnitligt et antal polygoner på 5.000-7.000</w:t>
+      <w:commentRangeEnd w:id="15"/>
+      <w:r>
+        <w:rPr>
+          <w:rStyle w:val="Kommentarhenvisning"/>
+          <w:lang w:val="da-DK"/>
+        </w:rPr>
+        <w:commentReference w:id="15"/>
+      </w:r>
+      <w:r>
+        <w:rPr>
+          <w:lang w:val="da-DK"/>
+        </w:rPr>
+        <w:t xml:space="preserve"> en mobil platform er 300-1.500 et acceptabelt antal polygoner per model sammenlignet med en stationær computer, som kan håndtere et antal på 1.500-4.000 polygoner. På spilkonsollerne Xbox 360 og </w:t>
+      </w:r>
+      <w:proofErr w:type="spellStart"/>
+      <w:r>
+        <w:rPr>
+          <w:lang w:val="da-DK"/>
+        </w:rPr>
+        <w:t>Playstation</w:t>
+      </w:r>
+      <w:proofErr w:type="spellEnd"/>
+      <w:r>
+        <w:rPr>
+          <w:lang w:val="da-DK"/>
+        </w:rPr>
+        <w:t xml:space="preserve"> 3 har modeller gennemsnitligt et antal polygoner på 5.000-7.000</w:t>
       </w:r>
       <w:r>
         <w:rPr>
@@ -1621,13 +1970,47 @@
         <w:rPr>
           <w:lang w:val="da-DK"/>
         </w:rPr>
-        <w:t>Det næste mål for optimeringen er at bruge så få materialer som muligt. Et materiale i 3D-modelleringssammenhæng er en samling af teksture sam</w:t>
-      </w:r>
-      <w:r>
-        <w:rPr>
-          <w:lang w:val="da-DK"/>
-        </w:rPr>
-        <w:t xml:space="preserve">t shaders mv. på modellen. </w:t>
+        <w:t xml:space="preserve">Det næste mål for optimeringen er at bruge så få </w:t>
+      </w:r>
+      <w:commentRangeStart w:id="16"/>
+      <w:r>
+        <w:rPr>
+          <w:lang w:val="da-DK"/>
+        </w:rPr>
+        <w:t xml:space="preserve">materialer </w:t>
+      </w:r>
+      <w:commentRangeEnd w:id="16"/>
+      <w:r>
+        <w:rPr>
+          <w:rStyle w:val="Kommentarhenvisning"/>
+        </w:rPr>
+        <w:commentReference w:id="16"/>
+      </w:r>
+      <w:r>
+        <w:rPr>
+          <w:lang w:val="da-DK"/>
+        </w:rPr>
+        <w:t>som muligt. Et materiale i 3D-modelleringssammenhæng er en samling af teksture sam</w:t>
+      </w:r>
+      <w:r>
+        <w:rPr>
+          <w:lang w:val="da-DK"/>
+        </w:rPr>
+        <w:t xml:space="preserve">t </w:t>
+      </w:r>
+      <w:proofErr w:type="spellStart"/>
+      <w:r>
+        <w:rPr>
+          <w:lang w:val="da-DK"/>
+        </w:rPr>
+        <w:t>shaders</w:t>
+      </w:r>
+      <w:proofErr w:type="spellEnd"/>
+      <w:r>
+        <w:rPr>
+          <w:lang w:val="da-DK"/>
+        </w:rPr>
+        <w:t xml:space="preserve"> mv. på modellen. </w:t>
       </w:r>
       <w:r>
         <w:rPr>
@@ -1678,13 +2061,111 @@
         <w:rPr>
           <w:lang w:val="da-DK"/>
         </w:rPr>
-        <w:t xml:space="preserve">Det anbefales kun at bruge en enkelt ”skinned mesh rendere” for hver karakter i spillet. Mesh renderen er den, som </w:t>
-      </w:r>
-      <w:r>
-        <w:rPr>
-          <w:lang w:val="da-DK"/>
-        </w:rPr>
-        <w:t>indlæser modellen samt materialer mv. Tilføjer man derfor flere mesh rendere tager renderingen tilsvarende længere tid, og der er oftest ikke nødvendigt med mere end én renderer.</w:t>
+        <w:t>Det anbefales kun at bruge en enkelt ”</w:t>
+      </w:r>
+      <w:proofErr w:type="spellStart"/>
+      <w:r>
+        <w:rPr>
+          <w:lang w:val="da-DK"/>
+        </w:rPr>
+        <w:t>skinned</w:t>
+      </w:r>
+      <w:proofErr w:type="spellEnd"/>
+      <w:r>
+        <w:rPr>
+          <w:lang w:val="da-DK"/>
+        </w:rPr>
+        <w:t xml:space="preserve"> </w:t>
+      </w:r>
+      <w:proofErr w:type="spellStart"/>
+      <w:r>
+        <w:rPr>
+          <w:lang w:val="da-DK"/>
+        </w:rPr>
+        <w:t>mesh</w:t>
+      </w:r>
+      <w:proofErr w:type="spellEnd"/>
+      <w:r>
+        <w:rPr>
+          <w:lang w:val="da-DK"/>
+        </w:rPr>
+        <w:t xml:space="preserve"> </w:t>
+      </w:r>
+      <w:proofErr w:type="spellStart"/>
+      <w:r>
+        <w:rPr>
+          <w:lang w:val="da-DK"/>
+        </w:rPr>
+        <w:t>rendere</w:t>
+      </w:r>
+      <w:proofErr w:type="spellEnd"/>
+      <w:r>
+        <w:rPr>
+          <w:lang w:val="da-DK"/>
+        </w:rPr>
+        <w:t xml:space="preserve">” for hver karakter i spillet. </w:t>
+      </w:r>
+      <w:proofErr w:type="spellStart"/>
+      <w:r>
+        <w:rPr>
+          <w:lang w:val="da-DK"/>
+        </w:rPr>
+        <w:t>Mesh</w:t>
+      </w:r>
+      <w:proofErr w:type="spellEnd"/>
+      <w:r>
+        <w:rPr>
+          <w:lang w:val="da-DK"/>
+        </w:rPr>
+        <w:t xml:space="preserve"> renderen er den, som </w:t>
+      </w:r>
+      <w:r>
+        <w:rPr>
+          <w:lang w:val="da-DK"/>
+        </w:rPr>
+        <w:t xml:space="preserve">indlæser modellen samt materialer mv. Tilføjer man derfor flere </w:t>
+      </w:r>
+      <w:proofErr w:type="spellStart"/>
+      <w:r>
+        <w:rPr>
+          <w:lang w:val="da-DK"/>
+        </w:rPr>
+        <w:t>mesh</w:t>
+      </w:r>
+      <w:proofErr w:type="spellEnd"/>
+      <w:r>
+        <w:rPr>
+          <w:lang w:val="da-DK"/>
+        </w:rPr>
+        <w:t xml:space="preserve"> </w:t>
+      </w:r>
+      <w:proofErr w:type="spellStart"/>
+      <w:r>
+        <w:rPr>
+          <w:lang w:val="da-DK"/>
+        </w:rPr>
+        <w:t>rendere</w:t>
+      </w:r>
+      <w:proofErr w:type="spellEnd"/>
+      <w:r>
+        <w:rPr>
+          <w:lang w:val="da-DK"/>
+        </w:rPr>
+        <w:t xml:space="preserve"> tager renderingen tilsvarende længere tid, og der er oftest ikke nødvendigt med mere end én </w:t>
+      </w:r>
+      <w:proofErr w:type="spellStart"/>
+      <w:r>
+        <w:rPr>
+          <w:lang w:val="da-DK"/>
+        </w:rPr>
+        <w:t>renderer</w:t>
+      </w:r>
+      <w:proofErr w:type="spellEnd"/>
+      <w:r>
+        <w:rPr>
+          <w:lang w:val="da-DK"/>
+        </w:rPr>
+        <w:t>.</w:t>
       </w:r>
     </w:p>
     <w:p>
@@ -1710,17 +2191,19 @@
           <w:lang w:val="da-DK"/>
         </w:rPr>
       </w:pPr>
-      <w:bookmarkStart w:id="12" w:name="_Toc388927920"/>
+      <w:bookmarkStart w:id="17" w:name="_Toc388927920"/>
       <w:r>
         <w:rPr>
           <w:lang w:val="da-DK"/>
         </w:rPr>
         <w:br w:type="page"/>
       </w:r>
+      <w:bookmarkStart w:id="18" w:name="_GoBack"/>
+      <w:bookmarkEnd w:id="18"/>
     </w:p>
     <w:p>
       <w:pPr>
-        <w:pStyle w:val="Heading2"/>
+        <w:pStyle w:val="Overskrift2"/>
         <w:rPr>
           <w:lang w:val="da-DK"/>
         </w:rPr>
@@ -1732,11 +2215,11 @@
         <w:lastRenderedPageBreak/>
         <w:t>Udvikling til den mobile platform</w:t>
       </w:r>
-      <w:bookmarkEnd w:id="12"/>
+      <w:bookmarkEnd w:id="17"/>
     </w:p>
     <w:p>
       <w:pPr>
-        <w:pStyle w:val="Heading3"/>
+        <w:pStyle w:val="Overskrift3"/>
         <w:rPr>
           <w:lang w:val="da-DK"/>
         </w:rPr>
@@ -1744,19 +2227,19 @@
     </w:p>
     <w:p>
       <w:pPr>
-        <w:pStyle w:val="Heading3"/>
-        <w:rPr>
-          <w:lang w:val="da-DK"/>
-        </w:rPr>
-      </w:pPr>
-      <w:bookmarkStart w:id="13" w:name="_Toc388927921"/>
+        <w:pStyle w:val="Overskrift3"/>
+        <w:rPr>
+          <w:lang w:val="da-DK"/>
+        </w:rPr>
+      </w:pPr>
+      <w:bookmarkStart w:id="19" w:name="_Toc388927921"/>
       <w:r>
         <w:rPr>
           <w:lang w:val="da-DK"/>
         </w:rPr>
         <w:t>Skærmstørrelser</w:t>
       </w:r>
-      <w:bookmarkEnd w:id="13"/>
+      <w:bookmarkEnd w:id="19"/>
     </w:p>
     <w:p>
       <w:pPr>
@@ -1780,7 +2263,7 @@
     </w:p>
     <w:p>
       <w:pPr>
-        <w:pStyle w:val="Heading4"/>
+        <w:pStyle w:val="Overskrift4"/>
         <w:rPr>
           <w:lang w:val="da-DK"/>
         </w:rPr>
@@ -1812,10 +2295,11 @@
           <w:lang w:val="da-DK"/>
         </w:rPr>
       </w:pPr>
-      <w:commentRangeStart w:id="14"/>
+      <w:commentRangeStart w:id="20"/>
       <w:r>
         <w:rPr>
           <w:noProof/>
+          <w:lang w:val="da-DK" w:eastAsia="da-DK"/>
         </w:rPr>
         <w:drawing>
           <wp:inline distT="0" distB="0" distL="0" distR="0" wp14:anchorId="1E542B3F" wp14:editId="1E0BD712">
@@ -1831,12 +2315,12 @@
           </wp:inline>
         </w:drawing>
       </w:r>
-      <w:commentRangeEnd w:id="14"/>
-      <w:r>
-        <w:rPr>
-          <w:rStyle w:val="CommentReference"/>
-        </w:rPr>
-        <w:commentReference w:id="14"/>
+      <w:commentRangeEnd w:id="20"/>
+      <w:r>
+        <w:rPr>
+          <w:rStyle w:val="Kommentarhenvisning"/>
+        </w:rPr>
+        <w:commentReference w:id="20"/>
       </w:r>
     </w:p>
     <w:p>
@@ -1871,10 +2355,11 @@
           <w:lang w:val="da-DK"/>
         </w:rPr>
       </w:pPr>
-      <w:commentRangeStart w:id="15"/>
+      <w:commentRangeStart w:id="21"/>
       <w:r>
         <w:rPr>
           <w:noProof/>
+          <w:lang w:val="da-DK" w:eastAsia="da-DK"/>
         </w:rPr>
         <w:lastRenderedPageBreak/>
         <w:drawing>
@@ -1891,12 +2376,12 @@
           </wp:inline>
         </w:drawing>
       </w:r>
-      <w:commentRangeEnd w:id="15"/>
-      <w:r>
-        <w:rPr>
-          <w:rStyle w:val="CommentReference"/>
-        </w:rPr>
-        <w:commentReference w:id="15"/>
+      <w:commentRangeEnd w:id="21"/>
+      <w:r>
+        <w:rPr>
+          <w:rStyle w:val="Kommentarhenvisning"/>
+        </w:rPr>
+        <w:commentReference w:id="21"/>
       </w:r>
     </w:p>
     <w:p>
@@ -1921,7 +2406,7 @@
     </w:p>
     <w:p>
       <w:pPr>
-        <w:pStyle w:val="Heading4"/>
+        <w:pStyle w:val="Overskrift4"/>
         <w:rPr>
           <w:lang w:val="da-DK"/>
         </w:rPr>
@@ -1943,7 +2428,35 @@
         <w:rPr>
           <w:lang w:val="da-DK"/>
         </w:rPr>
-        <w:t>I dette projekt har det været nødvendigt at gøre brugergrænsefladen dynamisk til forskellige skærmstørrelser, hvilket har været i fokus under udviklingen af menusystemet. Systemet, som består af en række GUI-elementer, er bygget i Unity3D’s eget miljø vha. scripting. Miljøet minder meget HTML og ASP, men mangler noget funktionalitet i form af relative koordinater på skærmbilleder, som er under opsejling en ny opdatering.</w:t>
+        <w:t xml:space="preserve">I dette projekt har det været nødvendigt at gøre brugergrænsefladen dynamisk til forskellige skærmstørrelser, hvilket har været i fokus under udviklingen af </w:t>
+      </w:r>
+      <w:proofErr w:type="spellStart"/>
+      <w:r>
+        <w:rPr>
+          <w:lang w:val="da-DK"/>
+        </w:rPr>
+        <w:t>menusystemet</w:t>
+      </w:r>
+      <w:proofErr w:type="spellEnd"/>
+      <w:r>
+        <w:rPr>
+          <w:lang w:val="da-DK"/>
+        </w:rPr>
+        <w:t xml:space="preserve">. Systemet, som består af en række GUI-elementer, er bygget i Unity3D’s eget miljø vha. </w:t>
+      </w:r>
+      <w:proofErr w:type="spellStart"/>
+      <w:r>
+        <w:rPr>
+          <w:lang w:val="da-DK"/>
+        </w:rPr>
+        <w:t>scripting</w:t>
+      </w:r>
+      <w:proofErr w:type="spellEnd"/>
+      <w:r>
+        <w:rPr>
+          <w:lang w:val="da-DK"/>
+        </w:rPr>
+        <w:t>. Miljøet minder meget HTML og ASP, men mangler noget funktionalitet i form af relative koordinater på skærmbilleder, som er under opsejling en ny opdatering.</w:t>
       </w:r>
     </w:p>
     <w:p>
@@ -1956,7 +2469,49 @@
         <w:rPr>
           <w:lang w:val="da-DK"/>
         </w:rPr>
-        <w:t xml:space="preserve">Menuen, som i første omgang var udviklet ved brug af faste koordinator på skærmen samt faste pixelstørrelser, var ikke optimal til forskellige skærmstørrelser. For at overkomme dette problem er der gjort stort brug af script-funktionerne Screen.Height og Screen.Width, som henviser til skærmens længde og bredde. Er skærmen derfor 800x480, kan man finde midten af skærmen ved at skrive ’Screen.Width / 2’ i scriptet. </w:t>
+        <w:t xml:space="preserve">Menuen, som i første omgang var udviklet ved brug af faste koordinator på skærmen samt faste pixelstørrelser, var ikke optimal til forskellige skærmstørrelser. For at overkomme dette problem er der gjort stort brug af script-funktionerne </w:t>
+      </w:r>
+      <w:proofErr w:type="spellStart"/>
+      <w:r>
+        <w:rPr>
+          <w:lang w:val="da-DK"/>
+        </w:rPr>
+        <w:t>Screen.Height</w:t>
+      </w:r>
+      <w:proofErr w:type="spellEnd"/>
+      <w:r>
+        <w:rPr>
+          <w:lang w:val="da-DK"/>
+        </w:rPr>
+        <w:t xml:space="preserve"> og </w:t>
+      </w:r>
+      <w:proofErr w:type="spellStart"/>
+      <w:r>
+        <w:rPr>
+          <w:lang w:val="da-DK"/>
+        </w:rPr>
+        <w:t>Screen.Width</w:t>
+      </w:r>
+      <w:proofErr w:type="spellEnd"/>
+      <w:r>
+        <w:rPr>
+          <w:lang w:val="da-DK"/>
+        </w:rPr>
+        <w:t>, som henviser til skærmens længde og bredde. Er skærmen derfor 800x480, kan man finde midten af skærmen ved at skrive ’</w:t>
+      </w:r>
+      <w:proofErr w:type="spellStart"/>
+      <w:r>
+        <w:rPr>
+          <w:lang w:val="da-DK"/>
+        </w:rPr>
+        <w:t>Screen.Width</w:t>
+      </w:r>
+      <w:proofErr w:type="spellEnd"/>
+      <w:r>
+        <w:rPr>
+          <w:lang w:val="da-DK"/>
+        </w:rPr>
+        <w:t xml:space="preserve"> / 2’ i scriptet. </w:t>
       </w:r>
     </w:p>
     <w:p>
@@ -1986,6 +2541,7 @@
           <w:sz w:val="16"/>
           <w:szCs w:val="19"/>
           <w:highlight w:val="white"/>
+          <w:lang w:val="da-DK" w:eastAsia="da-DK"/>
         </w:rPr>
         <mc:AlternateContent>
           <mc:Choice Requires="wps">
@@ -2040,6 +2596,8 @@
                                 <w:szCs w:val="17"/>
                               </w:rPr>
                             </w:pPr>
+                            <w:proofErr w:type="spellStart"/>
+                            <w:proofErr w:type="gramStart"/>
                             <w:r>
                               <w:rPr>
                                 <w:rFonts w:ascii="Consolas" w:hAnsi="Consolas" w:cs="Consolas"/>
@@ -2058,8 +2616,20 @@
                                 <w:szCs w:val="19"/>
                                 <w:highlight w:val="white"/>
                               </w:rPr>
-                              <w:t>.Button(</w:t>
-                            </w:r>
+                              <w:t>.Button</w:t>
+                            </w:r>
+                            <w:proofErr w:type="spellEnd"/>
+                            <w:r>
+                              <w:rPr>
+                                <w:rFonts w:ascii="Consolas" w:hAnsi="Consolas" w:cs="Consolas"/>
+                                <w:color w:val="000000"/>
+                                <w:sz w:val="19"/>
+                                <w:szCs w:val="19"/>
+                                <w:highlight w:val="white"/>
+                              </w:rPr>
+                              <w:t>(</w:t>
+                            </w:r>
+                            <w:proofErr w:type="gramEnd"/>
                             <w:r>
                               <w:rPr>
                                 <w:rFonts w:ascii="Consolas" w:hAnsi="Consolas" w:cs="Consolas"/>
@@ -2080,6 +2650,7 @@
                               </w:rPr>
                               <w:t xml:space="preserve">, </w:t>
                             </w:r>
+                            <w:proofErr w:type="spellStart"/>
                             <w:r>
                               <w:rPr>
                                 <w:rFonts w:ascii="Consolas" w:hAnsi="Consolas" w:cs="Consolas"/>
@@ -2098,8 +2669,20 @@
                                 <w:szCs w:val="19"/>
                                 <w:highlight w:val="white"/>
                               </w:rPr>
-                              <w:t>.Height(</w:t>
-                            </w:r>
+                              <w:t>.Height</w:t>
+                            </w:r>
+                            <w:proofErr w:type="spellEnd"/>
+                            <w:r>
+                              <w:rPr>
+                                <w:rFonts w:ascii="Consolas" w:hAnsi="Consolas" w:cs="Consolas"/>
+                                <w:color w:val="000000"/>
+                                <w:sz w:val="19"/>
+                                <w:szCs w:val="19"/>
+                                <w:highlight w:val="white"/>
+                              </w:rPr>
+                              <w:t>(</w:t>
+                            </w:r>
+                            <w:proofErr w:type="spellStart"/>
                             <w:r>
                               <w:rPr>
                                 <w:rFonts w:ascii="Consolas" w:hAnsi="Consolas" w:cs="Consolas"/>
@@ -2118,7 +2701,18 @@
                                 <w:szCs w:val="19"/>
                                 <w:highlight w:val="white"/>
                               </w:rPr>
-                              <w:t>.height / 12));</w:t>
+                              <w:t>.height</w:t>
+                            </w:r>
+                            <w:proofErr w:type="spellEnd"/>
+                            <w:r>
+                              <w:rPr>
+                                <w:rFonts w:ascii="Consolas" w:hAnsi="Consolas" w:cs="Consolas"/>
+                                <w:color w:val="000000"/>
+                                <w:sz w:val="19"/>
+                                <w:szCs w:val="19"/>
+                                <w:highlight w:val="white"/>
+                              </w:rPr>
+                              <w:t xml:space="preserve"> / 12));</w:t>
                             </w:r>
                           </w:p>
                         </w:txbxContent>
@@ -2245,18 +2839,68 @@
           <w:lang w:val="da-DK"/>
         </w:rPr>
       </w:pPr>
-      <w:r>
-        <w:rPr>
-          <w:lang w:val="da-DK"/>
-        </w:rPr>
-        <w:t xml:space="preserve">GUILayout opretter et element, som automatisk bliver lagt i rækker på skærmen, som gør koden mere overskueligt. Derefter bliver der oprettet en knap via ’Button’, som indeholder følgende parametre, tekst, højde og vidde. Teksten henviser til den tekst, som vises på selve knappen på i brugergrænsefladen, hvor i dette tilfælde er ”New Game / Continue”, som er det første punkt hovedmenuen. De næste variabler, højde og vidde, henviser til størrelsen på selve knappen, hvor højden </w:t>
+      <w:proofErr w:type="spellStart"/>
+      <w:r>
+        <w:rPr>
+          <w:lang w:val="da-DK"/>
+        </w:rPr>
+        <w:t>GUILayout</w:t>
+      </w:r>
+      <w:proofErr w:type="spellEnd"/>
+      <w:r>
+        <w:rPr>
+          <w:lang w:val="da-DK"/>
+        </w:rPr>
+        <w:t xml:space="preserve"> opretter et element, som automatisk bliver lagt i rækker på skærmen, som gør koden mere overskueligt. Derefter bliver der oprettet en knap via ’Button’, som indeholder følgende parametre, tekst, højde og vidde. Teksten henviser til den tekst, som vises på selve knappen på i brugergrænsefladen, hvor i dette tilfælde er ”New Game / </w:t>
+      </w:r>
+      <w:proofErr w:type="spellStart"/>
+      <w:r>
+        <w:rPr>
+          <w:lang w:val="da-DK"/>
+        </w:rPr>
+        <w:t>Continue</w:t>
+      </w:r>
+      <w:proofErr w:type="spellEnd"/>
+      <w:r>
+        <w:rPr>
+          <w:lang w:val="da-DK"/>
+        </w:rPr>
+        <w:t xml:space="preserve">”, som er det første punkt hovedmenuen. De næste variabler, højde og vidde, henviser til størrelsen på selve knappen, hvor højden </w:t>
       </w:r>
       <w:r>
         <w:rPr>
           <w:lang w:val="da-DK"/>
         </w:rPr>
         <w:lastRenderedPageBreak/>
-        <w:t>i dette stykke kode er skærmens højde divideret med 12. 12 er her valgt udelukkende ud fra, hvad der så passende ud fra udviklerens side. Vidden er ikke angivet her, da ’GUILayout’ automatisk henter højden og vidden fra parent-objektet, medmindre andet er angivet.</w:t>
+        <w:t>i dette stykke kode er skærmens højde divideret med 12. 12 er her valgt udelukkende ud fra, hvad der så passende ud fra udviklerens side. Vidden er ikke angivet her, da ’</w:t>
+      </w:r>
+      <w:proofErr w:type="spellStart"/>
+      <w:r>
+        <w:rPr>
+          <w:lang w:val="da-DK"/>
+        </w:rPr>
+        <w:t>GUILayout</w:t>
+      </w:r>
+      <w:proofErr w:type="spellEnd"/>
+      <w:r>
+        <w:rPr>
+          <w:lang w:val="da-DK"/>
+        </w:rPr>
+        <w:t xml:space="preserve">’ automatisk henter højden og vidden fra </w:t>
+      </w:r>
+      <w:proofErr w:type="spellStart"/>
+      <w:r>
+        <w:rPr>
+          <w:lang w:val="da-DK"/>
+        </w:rPr>
+        <w:t>parent</w:t>
+      </w:r>
+      <w:proofErr w:type="spellEnd"/>
+      <w:r>
+        <w:rPr>
+          <w:lang w:val="da-DK"/>
+        </w:rPr>
+        <w:t>-objektet, medmindre andet er angivet.</w:t>
       </w:r>
     </w:p>
     <w:p>
@@ -2269,6 +2913,7 @@
       <w:r>
         <w:rPr>
           <w:noProof/>
+          <w:lang w:val="da-DK" w:eastAsia="da-DK"/>
         </w:rPr>
         <w:drawing>
           <wp:anchor distT="0" distB="0" distL="114300" distR="114300" simplePos="0" relativeHeight="251659264" behindDoc="0" locked="0" layoutInCell="1" allowOverlap="1" wp14:anchorId="18FFBA5F" wp14:editId="259D7ED8">
@@ -2337,7 +2982,63 @@
         <w:rPr>
           <w:lang w:val="da-DK"/>
         </w:rPr>
-        <w:t>Det parent-objekt, som der hentydes til, kan bestå af flere elementer. I dette projekt er det funktionen, ’GUILayout.BeginArea’, som opretter et område, der kan redigeres. Det bliver eksempelvis brugt i scriptet, ’LevelSelect’, hvor det enkelte områder, som bliver oprettet indeholder en række knapper. Som ses på billedet, findes der 3 grupper i midten af grænsefladen, som hvert består af et ’BeginArea’. Hver enkelt har skærmkoordinater, som fortæller, hvor på skærmen, knappen skal sidde. Disse koordinator kan dermed gøres dynamiske, og derved opnå en større ensformighed i brugergrænsefladen og mere generisk kode.</w:t>
+        <w:t xml:space="preserve">Det </w:t>
+      </w:r>
+      <w:proofErr w:type="spellStart"/>
+      <w:r>
+        <w:rPr>
+          <w:lang w:val="da-DK"/>
+        </w:rPr>
+        <w:t>parent</w:t>
+      </w:r>
+      <w:proofErr w:type="spellEnd"/>
+      <w:r>
+        <w:rPr>
+          <w:lang w:val="da-DK"/>
+        </w:rPr>
+        <w:t>-objekt, som der hentydes til, kan bestå af flere elementer. I dette projekt er det funktionen, ’</w:t>
+      </w:r>
+      <w:proofErr w:type="spellStart"/>
+      <w:r>
+        <w:rPr>
+          <w:lang w:val="da-DK"/>
+        </w:rPr>
+        <w:t>GUILayout.BeginArea</w:t>
+      </w:r>
+      <w:proofErr w:type="spellEnd"/>
+      <w:r>
+        <w:rPr>
+          <w:lang w:val="da-DK"/>
+        </w:rPr>
+        <w:t>’, som opretter et område, der kan redigeres. Det bliver eksempelvis brugt i scriptet, ’</w:t>
+      </w:r>
+      <w:proofErr w:type="spellStart"/>
+      <w:r>
+        <w:rPr>
+          <w:lang w:val="da-DK"/>
+        </w:rPr>
+        <w:t>LevelSelect</w:t>
+      </w:r>
+      <w:proofErr w:type="spellEnd"/>
+      <w:r>
+        <w:rPr>
+          <w:lang w:val="da-DK"/>
+        </w:rPr>
+        <w:t>’, hvor det enkelte områder, som bliver oprettet indeholder en række knapper. Som ses på billedet, findes der 3 grupper i midten af grænsefladen, som hvert består af et ’</w:t>
+      </w:r>
+      <w:proofErr w:type="spellStart"/>
+      <w:r>
+        <w:rPr>
+          <w:lang w:val="da-DK"/>
+        </w:rPr>
+        <w:t>BeginArea</w:t>
+      </w:r>
+      <w:proofErr w:type="spellEnd"/>
+      <w:r>
+        <w:rPr>
+          <w:lang w:val="da-DK"/>
+        </w:rPr>
+        <w:t>’. Hver enkelt har skærmkoordinater, som fortæller, hvor på skærmen, knappen skal sidde. Disse koordinator kan dermed gøres dynamiske, og derved opnå en større ensformighed i brugergrænsefladen og mere generisk kode.</w:t>
       </w:r>
     </w:p>
     <w:p>
@@ -2362,6 +3063,7 @@
       <w:r>
         <w:rPr>
           <w:noProof/>
+          <w:lang w:val="da-DK" w:eastAsia="da-DK"/>
         </w:rPr>
         <mc:AlternateContent>
           <mc:Choice Requires="wps">
@@ -2422,6 +3124,8 @@
                                 <w:highlight w:val="white"/>
                               </w:rPr>
                             </w:pPr>
+                            <w:proofErr w:type="spellStart"/>
+                            <w:proofErr w:type="gramStart"/>
                             <w:r>
                               <w:rPr>
                                 <w:rFonts w:ascii="Consolas" w:hAnsi="Consolas" w:cs="Consolas"/>
@@ -2440,8 +3144,20 @@
                                 <w:szCs w:val="17"/>
                                 <w:highlight w:val="white"/>
                               </w:rPr>
-                              <w:t>.BeginArea(</w:t>
-                            </w:r>
+                              <w:t>.BeginArea</w:t>
+                            </w:r>
+                            <w:proofErr w:type="spellEnd"/>
+                            <w:r>
+                              <w:rPr>
+                                <w:rFonts w:ascii="Consolas" w:hAnsi="Consolas" w:cs="Consolas"/>
+                                <w:color w:val="000000"/>
+                                <w:sz w:val="17"/>
+                                <w:szCs w:val="17"/>
+                                <w:highlight w:val="white"/>
+                              </w:rPr>
+                              <w:t>(</w:t>
+                            </w:r>
+                            <w:proofErr w:type="gramEnd"/>
                             <w:r>
                               <w:rPr>
                                 <w:rFonts w:ascii="Consolas" w:hAnsi="Consolas" w:cs="Consolas"/>
@@ -2462,6 +3178,7 @@
                               </w:rPr>
                               <w:t xml:space="preserve"> </w:t>
                             </w:r>
+                            <w:proofErr w:type="spellStart"/>
                             <w:r>
                               <w:rPr>
                                 <w:rFonts w:ascii="Consolas" w:hAnsi="Consolas" w:cs="Consolas"/>
@@ -2472,6 +3189,7 @@
                               </w:rPr>
                               <w:t>Rect</w:t>
                             </w:r>
+                            <w:proofErr w:type="spellEnd"/>
                             <w:r>
                               <w:rPr>
                                 <w:rFonts w:ascii="Consolas" w:hAnsi="Consolas" w:cs="Consolas"/>
@@ -2482,6 +3200,7 @@
                               </w:rPr>
                               <w:t>(</w:t>
                             </w:r>
+                            <w:proofErr w:type="spellStart"/>
                             <w:r>
                               <w:rPr>
                                 <w:rFonts w:ascii="Consolas" w:hAnsi="Consolas" w:cs="Consolas"/>
@@ -2500,7 +3219,18 @@
                                 <w:szCs w:val="17"/>
                                 <w:highlight w:val="white"/>
                               </w:rPr>
-                              <w:t>.width/4-</w:t>
+                              <w:t>.width</w:t>
+                            </w:r>
+                            <w:proofErr w:type="spellEnd"/>
+                            <w:r>
+                              <w:rPr>
+                                <w:rFonts w:ascii="Consolas" w:hAnsi="Consolas" w:cs="Consolas"/>
+                                <w:color w:val="000000"/>
+                                <w:sz w:val="17"/>
+                                <w:szCs w:val="17"/>
+                                <w:highlight w:val="white"/>
+                              </w:rPr>
+                              <w:t>/4-</w:t>
                             </w:r>
                             <w:r>
                               <w:rPr>
@@ -2522,6 +3252,7 @@
                               </w:rPr>
                               <w:t xml:space="preserve">.width/8, </w:t>
                             </w:r>
+                            <w:proofErr w:type="spellStart"/>
                             <w:r>
                               <w:rPr>
                                 <w:rFonts w:ascii="Consolas" w:hAnsi="Consolas" w:cs="Consolas"/>
@@ -2540,8 +3271,20 @@
                                 <w:szCs w:val="17"/>
                                 <w:highlight w:val="white"/>
                               </w:rPr>
-                              <w:t xml:space="preserve">.height/2-80, </w:t>
-                            </w:r>
+                              <w:t>.height</w:t>
+                            </w:r>
+                            <w:proofErr w:type="spellEnd"/>
+                            <w:r>
+                              <w:rPr>
+                                <w:rFonts w:ascii="Consolas" w:hAnsi="Consolas" w:cs="Consolas"/>
+                                <w:color w:val="000000"/>
+                                <w:sz w:val="17"/>
+                                <w:szCs w:val="17"/>
+                                <w:highlight w:val="white"/>
+                              </w:rPr>
+                              <w:t xml:space="preserve">/2-80, </w:t>
+                            </w:r>
+                            <w:proofErr w:type="spellStart"/>
                             <w:r>
                               <w:rPr>
                                 <w:rFonts w:ascii="Consolas" w:hAnsi="Consolas" w:cs="Consolas"/>
@@ -2560,7 +3303,18 @@
                                 <w:szCs w:val="17"/>
                                 <w:highlight w:val="white"/>
                               </w:rPr>
-                              <w:t xml:space="preserve">.width, 240));      </w:t>
+                              <w:t>.width</w:t>
+                            </w:r>
+                            <w:proofErr w:type="spellEnd"/>
+                            <w:r>
+                              <w:rPr>
+                                <w:rFonts w:ascii="Consolas" w:hAnsi="Consolas" w:cs="Consolas"/>
+                                <w:color w:val="000000"/>
+                                <w:sz w:val="17"/>
+                                <w:szCs w:val="17"/>
+                                <w:highlight w:val="white"/>
+                              </w:rPr>
+                              <w:t xml:space="preserve">, 240));      </w:t>
                             </w:r>
                           </w:p>
                           <w:p>
@@ -2587,6 +3341,8 @@
                               </w:rPr>
                               <w:t xml:space="preserve">  </w:t>
                             </w:r>
+                            <w:proofErr w:type="spellStart"/>
+                            <w:proofErr w:type="gramStart"/>
                             <w:r>
                               <w:rPr>
                                 <w:rFonts w:ascii="Consolas" w:hAnsi="Consolas" w:cs="Consolas"/>
@@ -2605,8 +3361,20 @@
                                 <w:szCs w:val="17"/>
                                 <w:highlight w:val="white"/>
                               </w:rPr>
-                              <w:t>.BeginVertical(</w:t>
-                            </w:r>
+                              <w:t>.BeginVertical</w:t>
+                            </w:r>
+                            <w:proofErr w:type="spellEnd"/>
+                            <w:r>
+                              <w:rPr>
+                                <w:rFonts w:ascii="Consolas" w:hAnsi="Consolas" w:cs="Consolas"/>
+                                <w:color w:val="000000"/>
+                                <w:sz w:val="17"/>
+                                <w:szCs w:val="17"/>
+                                <w:highlight w:val="white"/>
+                              </w:rPr>
+                              <w:t>(</w:t>
+                            </w:r>
+                            <w:proofErr w:type="gramEnd"/>
                             <w:r>
                               <w:rPr>
                                 <w:rFonts w:ascii="Consolas" w:hAnsi="Consolas" w:cs="Consolas"/>
@@ -2652,6 +3420,8 @@
                               </w:rPr>
                               <w:t xml:space="preserve">    </w:t>
                             </w:r>
+                            <w:proofErr w:type="spellStart"/>
+                            <w:proofErr w:type="gramStart"/>
                             <w:r>
                               <w:rPr>
                                 <w:rFonts w:ascii="Consolas" w:hAnsi="Consolas" w:cs="Consolas"/>
@@ -2670,8 +3440,20 @@
                                 <w:szCs w:val="17"/>
                                 <w:highlight w:val="white"/>
                               </w:rPr>
-                              <w:t>.BeginHorizontal(</w:t>
-                            </w:r>
+                              <w:t>.BeginHorizontal</w:t>
+                            </w:r>
+                            <w:proofErr w:type="spellEnd"/>
+                            <w:r>
+                              <w:rPr>
+                                <w:rFonts w:ascii="Consolas" w:hAnsi="Consolas" w:cs="Consolas"/>
+                                <w:color w:val="000000"/>
+                                <w:sz w:val="17"/>
+                                <w:szCs w:val="17"/>
+                                <w:highlight w:val="white"/>
+                              </w:rPr>
+                              <w:t>(</w:t>
+                            </w:r>
+                            <w:proofErr w:type="gramEnd"/>
                             <w:r>
                               <w:rPr>
                                 <w:rFonts w:ascii="Consolas" w:hAnsi="Consolas" w:cs="Consolas"/>
@@ -2717,6 +3499,8 @@
                               </w:rPr>
                               <w:t xml:space="preserve">      </w:t>
                             </w:r>
+                            <w:proofErr w:type="spellStart"/>
+                            <w:proofErr w:type="gramStart"/>
                             <w:r>
                               <w:rPr>
                                 <w:rFonts w:ascii="Consolas" w:hAnsi="Consolas" w:cs="Consolas"/>
@@ -2735,8 +3519,20 @@
                                 <w:szCs w:val="17"/>
                                 <w:highlight w:val="white"/>
                               </w:rPr>
-                              <w:t>.Button(</w:t>
-                            </w:r>
+                              <w:t>.Button</w:t>
+                            </w:r>
+                            <w:proofErr w:type="spellEnd"/>
+                            <w:r>
+                              <w:rPr>
+                                <w:rFonts w:ascii="Consolas" w:hAnsi="Consolas" w:cs="Consolas"/>
+                                <w:color w:val="000000"/>
+                                <w:sz w:val="17"/>
+                                <w:szCs w:val="17"/>
+                                <w:highlight w:val="white"/>
+                              </w:rPr>
+                              <w:t>(</w:t>
+                            </w:r>
+                            <w:proofErr w:type="gramEnd"/>
                             <w:r>
                               <w:rPr>
                                 <w:rFonts w:ascii="Consolas" w:hAnsi="Consolas" w:cs="Consolas"/>
@@ -2757,6 +3553,7 @@
                               </w:rPr>
                               <w:t xml:space="preserve">, </w:t>
                             </w:r>
+                            <w:proofErr w:type="spellStart"/>
                             <w:r>
                               <w:rPr>
                                 <w:rFonts w:ascii="Consolas" w:hAnsi="Consolas" w:cs="Consolas"/>
@@ -2775,8 +3572,20 @@
                                 <w:szCs w:val="17"/>
                                 <w:highlight w:val="white"/>
                               </w:rPr>
-                              <w:t>.Height(</w:t>
-                            </w:r>
+                              <w:t>.Height</w:t>
+                            </w:r>
+                            <w:proofErr w:type="spellEnd"/>
+                            <w:r>
+                              <w:rPr>
+                                <w:rFonts w:ascii="Consolas" w:hAnsi="Consolas" w:cs="Consolas"/>
+                                <w:color w:val="000000"/>
+                                <w:sz w:val="17"/>
+                                <w:szCs w:val="17"/>
+                                <w:highlight w:val="white"/>
+                              </w:rPr>
+                              <w:t>(</w:t>
+                            </w:r>
+                            <w:proofErr w:type="spellStart"/>
                             <w:r>
                               <w:rPr>
                                 <w:rFonts w:ascii="Consolas" w:hAnsi="Consolas" w:cs="Consolas"/>
@@ -2795,8 +3604,20 @@
                                 <w:szCs w:val="17"/>
                                 <w:highlight w:val="white"/>
                               </w:rPr>
-                              <w:t xml:space="preserve">.height/10), </w:t>
-                            </w:r>
+                              <w:t>.height</w:t>
+                            </w:r>
+                            <w:proofErr w:type="spellEnd"/>
+                            <w:r>
+                              <w:rPr>
+                                <w:rFonts w:ascii="Consolas" w:hAnsi="Consolas" w:cs="Consolas"/>
+                                <w:color w:val="000000"/>
+                                <w:sz w:val="17"/>
+                                <w:szCs w:val="17"/>
+                                <w:highlight w:val="white"/>
+                              </w:rPr>
+                              <w:t xml:space="preserve">/10), </w:t>
+                            </w:r>
+                            <w:proofErr w:type="spellStart"/>
                             <w:r>
                               <w:rPr>
                                 <w:rFonts w:ascii="Consolas" w:hAnsi="Consolas" w:cs="Consolas"/>
@@ -2815,8 +3636,20 @@
                                 <w:szCs w:val="17"/>
                                 <w:highlight w:val="white"/>
                               </w:rPr>
-                              <w:t>.Width(</w:t>
-                            </w:r>
+                              <w:t>.Width</w:t>
+                            </w:r>
+                            <w:proofErr w:type="spellEnd"/>
+                            <w:r>
+                              <w:rPr>
+                                <w:rFonts w:ascii="Consolas" w:hAnsi="Consolas" w:cs="Consolas"/>
+                                <w:color w:val="000000"/>
+                                <w:sz w:val="17"/>
+                                <w:szCs w:val="17"/>
+                                <w:highlight w:val="white"/>
+                              </w:rPr>
+                              <w:t>(</w:t>
+                            </w:r>
+                            <w:proofErr w:type="spellStart"/>
                             <w:r>
                               <w:rPr>
                                 <w:rFonts w:ascii="Consolas" w:hAnsi="Consolas" w:cs="Consolas"/>
@@ -2835,7 +3668,18 @@
                                 <w:szCs w:val="17"/>
                                 <w:highlight w:val="white"/>
                               </w:rPr>
-                              <w:t>.width/15));</w:t>
+                              <w:t>.width</w:t>
+                            </w:r>
+                            <w:proofErr w:type="spellEnd"/>
+                            <w:r>
+                              <w:rPr>
+                                <w:rFonts w:ascii="Consolas" w:hAnsi="Consolas" w:cs="Consolas"/>
+                                <w:color w:val="000000"/>
+                                <w:sz w:val="17"/>
+                                <w:szCs w:val="17"/>
+                                <w:highlight w:val="white"/>
+                              </w:rPr>
+                              <w:t>/15));</w:t>
                             </w:r>
                           </w:p>
                           <w:p>
@@ -2862,6 +3706,8 @@
                               </w:rPr>
                               <w:t xml:space="preserve">      </w:t>
                             </w:r>
+                            <w:proofErr w:type="spellStart"/>
+                            <w:proofErr w:type="gramStart"/>
                             <w:r>
                               <w:rPr>
                                 <w:rFonts w:ascii="Consolas" w:hAnsi="Consolas" w:cs="Consolas"/>
@@ -2880,8 +3726,20 @@
                                 <w:szCs w:val="17"/>
                                 <w:highlight w:val="white"/>
                               </w:rPr>
-                              <w:t>.Button(</w:t>
-                            </w:r>
+                              <w:t>.Button</w:t>
+                            </w:r>
+                            <w:proofErr w:type="spellEnd"/>
+                            <w:r>
+                              <w:rPr>
+                                <w:rFonts w:ascii="Consolas" w:hAnsi="Consolas" w:cs="Consolas"/>
+                                <w:color w:val="000000"/>
+                                <w:sz w:val="17"/>
+                                <w:szCs w:val="17"/>
+                                <w:highlight w:val="white"/>
+                              </w:rPr>
+                              <w:t>(</w:t>
+                            </w:r>
+                            <w:proofErr w:type="gramEnd"/>
                             <w:r>
                               <w:rPr>
                                 <w:rFonts w:ascii="Consolas" w:hAnsi="Consolas" w:cs="Consolas"/>
@@ -2902,6 +3760,7 @@
                               </w:rPr>
                               <w:t xml:space="preserve">, </w:t>
                             </w:r>
+                            <w:proofErr w:type="spellStart"/>
                             <w:r>
                               <w:rPr>
                                 <w:rFonts w:ascii="Consolas" w:hAnsi="Consolas" w:cs="Consolas"/>
@@ -2920,8 +3779,20 @@
                                 <w:szCs w:val="17"/>
                                 <w:highlight w:val="white"/>
                               </w:rPr>
-                              <w:t>.Height(</w:t>
-                            </w:r>
+                              <w:t>.Height</w:t>
+                            </w:r>
+                            <w:proofErr w:type="spellEnd"/>
+                            <w:r>
+                              <w:rPr>
+                                <w:rFonts w:ascii="Consolas" w:hAnsi="Consolas" w:cs="Consolas"/>
+                                <w:color w:val="000000"/>
+                                <w:sz w:val="17"/>
+                                <w:szCs w:val="17"/>
+                                <w:highlight w:val="white"/>
+                              </w:rPr>
+                              <w:t>(</w:t>
+                            </w:r>
+                            <w:proofErr w:type="spellStart"/>
                             <w:r>
                               <w:rPr>
                                 <w:rFonts w:ascii="Consolas" w:hAnsi="Consolas" w:cs="Consolas"/>
@@ -2940,8 +3811,20 @@
                                 <w:szCs w:val="17"/>
                                 <w:highlight w:val="white"/>
                               </w:rPr>
-                              <w:t xml:space="preserve">.height/10), </w:t>
-                            </w:r>
+                              <w:t>.height</w:t>
+                            </w:r>
+                            <w:proofErr w:type="spellEnd"/>
+                            <w:r>
+                              <w:rPr>
+                                <w:rFonts w:ascii="Consolas" w:hAnsi="Consolas" w:cs="Consolas"/>
+                                <w:color w:val="000000"/>
+                                <w:sz w:val="17"/>
+                                <w:szCs w:val="17"/>
+                                <w:highlight w:val="white"/>
+                              </w:rPr>
+                              <w:t xml:space="preserve">/10), </w:t>
+                            </w:r>
+                            <w:proofErr w:type="spellStart"/>
                             <w:r>
                               <w:rPr>
                                 <w:rFonts w:ascii="Consolas" w:hAnsi="Consolas" w:cs="Consolas"/>
@@ -2960,8 +3843,20 @@
                                 <w:szCs w:val="17"/>
                                 <w:highlight w:val="white"/>
                               </w:rPr>
-                              <w:t>.Width(</w:t>
-                            </w:r>
+                              <w:t>.Width</w:t>
+                            </w:r>
+                            <w:proofErr w:type="spellEnd"/>
+                            <w:r>
+                              <w:rPr>
+                                <w:rFonts w:ascii="Consolas" w:hAnsi="Consolas" w:cs="Consolas"/>
+                                <w:color w:val="000000"/>
+                                <w:sz w:val="17"/>
+                                <w:szCs w:val="17"/>
+                                <w:highlight w:val="white"/>
+                              </w:rPr>
+                              <w:t>(</w:t>
+                            </w:r>
+                            <w:proofErr w:type="spellStart"/>
                             <w:r>
                               <w:rPr>
                                 <w:rFonts w:ascii="Consolas" w:hAnsi="Consolas" w:cs="Consolas"/>
@@ -2980,7 +3875,18 @@
                                 <w:szCs w:val="17"/>
                                 <w:highlight w:val="white"/>
                               </w:rPr>
-                              <w:t>.width/15));</w:t>
+                              <w:t>.width</w:t>
+                            </w:r>
+                            <w:proofErr w:type="spellEnd"/>
+                            <w:r>
+                              <w:rPr>
+                                <w:rFonts w:ascii="Consolas" w:hAnsi="Consolas" w:cs="Consolas"/>
+                                <w:color w:val="000000"/>
+                                <w:sz w:val="17"/>
+                                <w:szCs w:val="17"/>
+                                <w:highlight w:val="white"/>
+                              </w:rPr>
+                              <w:t>/15));</w:t>
                             </w:r>
                           </w:p>
                           <w:p>
@@ -3007,6 +3913,8 @@
                               </w:rPr>
                               <w:t xml:space="preserve">      </w:t>
                             </w:r>
+                            <w:proofErr w:type="spellStart"/>
+                            <w:proofErr w:type="gramStart"/>
                             <w:r>
                               <w:rPr>
                                 <w:rFonts w:ascii="Consolas" w:hAnsi="Consolas" w:cs="Consolas"/>
@@ -3025,8 +3933,20 @@
                                 <w:szCs w:val="17"/>
                                 <w:highlight w:val="white"/>
                               </w:rPr>
-                              <w:t>.Button(</w:t>
-                            </w:r>
+                              <w:t>.Button</w:t>
+                            </w:r>
+                            <w:proofErr w:type="spellEnd"/>
+                            <w:r>
+                              <w:rPr>
+                                <w:rFonts w:ascii="Consolas" w:hAnsi="Consolas" w:cs="Consolas"/>
+                                <w:color w:val="000000"/>
+                                <w:sz w:val="17"/>
+                                <w:szCs w:val="17"/>
+                                <w:highlight w:val="white"/>
+                              </w:rPr>
+                              <w:t>(</w:t>
+                            </w:r>
+                            <w:proofErr w:type="gramEnd"/>
                             <w:r>
                               <w:rPr>
                                 <w:rFonts w:ascii="Consolas" w:hAnsi="Consolas" w:cs="Consolas"/>
@@ -3047,6 +3967,7 @@
                               </w:rPr>
                               <w:t xml:space="preserve">, </w:t>
                             </w:r>
+                            <w:proofErr w:type="spellStart"/>
                             <w:r>
                               <w:rPr>
                                 <w:rFonts w:ascii="Consolas" w:hAnsi="Consolas" w:cs="Consolas"/>
@@ -3065,8 +3986,20 @@
                                 <w:szCs w:val="17"/>
                                 <w:highlight w:val="white"/>
                               </w:rPr>
-                              <w:t>.Height(</w:t>
-                            </w:r>
+                              <w:t>.Height</w:t>
+                            </w:r>
+                            <w:proofErr w:type="spellEnd"/>
+                            <w:r>
+                              <w:rPr>
+                                <w:rFonts w:ascii="Consolas" w:hAnsi="Consolas" w:cs="Consolas"/>
+                                <w:color w:val="000000"/>
+                                <w:sz w:val="17"/>
+                                <w:szCs w:val="17"/>
+                                <w:highlight w:val="white"/>
+                              </w:rPr>
+                              <w:t>(</w:t>
+                            </w:r>
+                            <w:proofErr w:type="spellStart"/>
                             <w:r>
                               <w:rPr>
                                 <w:rFonts w:ascii="Consolas" w:hAnsi="Consolas" w:cs="Consolas"/>
@@ -3085,8 +4018,20 @@
                                 <w:szCs w:val="17"/>
                                 <w:highlight w:val="white"/>
                               </w:rPr>
-                              <w:t xml:space="preserve">.height/10), </w:t>
-                            </w:r>
+                              <w:t>.height</w:t>
+                            </w:r>
+                            <w:proofErr w:type="spellEnd"/>
+                            <w:r>
+                              <w:rPr>
+                                <w:rFonts w:ascii="Consolas" w:hAnsi="Consolas" w:cs="Consolas"/>
+                                <w:color w:val="000000"/>
+                                <w:sz w:val="17"/>
+                                <w:szCs w:val="17"/>
+                                <w:highlight w:val="white"/>
+                              </w:rPr>
+                              <w:t xml:space="preserve">/10), </w:t>
+                            </w:r>
+                            <w:proofErr w:type="spellStart"/>
                             <w:r>
                               <w:rPr>
                                 <w:rFonts w:ascii="Consolas" w:hAnsi="Consolas" w:cs="Consolas"/>
@@ -3105,8 +4050,20 @@
                                 <w:szCs w:val="17"/>
                                 <w:highlight w:val="white"/>
                               </w:rPr>
-                              <w:t>.Width(</w:t>
-                            </w:r>
+                              <w:t>.Width</w:t>
+                            </w:r>
+                            <w:proofErr w:type="spellEnd"/>
+                            <w:r>
+                              <w:rPr>
+                                <w:rFonts w:ascii="Consolas" w:hAnsi="Consolas" w:cs="Consolas"/>
+                                <w:color w:val="000000"/>
+                                <w:sz w:val="17"/>
+                                <w:szCs w:val="17"/>
+                                <w:highlight w:val="white"/>
+                              </w:rPr>
+                              <w:t>(</w:t>
+                            </w:r>
+                            <w:proofErr w:type="spellStart"/>
                             <w:r>
                               <w:rPr>
                                 <w:rFonts w:ascii="Consolas" w:hAnsi="Consolas" w:cs="Consolas"/>
@@ -3125,7 +4082,18 @@
                                 <w:szCs w:val="17"/>
                                 <w:highlight w:val="white"/>
                               </w:rPr>
-                              <w:t>.width/15));</w:t>
+                              <w:t>.width</w:t>
+                            </w:r>
+                            <w:proofErr w:type="spellEnd"/>
+                            <w:r>
+                              <w:rPr>
+                                <w:rFonts w:ascii="Consolas" w:hAnsi="Consolas" w:cs="Consolas"/>
+                                <w:color w:val="000000"/>
+                                <w:sz w:val="17"/>
+                                <w:szCs w:val="17"/>
+                                <w:highlight w:val="white"/>
+                              </w:rPr>
+                              <w:t>/15));</w:t>
                             </w:r>
                           </w:p>
                           <w:p>
@@ -3152,6 +4120,8 @@
                               </w:rPr>
                               <w:t xml:space="preserve">    </w:t>
                             </w:r>
+                            <w:proofErr w:type="spellStart"/>
+                            <w:proofErr w:type="gramStart"/>
                             <w:r>
                               <w:rPr>
                                 <w:rFonts w:ascii="Consolas" w:hAnsi="Consolas" w:cs="Consolas"/>
@@ -3170,7 +4140,29 @@
                                 <w:szCs w:val="17"/>
                                 <w:highlight w:val="white"/>
                               </w:rPr>
-                              <w:t>.EndHorizontal();</w:t>
+                              <w:t>.EndHorizontal</w:t>
+                            </w:r>
+                            <w:proofErr w:type="spellEnd"/>
+                            <w:r>
+                              <w:rPr>
+                                <w:rFonts w:ascii="Consolas" w:hAnsi="Consolas" w:cs="Consolas"/>
+                                <w:color w:val="000000"/>
+                                <w:sz w:val="17"/>
+                                <w:szCs w:val="17"/>
+                                <w:highlight w:val="white"/>
+                              </w:rPr>
+                              <w:t>(</w:t>
+                            </w:r>
+                            <w:proofErr w:type="gramEnd"/>
+                            <w:r>
+                              <w:rPr>
+                                <w:rFonts w:ascii="Consolas" w:hAnsi="Consolas" w:cs="Consolas"/>
+                                <w:color w:val="000000"/>
+                                <w:sz w:val="17"/>
+                                <w:szCs w:val="17"/>
+                                <w:highlight w:val="white"/>
+                              </w:rPr>
+                              <w:t>);</w:t>
                             </w:r>
                           </w:p>
                           <w:p>
@@ -3212,6 +4204,8 @@
                               </w:rPr>
                               <w:t xml:space="preserve">    </w:t>
                             </w:r>
+                            <w:proofErr w:type="spellStart"/>
+                            <w:proofErr w:type="gramStart"/>
                             <w:r>
                               <w:rPr>
                                 <w:rFonts w:ascii="Consolas" w:hAnsi="Consolas" w:cs="Consolas"/>
@@ -3230,8 +4224,20 @@
                                 <w:szCs w:val="17"/>
                                 <w:highlight w:val="white"/>
                               </w:rPr>
-                              <w:t>.Button(</w:t>
-                            </w:r>
+                              <w:t>.Button</w:t>
+                            </w:r>
+                            <w:proofErr w:type="spellEnd"/>
+                            <w:r>
+                              <w:rPr>
+                                <w:rFonts w:ascii="Consolas" w:hAnsi="Consolas" w:cs="Consolas"/>
+                                <w:color w:val="000000"/>
+                                <w:sz w:val="17"/>
+                                <w:szCs w:val="17"/>
+                                <w:highlight w:val="white"/>
+                              </w:rPr>
+                              <w:t>(</w:t>
+                            </w:r>
+                            <w:proofErr w:type="gramEnd"/>
                             <w:r>
                               <w:rPr>
                                 <w:rFonts w:ascii="Consolas" w:hAnsi="Consolas" w:cs="Consolas"/>
@@ -3252,6 +4258,7 @@
                               </w:rPr>
                               <w:t xml:space="preserve">, </w:t>
                             </w:r>
+                            <w:proofErr w:type="spellStart"/>
                             <w:r>
                               <w:rPr>
                                 <w:rFonts w:ascii="Consolas" w:hAnsi="Consolas" w:cs="Consolas"/>
@@ -3270,8 +4277,20 @@
                                 <w:szCs w:val="17"/>
                                 <w:highlight w:val="white"/>
                               </w:rPr>
-                              <w:t>.Height(</w:t>
-                            </w:r>
+                              <w:t>.Height</w:t>
+                            </w:r>
+                            <w:proofErr w:type="spellEnd"/>
+                            <w:r>
+                              <w:rPr>
+                                <w:rFonts w:ascii="Consolas" w:hAnsi="Consolas" w:cs="Consolas"/>
+                                <w:color w:val="000000"/>
+                                <w:sz w:val="17"/>
+                                <w:szCs w:val="17"/>
+                                <w:highlight w:val="white"/>
+                              </w:rPr>
+                              <w:t>(</w:t>
+                            </w:r>
+                            <w:proofErr w:type="spellStart"/>
                             <w:r>
                               <w:rPr>
                                 <w:rFonts w:ascii="Consolas" w:hAnsi="Consolas" w:cs="Consolas"/>
@@ -3290,8 +4309,20 @@
                                 <w:szCs w:val="17"/>
                                 <w:highlight w:val="white"/>
                               </w:rPr>
-                              <w:t xml:space="preserve">.height/10), </w:t>
-                            </w:r>
+                              <w:t>.height</w:t>
+                            </w:r>
+                            <w:proofErr w:type="spellEnd"/>
+                            <w:r>
+                              <w:rPr>
+                                <w:rFonts w:ascii="Consolas" w:hAnsi="Consolas" w:cs="Consolas"/>
+                                <w:color w:val="000000"/>
+                                <w:sz w:val="17"/>
+                                <w:szCs w:val="17"/>
+                                <w:highlight w:val="white"/>
+                              </w:rPr>
+                              <w:t xml:space="preserve">/10), </w:t>
+                            </w:r>
+                            <w:proofErr w:type="spellStart"/>
                             <w:r>
                               <w:rPr>
                                 <w:rFonts w:ascii="Consolas" w:hAnsi="Consolas" w:cs="Consolas"/>
@@ -3310,8 +4341,20 @@
                                 <w:szCs w:val="17"/>
                                 <w:highlight w:val="white"/>
                               </w:rPr>
-                              <w:t>.Width(</w:t>
-                            </w:r>
+                              <w:t>.Width</w:t>
+                            </w:r>
+                            <w:proofErr w:type="spellEnd"/>
+                            <w:r>
+                              <w:rPr>
+                                <w:rFonts w:ascii="Consolas" w:hAnsi="Consolas" w:cs="Consolas"/>
+                                <w:color w:val="000000"/>
+                                <w:sz w:val="17"/>
+                                <w:szCs w:val="17"/>
+                                <w:highlight w:val="white"/>
+                              </w:rPr>
+                              <w:t>(</w:t>
+                            </w:r>
+                            <w:proofErr w:type="spellStart"/>
                             <w:r>
                               <w:rPr>
                                 <w:rFonts w:ascii="Consolas" w:hAnsi="Consolas" w:cs="Consolas"/>
@@ -3330,7 +4373,18 @@
                                 <w:szCs w:val="17"/>
                                 <w:highlight w:val="white"/>
                               </w:rPr>
-                              <w:t>.width/5+5));</w:t>
+                              <w:t>.width</w:t>
+                            </w:r>
+                            <w:proofErr w:type="spellEnd"/>
+                            <w:r>
+                              <w:rPr>
+                                <w:rFonts w:ascii="Consolas" w:hAnsi="Consolas" w:cs="Consolas"/>
+                                <w:color w:val="000000"/>
+                                <w:sz w:val="17"/>
+                                <w:szCs w:val="17"/>
+                                <w:highlight w:val="white"/>
+                              </w:rPr>
+                              <w:t>/5+5));</w:t>
                             </w:r>
                           </w:p>
                           <w:p>
@@ -3357,6 +4411,8 @@
                               </w:rPr>
                               <w:t xml:space="preserve">  </w:t>
                             </w:r>
+                            <w:proofErr w:type="spellStart"/>
+                            <w:proofErr w:type="gramStart"/>
                             <w:r>
                               <w:rPr>
                                 <w:rFonts w:ascii="Consolas" w:hAnsi="Consolas" w:cs="Consolas"/>
@@ -3375,7 +4431,29 @@
                                 <w:szCs w:val="17"/>
                                 <w:highlight w:val="white"/>
                               </w:rPr>
-                              <w:t>.EndVertical();</w:t>
+                              <w:t>.EndVertical</w:t>
+                            </w:r>
+                            <w:proofErr w:type="spellEnd"/>
+                            <w:r>
+                              <w:rPr>
+                                <w:rFonts w:ascii="Consolas" w:hAnsi="Consolas" w:cs="Consolas"/>
+                                <w:color w:val="000000"/>
+                                <w:sz w:val="17"/>
+                                <w:szCs w:val="17"/>
+                                <w:highlight w:val="white"/>
+                              </w:rPr>
+                              <w:t>(</w:t>
+                            </w:r>
+                            <w:proofErr w:type="gramEnd"/>
+                            <w:r>
+                              <w:rPr>
+                                <w:rFonts w:ascii="Consolas" w:hAnsi="Consolas" w:cs="Consolas"/>
+                                <w:color w:val="000000"/>
+                                <w:sz w:val="17"/>
+                                <w:szCs w:val="17"/>
+                                <w:highlight w:val="white"/>
+                              </w:rPr>
+                              <w:t>);</w:t>
                             </w:r>
                           </w:p>
                           <w:p>
@@ -3385,6 +4463,8 @@
                                 <w:szCs w:val="17"/>
                               </w:rPr>
                             </w:pPr>
+                            <w:proofErr w:type="spellStart"/>
+                            <w:proofErr w:type="gramStart"/>
                             <w:r>
                               <w:rPr>
                                 <w:rFonts w:ascii="Consolas" w:hAnsi="Consolas" w:cs="Consolas"/>
@@ -3403,7 +4483,29 @@
                                 <w:szCs w:val="17"/>
                                 <w:highlight w:val="white"/>
                               </w:rPr>
-                              <w:t>.EndArea();</w:t>
+                              <w:t>.EndArea</w:t>
+                            </w:r>
+                            <w:proofErr w:type="spellEnd"/>
+                            <w:r>
+                              <w:rPr>
+                                <w:rFonts w:ascii="Consolas" w:hAnsi="Consolas" w:cs="Consolas"/>
+                                <w:color w:val="000000"/>
+                                <w:sz w:val="17"/>
+                                <w:szCs w:val="17"/>
+                                <w:highlight w:val="white"/>
+                              </w:rPr>
+                              <w:t>(</w:t>
+                            </w:r>
+                            <w:proofErr w:type="gramEnd"/>
+                            <w:r>
+                              <w:rPr>
+                                <w:rFonts w:ascii="Consolas" w:hAnsi="Consolas" w:cs="Consolas"/>
+                                <w:color w:val="000000"/>
+                                <w:sz w:val="17"/>
+                                <w:szCs w:val="17"/>
+                                <w:highlight w:val="white"/>
+                              </w:rPr>
+                              <w:t>);</w:t>
                             </w:r>
                           </w:p>
                         </w:txbxContent>
@@ -4439,7 +5541,77 @@
         <w:rPr>
           <w:lang w:val="da-DK"/>
         </w:rPr>
-        <w:t xml:space="preserve">Der startes med at oprette et område, som bliver tildelt dynamiske variabler, for at sikre det dynamiske layout. Derefter bliver der påbegyndt et funktion, GUILayout.BeginVertical, som starter en lodret række af elementer. Inde i den påbegyndes den tilsvarende vandrette funktion, som indkapsler 3 knapper, som nu arver ’BeginArea’’s koordinater og automatisk er sat i række via ’BeginVertical’ og ’BeginHorizontal’. Den vandrette række bliver afsluttet med ’EndHorizontal’, hvor efter endnu en knap oprettes, som nu ligger under den første vandrette række. Sidst afsluttes den lodrette række, hvorefter området afsluttes. </w:t>
+        <w:t xml:space="preserve">Der startes med at oprette et område, som bliver tildelt dynamiske variabler, for at sikre det dynamiske layout. Derefter bliver der påbegyndt et funktion, </w:t>
+      </w:r>
+      <w:proofErr w:type="spellStart"/>
+      <w:r>
+        <w:rPr>
+          <w:lang w:val="da-DK"/>
+        </w:rPr>
+        <w:t>GUILayout.BeginVertical</w:t>
+      </w:r>
+      <w:proofErr w:type="spellEnd"/>
+      <w:r>
+        <w:rPr>
+          <w:lang w:val="da-DK"/>
+        </w:rPr>
+        <w:t>, som starter en lodret række af elementer. Inde i den påbegyndes den tilsvarende vandrette funktion, som indkapsler 3 knapper, som nu arver ’</w:t>
+      </w:r>
+      <w:proofErr w:type="spellStart"/>
+      <w:r>
+        <w:rPr>
+          <w:lang w:val="da-DK"/>
+        </w:rPr>
+        <w:t>BeginArea</w:t>
+      </w:r>
+      <w:proofErr w:type="spellEnd"/>
+      <w:r>
+        <w:rPr>
+          <w:lang w:val="da-DK"/>
+        </w:rPr>
+        <w:t>’’s koordinater og automatisk er sat i række via ’</w:t>
+      </w:r>
+      <w:proofErr w:type="spellStart"/>
+      <w:r>
+        <w:rPr>
+          <w:lang w:val="da-DK"/>
+        </w:rPr>
+        <w:t>BeginVertical</w:t>
+      </w:r>
+      <w:proofErr w:type="spellEnd"/>
+      <w:r>
+        <w:rPr>
+          <w:lang w:val="da-DK"/>
+        </w:rPr>
+        <w:t>’ og ’</w:t>
+      </w:r>
+      <w:proofErr w:type="spellStart"/>
+      <w:r>
+        <w:rPr>
+          <w:lang w:val="da-DK"/>
+        </w:rPr>
+        <w:t>BeginHorizontal</w:t>
+      </w:r>
+      <w:proofErr w:type="spellEnd"/>
+      <w:r>
+        <w:rPr>
+          <w:lang w:val="da-DK"/>
+        </w:rPr>
+        <w:t>’. Den vandrette række bliver afsluttet med ’</w:t>
+      </w:r>
+      <w:proofErr w:type="spellStart"/>
+      <w:r>
+        <w:rPr>
+          <w:lang w:val="da-DK"/>
+        </w:rPr>
+        <w:t>EndHorizontal</w:t>
+      </w:r>
+      <w:proofErr w:type="spellEnd"/>
+      <w:r>
+        <w:rPr>
+          <w:lang w:val="da-DK"/>
+        </w:rPr>
+        <w:t xml:space="preserve">’, hvor efter endnu en knap oprettes, som nu ligger under den første vandrette række. Sidst afsluttes den lodrette række, hvorefter området afsluttes. </w:t>
       </w:r>
     </w:p>
     <w:p>
@@ -4486,32 +5658,62 @@
   <w:comment w:id="0" w:author="Toke Olsen" w:date="2014-05-27T06:27:00Z" w:initials="TO">
     <w:p>
       <w:pPr>
-        <w:pStyle w:val="CommentText"/>
-      </w:pPr>
-      <w:r>
-        <w:rPr>
-          <w:rStyle w:val="CommentReference"/>
+        <w:pStyle w:val="Kommentartekst"/>
+        <w:rPr>
+          <w:lang w:val="da-DK"/>
+        </w:rPr>
+      </w:pPr>
+      <w:r>
+        <w:rPr>
+          <w:rStyle w:val="Kommentarhenvisning"/>
         </w:rPr>
         <w:annotationRef/>
       </w:r>
       <w:r>
+        <w:rPr>
+          <w:lang w:val="da-DK"/>
+        </w:rPr>
         <w:t>Skal selvfølgelig fjernes</w:t>
       </w:r>
     </w:p>
     <w:p>
       <w:pPr>
-        <w:pStyle w:val="CommentText"/>
+        <w:pStyle w:val="Kommentartekst"/>
+        <w:rPr>
+          <w:lang w:val="da-DK"/>
+        </w:rPr>
       </w:pPr>
     </w:p>
   </w:comment>
-  <w:comment w:id="4" w:author="Toke Olsen" w:date="2014-05-26T23:56:00Z" w:initials="TO">
+  <w:comment w:id="3" w:author="Ronnie Hemmingsen" w:date="2014-05-27T11:09:00Z" w:initials="RH">
     <w:p>
       <w:pPr>
-        <w:pStyle w:val="CommentText"/>
-      </w:pPr>
-      <w:r>
-        <w:rPr>
-          <w:rStyle w:val="CommentReference"/>
+        <w:pStyle w:val="Kommentartekst"/>
+      </w:pPr>
+      <w:r>
+        <w:rPr>
+          <w:rStyle w:val="Kommentarhenvisning"/>
+        </w:rPr>
+        <w:annotationRef/>
+      </w:r>
+      <w:proofErr w:type="spellStart"/>
+      <w:r>
+        <w:t>Detaljer</w:t>
+      </w:r>
+      <w:proofErr w:type="spellEnd"/>
+      <w:r>
+        <w:t>?</w:t>
+      </w:r>
+    </w:p>
+  </w:comment>
+  <w:comment w:id="5" w:author="Toke Olsen" w:date="2014-05-26T23:56:00Z" w:initials="TO">
+    <w:p>
+      <w:pPr>
+        <w:pStyle w:val="Kommentartekst"/>
+      </w:pPr>
+      <w:r>
+        <w:rPr>
+          <w:rStyle w:val="Kommentarhenvisning"/>
         </w:rPr>
         <w:annotationRef/>
       </w:r>
@@ -4526,12 +5728,16 @@
     </w:p>
     <w:p>
       <w:pPr>
-        <w:pStyle w:val="CommentText"/>
+        <w:pStyle w:val="Kommentartekst"/>
+        <w:rPr>
+          <w:lang w:val="da-DK"/>
+        </w:rPr>
       </w:pPr>
       <w:hyperlink r:id="rId2" w:history="1">
         <w:r>
           <w:rPr>
             <w:rStyle w:val="Hyperlink"/>
+            <w:lang w:val="da-DK"/>
           </w:rPr>
           <w:t>https://docs.unity3d.com/Documentation/Manual/OptimizingGraphicsPerformance.html</w:t>
         </w:r>
@@ -4539,18 +5745,87 @@
     </w:p>
     <w:p>
       <w:pPr>
-        <w:pStyle w:val="CommentText"/>
+        <w:pStyle w:val="Kommentartekst"/>
+        <w:rPr>
+          <w:lang w:val="da-DK"/>
+        </w:rPr>
       </w:pPr>
     </w:p>
   </w:comment>
-  <w:comment w:id="5" w:author="Toke Olsen" w:date="2014-05-27T03:05:00Z" w:initials="TO">
+  <w:comment w:id="6" w:author="Ronnie Hemmingsen" w:date="2014-05-27T11:10:00Z" w:initials="RH">
     <w:p>
       <w:pPr>
-        <w:pStyle w:val="CommentText"/>
-      </w:pPr>
-      <w:r>
-        <w:rPr>
-          <w:rStyle w:val="CommentReference"/>
+        <w:pStyle w:val="Kommentartekst"/>
+      </w:pPr>
+      <w:r>
+        <w:rPr>
+          <w:rStyle w:val="Kommentarhenvisning"/>
+        </w:rPr>
+        <w:annotationRef/>
+      </w:r>
+      <w:proofErr w:type="spellStart"/>
+      <w:proofErr w:type="gramStart"/>
+      <w:r>
+        <w:t>ordforklaring</w:t>
+      </w:r>
+      <w:proofErr w:type="spellEnd"/>
+      <w:proofErr w:type="gramEnd"/>
+      <w:r>
+        <w:t>?</w:t>
+      </w:r>
+    </w:p>
+  </w:comment>
+  <w:comment w:id="7" w:author="Ronnie Hemmingsen" w:date="2014-05-27T11:13:00Z" w:initials="RH">
+    <w:p>
+      <w:pPr>
+        <w:pStyle w:val="Kommentartekst"/>
+      </w:pPr>
+      <w:r>
+        <w:rPr>
+          <w:rStyle w:val="Kommentarhenvisning"/>
+        </w:rPr>
+        <w:annotationRef/>
+      </w:r>
+      <w:proofErr w:type="spellStart"/>
+      <w:r>
+        <w:t>Kilde</w:t>
+      </w:r>
+      <w:proofErr w:type="spellEnd"/>
+    </w:p>
+    <w:p>
+      <w:pPr>
+        <w:pStyle w:val="Kommentartekst"/>
+      </w:pPr>
+    </w:p>
+  </w:comment>
+  <w:comment w:id="8" w:author="Ronnie Hemmingsen" w:date="2014-05-27T11:13:00Z" w:initials="RH">
+    <w:p>
+      <w:pPr>
+        <w:pStyle w:val="Kommentartekst"/>
+      </w:pPr>
+      <w:r>
+        <w:rPr>
+          <w:rStyle w:val="Kommentarhenvisning"/>
+        </w:rPr>
+        <w:annotationRef/>
+      </w:r>
+      <w:proofErr w:type="spellStart"/>
+      <w:proofErr w:type="gramStart"/>
+      <w:r>
+        <w:t>kilde</w:t>
+      </w:r>
+      <w:proofErr w:type="spellEnd"/>
+      <w:proofErr w:type="gramEnd"/>
+    </w:p>
+  </w:comment>
+  <w:comment w:id="9" w:author="Toke Olsen" w:date="2014-05-27T03:05:00Z" w:initials="TO">
+    <w:p>
+      <w:pPr>
+        <w:pStyle w:val="Kommentartekst"/>
+      </w:pPr>
+      <w:r>
+        <w:rPr>
+          <w:rStyle w:val="Kommentarhenvisning"/>
         </w:rPr>
         <w:annotationRef/>
       </w:r>
@@ -4565,18 +5840,21 @@
     </w:p>
     <w:p>
       <w:pPr>
-        <w:pStyle w:val="CommentText"/>
+        <w:pStyle w:val="Kommentartekst"/>
       </w:pPr>
     </w:p>
   </w:comment>
-  <w:comment w:id="8" w:author="Toke Olsen" w:date="2014-05-27T02:53:00Z" w:initials="TO">
+  <w:comment w:id="11" w:author="Toke Olsen" w:date="2014-05-27T02:53:00Z" w:initials="TO">
     <w:p>
       <w:pPr>
-        <w:pStyle w:val="CommentText"/>
-      </w:pPr>
-      <w:r>
-        <w:rPr>
-          <w:rStyle w:val="CommentReference"/>
+        <w:pStyle w:val="Kommentartekst"/>
+        <w:rPr>
+          <w:lang w:val="da-DK"/>
+        </w:rPr>
+      </w:pPr>
+      <w:r>
+        <w:rPr>
+          <w:rStyle w:val="Kommentarhenvisning"/>
         </w:rPr>
         <w:annotationRef/>
       </w:r>
@@ -4584,6 +5862,7 @@
         <w:r>
           <w:rPr>
             <w:rStyle w:val="Hyperlink"/>
+            <w:lang w:val="da-DK"/>
           </w:rPr>
           <w:t>https://docs.unity3d.com/Documentation/Components/class-Light.html</w:t>
         </w:r>
@@ -4591,18 +5870,24 @@
     </w:p>
     <w:p>
       <w:pPr>
-        <w:pStyle w:val="CommentText"/>
+        <w:pStyle w:val="Kommentartekst"/>
+        <w:rPr>
+          <w:lang w:val="da-DK"/>
+        </w:rPr>
       </w:pPr>
     </w:p>
   </w:comment>
-  <w:comment w:id="9" w:author="Toke Olsen" w:date="2014-05-27T03:03:00Z" w:initials="TO">
+  <w:comment w:id="12" w:author="Toke Olsen" w:date="2014-05-27T03:03:00Z" w:initials="TO">
     <w:p>
       <w:pPr>
-        <w:pStyle w:val="CommentText"/>
-      </w:pPr>
-      <w:r>
-        <w:rPr>
-          <w:rStyle w:val="CommentReference"/>
+        <w:pStyle w:val="Kommentartekst"/>
+        <w:rPr>
+          <w:lang w:val="da-DK"/>
+        </w:rPr>
+      </w:pPr>
+      <w:r>
+        <w:rPr>
+          <w:rStyle w:val="Kommentarhenvisning"/>
         </w:rPr>
         <w:annotationRef/>
       </w:r>
@@ -4610,6 +5895,7 @@
         <w:r>
           <w:rPr>
             <w:rStyle w:val="Hyperlink"/>
+            <w:lang w:val="da-DK"/>
           </w:rPr>
           <w:t>http://www.cgchannel.com/wp-content/uploads/2010/11/lighting.jpg</w:t>
         </w:r>
@@ -4617,54 +5903,104 @@
     </w:p>
     <w:p>
       <w:pPr>
-        <w:pStyle w:val="CommentText"/>
+        <w:pStyle w:val="Kommentartekst"/>
+        <w:rPr>
+          <w:lang w:val="da-DK"/>
+        </w:rPr>
       </w:pPr>
     </w:p>
   </w:comment>
-  <w:comment w:id="11" w:author="Toke Olsen" w:date="2014-05-26T20:17:00Z" w:initials="TO">
+  <w:comment w:id="13" w:author="Ronnie Hemmingsen" w:date="2014-05-27T11:25:00Z" w:initials="RH">
     <w:p>
       <w:pPr>
-        <w:pStyle w:val="CommentText"/>
-      </w:pPr>
-      <w:r>
-        <w:rPr>
-          <w:rStyle w:val="CommentReference"/>
+        <w:pStyle w:val="Kommentartekst"/>
+      </w:pPr>
+      <w:r>
+        <w:rPr>
+          <w:rStyle w:val="Kommentarhenvisning"/>
         </w:rPr>
         <w:annotationRef/>
       </w:r>
-      <w:r>
-        <w:t>https://docs.unity3d.com/Documentation/Manual/ModelingOptimizedCharacters.html</w:t>
-      </w:r>
+      <w:proofErr w:type="spellStart"/>
+      <w:proofErr w:type="gramStart"/>
+      <w:r>
+        <w:t>kilde</w:t>
+      </w:r>
+      <w:proofErr w:type="spellEnd"/>
+      <w:proofErr w:type="gramEnd"/>
     </w:p>
   </w:comment>
-  <w:comment w:id="14" w:author="Toke Olsen" w:date="2014-05-22T17:03:00Z" w:initials="TO">
+  <w:comment w:id="15" w:author="Toke Olsen" w:date="2014-05-26T20:17:00Z" w:initials="TO">
     <w:p>
       <w:pPr>
-        <w:pStyle w:val="CommentText"/>
-      </w:pPr>
-      <w:r>
-        <w:rPr>
-          <w:rStyle w:val="CommentReference"/>
+        <w:pStyle w:val="Kommentartekst"/>
+      </w:pPr>
+      <w:r>
+        <w:rPr>
+          <w:rStyle w:val="Kommentarhenvisning"/>
         </w:rPr>
         <w:annotationRef/>
       </w:r>
       <w:r>
-        <w:t>http://stats.unity3d.com/mobile/display.html</w:t>
+        <w:t>https://docs.unity3d.com/Documentation/Manual/ModelingOptimizedCharacters.html</w:t>
       </w:r>
     </w:p>
   </w:comment>
-  <w:comment w:id="15" w:author="Toke Olsen" w:date="2014-05-22T17:03:00Z" w:initials="TO">
+  <w:comment w:id="16" w:author="Ronnie Hemmingsen" w:date="2014-05-27T11:33:00Z" w:initials="RH">
     <w:p>
       <w:pPr>
-        <w:pStyle w:val="CommentText"/>
-      </w:pPr>
-      <w:r>
-        <w:rPr>
-          <w:rStyle w:val="CommentReference"/>
+        <w:pStyle w:val="Kommentartekst"/>
+      </w:pPr>
+      <w:r>
+        <w:rPr>
+          <w:rStyle w:val="Kommentarhenvisning"/>
         </w:rPr>
         <w:annotationRef/>
       </w:r>
-      <w:r>
+      <w:proofErr w:type="gramStart"/>
+      <w:r>
+        <w:t>texture</w:t>
+      </w:r>
+      <w:proofErr w:type="gramEnd"/>
+      <w:r>
+        <w:t xml:space="preserve"> atlas</w:t>
+      </w:r>
+    </w:p>
+  </w:comment>
+  <w:comment w:id="20" w:author="Toke Olsen" w:date="2014-05-22T17:03:00Z" w:initials="TO">
+    <w:p>
+      <w:pPr>
+        <w:pStyle w:val="Kommentartekst"/>
+      </w:pPr>
+      <w:r>
+        <w:rPr>
+          <w:rStyle w:val="Kommentarhenvisning"/>
+        </w:rPr>
+        <w:annotationRef/>
+      </w:r>
+      <w:r>
+        <w:t>http://stats.unity3d.com/mobile/display.html</w:t>
+      </w:r>
+    </w:p>
+  </w:comment>
+  <w:comment w:id="21" w:author="Toke Olsen" w:date="2014-05-22T17:03:00Z" w:initials="TO">
+    <w:p>
+      <w:pPr>
+        <w:pStyle w:val="Kommentartekst"/>
+        <w:rPr>
+          <w:lang w:val="da-DK"/>
+        </w:rPr>
+      </w:pPr>
+      <w:r>
+        <w:rPr>
+          <w:rStyle w:val="Kommentarhenvisning"/>
+        </w:rPr>
+        <w:annotationRef/>
+      </w:r>
+      <w:r>
+        <w:rPr>
+          <w:lang w:val="da-DK"/>
+        </w:rPr>
         <w:t>http://stats.unity3d.com/mobile/display.html</w:t>
       </w:r>
     </w:p>
@@ -4675,11 +6011,17 @@
 <file path=word/commentsExtended.xml><?xml version="1.0" encoding="utf-8"?>
 <w15:commentsEx xmlns:wpc="http://schemas.microsoft.com/office/word/2010/wordprocessingCanvas" xmlns:mc="http://schemas.openxmlformats.org/markup-compatibility/2006" xmlns:o="urn:schemas-microsoft-com:office:office" xmlns:r="http://schemas.openxmlformats.org/officeDocument/2006/relationships" xmlns:m="http://schemas.openxmlformats.org/officeDocument/2006/math" xmlns:v="urn:schemas-microsoft-com:vml" xmlns:wp14="http://schemas.microsoft.com/office/word/2010/wordprocessingDrawing" xmlns:wp="http://schemas.openxmlformats.org/drawingml/2006/wordprocessingDrawing" xmlns:w10="urn:schemas-microsoft-com:office:word" xmlns:w="http://schemas.openxmlformats.org/wordprocessingml/2006/main" xmlns:w14="http://schemas.microsoft.com/office/word/2010/wordml" xmlns:w15="http://schemas.microsoft.com/office/word/2012/wordml" xmlns:wpg="http://schemas.microsoft.com/office/word/2010/wordprocessingGroup" xmlns:wpi="http://schemas.microsoft.com/office/word/2010/wordprocessingInk" xmlns:wne="http://schemas.microsoft.com/office/word/2006/wordml" xmlns:wps="http://schemas.microsoft.com/office/word/2010/wordprocessingShape" mc:Ignorable="w14 w15 wp14">
   <w15:commentEx w15:paraId="70ED0B83" w15:done="0"/>
+  <w15:commentEx w15:paraId="39EAC1B4" w15:done="0"/>
   <w15:commentEx w15:paraId="227D1BC4" w15:done="0"/>
+  <w15:commentEx w15:paraId="77917F77" w15:done="0"/>
+  <w15:commentEx w15:paraId="0D6CEAF9" w15:done="0"/>
+  <w15:commentEx w15:paraId="02222B47" w15:done="0"/>
   <w15:commentEx w15:paraId="681D25A6" w15:done="0"/>
   <w15:commentEx w15:paraId="32A58E21" w15:done="0"/>
   <w15:commentEx w15:paraId="2A5FF91F" w15:done="0"/>
+  <w15:commentEx w15:paraId="656A4B6A" w15:done="0"/>
   <w15:commentEx w15:paraId="70D35134" w15:done="0"/>
+  <w15:commentEx w15:paraId="02E7D3E3" w15:done="0"/>
   <w15:commentEx w15:paraId="14D04507" w15:done="0"/>
   <w15:commentEx w15:paraId="14F4E3E7" w15:done="0"/>
 </w15:commentsEx>
@@ -4714,7 +6056,7 @@
 <w:ftr xmlns:wpc="http://schemas.microsoft.com/office/word/2010/wordprocessingCanvas" xmlns:mc="http://schemas.openxmlformats.org/markup-compatibility/2006" xmlns:o="urn:schemas-microsoft-com:office:office" xmlns:r="http://schemas.openxmlformats.org/officeDocument/2006/relationships" xmlns:m="http://schemas.openxmlformats.org/officeDocument/2006/math" xmlns:v="urn:schemas-microsoft-com:vml" xmlns:wp14="http://schemas.microsoft.com/office/word/2010/wordprocessingDrawing" xmlns:wp="http://schemas.openxmlformats.org/drawingml/2006/wordprocessingDrawing" xmlns:w10="urn:schemas-microsoft-com:office:word" xmlns:w="http://schemas.openxmlformats.org/wordprocessingml/2006/main" xmlns:w14="http://schemas.microsoft.com/office/word/2010/wordml" xmlns:w15="http://schemas.microsoft.com/office/word/2012/wordml" xmlns:wpg="http://schemas.microsoft.com/office/word/2010/wordprocessingGroup" xmlns:wpi="http://schemas.microsoft.com/office/word/2010/wordprocessingInk" xmlns:wne="http://schemas.microsoft.com/office/word/2006/wordml" xmlns:wps="http://schemas.microsoft.com/office/word/2010/wordprocessingShape" mc:Ignorable="w14 w15 wp14">
   <w:p>
     <w:pPr>
-      <w:pStyle w:val="Footer"/>
+      <w:pStyle w:val="Sidefod"/>
       <w:pBdr>
         <w:top w:val="single" w:sz="4" w:space="1" w:color="auto"/>
       </w:pBdr>
@@ -4760,7 +6102,7 @@
         <w:noProof/>
         <w:lang w:val="da-DK"/>
       </w:rPr>
-      <w:t>6</w:t>
+      <w:t>8</w:t>
     </w:r>
     <w:r>
       <w:rPr>
@@ -4850,7 +6192,7 @@
 <w:hdr xmlns:wpc="http://schemas.microsoft.com/office/word/2010/wordprocessingCanvas" xmlns:mc="http://schemas.openxmlformats.org/markup-compatibility/2006" xmlns:o="urn:schemas-microsoft-com:office:office" xmlns:r="http://schemas.openxmlformats.org/officeDocument/2006/relationships" xmlns:m="http://schemas.openxmlformats.org/officeDocument/2006/math" xmlns:v="urn:schemas-microsoft-com:vml" xmlns:wp14="http://schemas.microsoft.com/office/word/2010/wordprocessingDrawing" xmlns:wp="http://schemas.openxmlformats.org/drawingml/2006/wordprocessingDrawing" xmlns:w10="urn:schemas-microsoft-com:office:word" xmlns:w="http://schemas.openxmlformats.org/wordprocessingml/2006/main" xmlns:w14="http://schemas.microsoft.com/office/word/2010/wordml" xmlns:w15="http://schemas.microsoft.com/office/word/2012/wordml" xmlns:wpg="http://schemas.microsoft.com/office/word/2010/wordprocessingGroup" xmlns:wpi="http://schemas.microsoft.com/office/word/2010/wordprocessingInk" xmlns:wne="http://schemas.microsoft.com/office/word/2006/wordml" xmlns:wps="http://schemas.microsoft.com/office/word/2010/wordprocessingShape" mc:Ignorable="w14 w15 wp14">
   <w:p>
     <w:pPr>
-      <w:pStyle w:val="Header"/>
+      <w:pStyle w:val="Sidehoved"/>
       <w:pBdr>
         <w:bottom w:val="single" w:sz="4" w:space="1" w:color="auto"/>
       </w:pBdr>
@@ -5447,6 +6789,9 @@
 <w15:people xmlns:wpc="http://schemas.microsoft.com/office/word/2010/wordprocessingCanvas" xmlns:mc="http://schemas.openxmlformats.org/markup-compatibility/2006" xmlns:o="urn:schemas-microsoft-com:office:office" xmlns:r="http://schemas.openxmlformats.org/officeDocument/2006/relationships" xmlns:m="http://schemas.openxmlformats.org/officeDocument/2006/math" xmlns:v="urn:schemas-microsoft-com:vml" xmlns:wp14="http://schemas.microsoft.com/office/word/2010/wordprocessingDrawing" xmlns:wp="http://schemas.openxmlformats.org/drawingml/2006/wordprocessingDrawing" xmlns:w10="urn:schemas-microsoft-com:office:word" xmlns:w="http://schemas.openxmlformats.org/wordprocessingml/2006/main" xmlns:w14="http://schemas.microsoft.com/office/word/2010/wordml" xmlns:w15="http://schemas.microsoft.com/office/word/2012/wordml" xmlns:wpg="http://schemas.microsoft.com/office/word/2010/wordprocessingGroup" xmlns:wpi="http://schemas.microsoft.com/office/word/2010/wordprocessingInk" xmlns:wne="http://schemas.microsoft.com/office/word/2006/wordml" xmlns:wps="http://schemas.microsoft.com/office/word/2010/wordprocessingShape" mc:Ignorable="w14 w15 wp14">
   <w15:person w15:author="Toke Olsen">
     <w15:presenceInfo w15:providerId="Windows Live" w15:userId="a6ee93f93c011425"/>
+  </w15:person>
+  <w15:person w15:author="Ronnie Hemmingsen">
+    <w15:presenceInfo w15:providerId="Windows Live" w15:userId="69ba6383d624dd6d"/>
   </w15:person>
 </w15:people>
 </file>
@@ -5845,11 +7190,11 @@
     <w:name w:val="Normal"/>
     <w:qFormat/>
   </w:style>
-  <w:style w:type="paragraph" w:styleId="Heading1">
+  <w:style w:type="paragraph" w:styleId="Overskrift1">
     <w:name w:val="heading 1"/>
     <w:basedOn w:val="Normal"/>
     <w:next w:val="Normal"/>
-    <w:link w:val="Heading1Char"/>
+    <w:link w:val="Overskrift1Tegn"/>
     <w:uiPriority w:val="9"/>
     <w:qFormat/>
     <w:rsid w:val="005C4FB1"/>
@@ -5866,11 +7211,11 @@
       <w:szCs w:val="32"/>
     </w:rPr>
   </w:style>
-  <w:style w:type="paragraph" w:styleId="Heading2">
+  <w:style w:type="paragraph" w:styleId="Overskrift2">
     <w:name w:val="heading 2"/>
     <w:basedOn w:val="Normal"/>
     <w:next w:val="Normal"/>
-    <w:link w:val="Heading2Char"/>
+    <w:link w:val="Overskrift2Tegn"/>
     <w:uiPriority w:val="9"/>
     <w:unhideWhenUsed/>
     <w:qFormat/>
@@ -5888,11 +7233,11 @@
       <w:szCs w:val="26"/>
     </w:rPr>
   </w:style>
-  <w:style w:type="paragraph" w:styleId="Heading3">
+  <w:style w:type="paragraph" w:styleId="Overskrift3">
     <w:name w:val="heading 3"/>
     <w:basedOn w:val="Normal"/>
     <w:next w:val="Normal"/>
-    <w:link w:val="Heading3Char"/>
+    <w:link w:val="Overskrift3Tegn"/>
     <w:uiPriority w:val="9"/>
     <w:unhideWhenUsed/>
     <w:qFormat/>
@@ -5910,11 +7255,11 @@
       <w:szCs w:val="24"/>
     </w:rPr>
   </w:style>
-  <w:style w:type="paragraph" w:styleId="Heading4">
+  <w:style w:type="paragraph" w:styleId="Overskrift4">
     <w:name w:val="heading 4"/>
     <w:basedOn w:val="Normal"/>
     <w:next w:val="Normal"/>
-    <w:link w:val="Heading4Char"/>
+    <w:link w:val="Overskrift4Tegn"/>
     <w:uiPriority w:val="9"/>
     <w:unhideWhenUsed/>
     <w:qFormat/>
@@ -5932,13 +7277,13 @@
       <w:color w:val="2E74B5" w:themeColor="accent1" w:themeShade="BF"/>
     </w:rPr>
   </w:style>
-  <w:style w:type="character" w:default="1" w:styleId="DefaultParagraphFont">
+  <w:style w:type="character" w:default="1" w:styleId="Standardskrifttypeiafsnit">
     <w:name w:val="Default Paragraph Font"/>
     <w:uiPriority w:val="1"/>
     <w:semiHidden/>
     <w:unhideWhenUsed/>
   </w:style>
-  <w:style w:type="table" w:default="1" w:styleId="TableNormal">
+  <w:style w:type="table" w:default="1" w:styleId="Tabel-Normal">
     <w:name w:val="Normal Table"/>
     <w:uiPriority w:val="99"/>
     <w:semiHidden/>
@@ -5953,16 +7298,16 @@
       </w:tblCellMar>
     </w:tblPr>
   </w:style>
-  <w:style w:type="numbering" w:default="1" w:styleId="NoList">
+  <w:style w:type="numbering" w:default="1" w:styleId="Ingenoversigt">
     <w:name w:val="No List"/>
     <w:uiPriority w:val="99"/>
     <w:semiHidden/>
     <w:unhideWhenUsed/>
   </w:style>
-  <w:style w:type="character" w:customStyle="1" w:styleId="Heading1Char">
-    <w:name w:val="Heading 1 Char"/>
-    <w:basedOn w:val="DefaultParagraphFont"/>
-    <w:link w:val="Heading1"/>
+  <w:style w:type="character" w:customStyle="1" w:styleId="Overskrift1Tegn">
+    <w:name w:val="Overskrift 1 Tegn"/>
+    <w:basedOn w:val="Standardskrifttypeiafsnit"/>
+    <w:link w:val="Overskrift1"/>
     <w:uiPriority w:val="9"/>
     <w:rsid w:val="005C4FB1"/>
     <w:rPr>
@@ -5972,10 +7317,10 @@
       <w:szCs w:val="32"/>
     </w:rPr>
   </w:style>
-  <w:style w:type="character" w:customStyle="1" w:styleId="Heading2Char">
-    <w:name w:val="Heading 2 Char"/>
-    <w:basedOn w:val="DefaultParagraphFont"/>
-    <w:link w:val="Heading2"/>
+  <w:style w:type="character" w:customStyle="1" w:styleId="Overskrift2Tegn">
+    <w:name w:val="Overskrift 2 Tegn"/>
+    <w:basedOn w:val="Standardskrifttypeiafsnit"/>
+    <w:link w:val="Overskrift2"/>
     <w:uiPriority w:val="9"/>
     <w:rsid w:val="005C4FB1"/>
     <w:rPr>
@@ -5985,10 +7330,10 @@
       <w:szCs w:val="26"/>
     </w:rPr>
   </w:style>
-  <w:style w:type="character" w:customStyle="1" w:styleId="Heading3Char">
-    <w:name w:val="Heading 3 Char"/>
-    <w:basedOn w:val="DefaultParagraphFont"/>
-    <w:link w:val="Heading3"/>
+  <w:style w:type="character" w:customStyle="1" w:styleId="Overskrift3Tegn">
+    <w:name w:val="Overskrift 3 Tegn"/>
+    <w:basedOn w:val="Standardskrifttypeiafsnit"/>
+    <w:link w:val="Overskrift3"/>
     <w:uiPriority w:val="9"/>
     <w:rsid w:val="005C4FB1"/>
     <w:rPr>
@@ -5998,7 +7343,7 @@
       <w:szCs w:val="24"/>
     </w:rPr>
   </w:style>
-  <w:style w:type="paragraph" w:styleId="ListParagraph">
+  <w:style w:type="paragraph" w:styleId="Listeafsnit">
     <w:name w:val="List Paragraph"/>
     <w:basedOn w:val="Normal"/>
     <w:uiPriority w:val="34"/>
@@ -6009,9 +7354,9 @@
       <w:contextualSpacing/>
     </w:pPr>
   </w:style>
-  <w:style w:type="character" w:styleId="CommentReference">
+  <w:style w:type="character" w:styleId="Kommentarhenvisning">
     <w:name w:val="annotation reference"/>
-    <w:basedOn w:val="DefaultParagraphFont"/>
+    <w:basedOn w:val="Standardskrifttypeiafsnit"/>
     <w:uiPriority w:val="99"/>
     <w:semiHidden/>
     <w:unhideWhenUsed/>
@@ -6021,10 +7366,10 @@
       <w:szCs w:val="16"/>
     </w:rPr>
   </w:style>
-  <w:style w:type="paragraph" w:styleId="CommentText">
+  <w:style w:type="paragraph" w:styleId="Kommentartekst">
     <w:name w:val="annotation text"/>
     <w:basedOn w:val="Normal"/>
-    <w:link w:val="CommentTextChar"/>
+    <w:link w:val="KommentartekstTegn"/>
     <w:uiPriority w:val="99"/>
     <w:semiHidden/>
     <w:unhideWhenUsed/>
@@ -6037,10 +7382,10 @@
       <w:szCs w:val="20"/>
     </w:rPr>
   </w:style>
-  <w:style w:type="character" w:customStyle="1" w:styleId="CommentTextChar">
-    <w:name w:val="Comment Text Char"/>
-    <w:basedOn w:val="DefaultParagraphFont"/>
-    <w:link w:val="CommentText"/>
+  <w:style w:type="character" w:customStyle="1" w:styleId="KommentartekstTegn">
+    <w:name w:val="Kommentartekst Tegn"/>
+    <w:basedOn w:val="Standardskrifttypeiafsnit"/>
+    <w:link w:val="Kommentartekst"/>
     <w:uiPriority w:val="99"/>
     <w:semiHidden/>
     <w:rsid w:val="00C0460C"/>
@@ -6049,11 +7394,11 @@
       <w:szCs w:val="20"/>
     </w:rPr>
   </w:style>
-  <w:style w:type="paragraph" w:styleId="CommentSubject">
+  <w:style w:type="paragraph" w:styleId="Kommentaremne">
     <w:name w:val="annotation subject"/>
-    <w:basedOn w:val="CommentText"/>
-    <w:next w:val="CommentText"/>
-    <w:link w:val="CommentSubjectChar"/>
+    <w:basedOn w:val="Kommentartekst"/>
+    <w:next w:val="Kommentartekst"/>
+    <w:link w:val="KommentaremneTegn"/>
     <w:uiPriority w:val="99"/>
     <w:semiHidden/>
     <w:unhideWhenUsed/>
@@ -6063,10 +7408,10 @@
       <w:bCs/>
     </w:rPr>
   </w:style>
-  <w:style w:type="character" w:customStyle="1" w:styleId="CommentSubjectChar">
-    <w:name w:val="Comment Subject Char"/>
-    <w:basedOn w:val="CommentTextChar"/>
-    <w:link w:val="CommentSubject"/>
+  <w:style w:type="character" w:customStyle="1" w:styleId="KommentaremneTegn">
+    <w:name w:val="Kommentaremne Tegn"/>
+    <w:basedOn w:val="KommentartekstTegn"/>
+    <w:link w:val="Kommentaremne"/>
     <w:uiPriority w:val="99"/>
     <w:semiHidden/>
     <w:rsid w:val="00C0460C"/>
@@ -6077,10 +7422,10 @@
       <w:szCs w:val="20"/>
     </w:rPr>
   </w:style>
-  <w:style w:type="paragraph" w:styleId="BalloonText">
+  <w:style w:type="paragraph" w:styleId="Markeringsbobletekst">
     <w:name w:val="Balloon Text"/>
     <w:basedOn w:val="Normal"/>
-    <w:link w:val="BalloonTextChar"/>
+    <w:link w:val="MarkeringsbobletekstTegn"/>
     <w:uiPriority w:val="99"/>
     <w:semiHidden/>
     <w:unhideWhenUsed/>
@@ -6094,10 +7439,10 @@
       <w:szCs w:val="18"/>
     </w:rPr>
   </w:style>
-  <w:style w:type="character" w:customStyle="1" w:styleId="BalloonTextChar">
-    <w:name w:val="Balloon Text Char"/>
-    <w:basedOn w:val="DefaultParagraphFont"/>
-    <w:link w:val="BalloonText"/>
+  <w:style w:type="character" w:customStyle="1" w:styleId="MarkeringsbobletekstTegn">
+    <w:name w:val="Markeringsbobletekst Tegn"/>
+    <w:basedOn w:val="Standardskrifttypeiafsnit"/>
+    <w:link w:val="Markeringsbobletekst"/>
     <w:uiPriority w:val="99"/>
     <w:semiHidden/>
     <w:rsid w:val="00C0460C"/>
@@ -6107,10 +7452,10 @@
       <w:szCs w:val="18"/>
     </w:rPr>
   </w:style>
-  <w:style w:type="paragraph" w:styleId="Header">
+  <w:style w:type="paragraph" w:styleId="Sidehoved">
     <w:name w:val="header"/>
     <w:basedOn w:val="Normal"/>
-    <w:link w:val="HeaderChar"/>
+    <w:link w:val="SidehovedTegn"/>
     <w:uiPriority w:val="99"/>
     <w:unhideWhenUsed/>
     <w:rsid w:val="00B93069"/>
@@ -6122,17 +7467,17 @@
       <w:spacing w:after="0" w:line="240" w:lineRule="auto"/>
     </w:pPr>
   </w:style>
-  <w:style w:type="character" w:customStyle="1" w:styleId="HeaderChar">
-    <w:name w:val="Header Char"/>
-    <w:basedOn w:val="DefaultParagraphFont"/>
-    <w:link w:val="Header"/>
+  <w:style w:type="character" w:customStyle="1" w:styleId="SidehovedTegn">
+    <w:name w:val="Sidehoved Tegn"/>
+    <w:basedOn w:val="Standardskrifttypeiafsnit"/>
+    <w:link w:val="Sidehoved"/>
     <w:uiPriority w:val="99"/>
     <w:rsid w:val="00B93069"/>
   </w:style>
-  <w:style w:type="paragraph" w:styleId="Footer">
+  <w:style w:type="paragraph" w:styleId="Sidefod">
     <w:name w:val="footer"/>
     <w:basedOn w:val="Normal"/>
-    <w:link w:val="FooterChar"/>
+    <w:link w:val="SidefodTegn"/>
     <w:uiPriority w:val="99"/>
     <w:unhideWhenUsed/>
     <w:rsid w:val="00B93069"/>
@@ -6144,16 +7489,16 @@
       <w:spacing w:after="0" w:line="240" w:lineRule="auto"/>
     </w:pPr>
   </w:style>
-  <w:style w:type="character" w:customStyle="1" w:styleId="FooterChar">
-    <w:name w:val="Footer Char"/>
-    <w:basedOn w:val="DefaultParagraphFont"/>
-    <w:link w:val="Footer"/>
+  <w:style w:type="character" w:customStyle="1" w:styleId="SidefodTegn">
+    <w:name w:val="Sidefod Tegn"/>
+    <w:basedOn w:val="Standardskrifttypeiafsnit"/>
+    <w:link w:val="Sidefod"/>
     <w:uiPriority w:val="99"/>
     <w:rsid w:val="00B93069"/>
   </w:style>
   <w:style w:type="character" w:styleId="Hyperlink">
     <w:name w:val="Hyperlink"/>
-    <w:basedOn w:val="DefaultParagraphFont"/>
+    <w:basedOn w:val="Standardskrifttypeiafsnit"/>
     <w:uiPriority w:val="99"/>
     <w:unhideWhenUsed/>
     <w:rsid w:val="00BC2C13"/>
@@ -6162,9 +7507,9 @@
       <w:u w:val="single"/>
     </w:rPr>
   </w:style>
-  <w:style w:type="paragraph" w:styleId="TOCHeading">
+  <w:style w:type="paragraph" w:styleId="Overskrift">
     <w:name w:val="TOC Heading"/>
-    <w:basedOn w:val="Heading1"/>
+    <w:basedOn w:val="Overskrift1"/>
     <w:next w:val="Normal"/>
     <w:uiPriority w:val="39"/>
     <w:unhideWhenUsed/>
@@ -6174,7 +7519,7 @@
       <w:outlineLvl w:val="9"/>
     </w:pPr>
   </w:style>
-  <w:style w:type="paragraph" w:styleId="TOC1">
+  <w:style w:type="paragraph" w:styleId="Indholdsfortegnelse1">
     <w:name w:val="toc 1"/>
     <w:basedOn w:val="Normal"/>
     <w:next w:val="Normal"/>
@@ -6186,7 +7531,7 @@
       <w:spacing w:after="100"/>
     </w:pPr>
   </w:style>
-  <w:style w:type="paragraph" w:styleId="TOC2">
+  <w:style w:type="paragraph" w:styleId="Indholdsfortegnelse2">
     <w:name w:val="toc 2"/>
     <w:basedOn w:val="Normal"/>
     <w:next w:val="Normal"/>
@@ -6199,7 +7544,7 @@
       <w:ind w:left="220"/>
     </w:pPr>
   </w:style>
-  <w:style w:type="paragraph" w:styleId="TOC3">
+  <w:style w:type="paragraph" w:styleId="Indholdsfortegnelse3">
     <w:name w:val="toc 3"/>
     <w:basedOn w:val="Normal"/>
     <w:next w:val="Normal"/>
@@ -6212,10 +7557,10 @@
       <w:ind w:left="440"/>
     </w:pPr>
   </w:style>
-  <w:style w:type="character" w:customStyle="1" w:styleId="Heading4Char">
-    <w:name w:val="Heading 4 Char"/>
-    <w:basedOn w:val="DefaultParagraphFont"/>
-    <w:link w:val="Heading4"/>
+  <w:style w:type="character" w:customStyle="1" w:styleId="Overskrift4Tegn">
+    <w:name w:val="Overskrift 4 Tegn"/>
+    <w:basedOn w:val="Standardskrifttypeiafsnit"/>
+    <w:link w:val="Overskrift4"/>
     <w:uiPriority w:val="9"/>
     <w:rsid w:val="00476073"/>
     <w:rPr>
@@ -6231,7 +7576,7 @@
 <file path=word/charts/chart1.xml><?xml version="1.0" encoding="utf-8"?>
 <c:chartSpace xmlns:c="http://schemas.openxmlformats.org/drawingml/2006/chart" xmlns:a="http://schemas.openxmlformats.org/drawingml/2006/main" xmlns:r="http://schemas.openxmlformats.org/officeDocument/2006/relationships">
   <c:date1904 val="0"/>
-  <c:lang val="en-US"/>
+  <c:lang val="da-DK"/>
   <c:roundedCorners val="0"/>
   <mc:AlternateContent xmlns:mc="http://schemas.openxmlformats.org/markup-compatibility/2006">
     <mc:Choice xmlns:c14="http://schemas.microsoft.com/office/drawing/2007/8/2/chart" Requires="c14">
@@ -6293,7 +7638,7 @@
               <a:cs typeface="+mn-cs"/>
             </a:defRPr>
           </a:pPr>
-          <a:endParaRPr lang="en-US"/>
+          <a:endParaRPr lang="da-DK"/>
         </a:p>
       </c:txPr>
     </c:title>
@@ -6561,7 +7906,7 @@
                       <a:cs typeface="+mn-cs"/>
                     </a:defRPr>
                   </a:pPr>
-                  <a:endParaRPr lang="en-US"/>
+                  <a:endParaRPr lang="da-DK"/>
                 </a:p>
               </c:txPr>
               <c:dLblPos val="outEnd"/>
@@ -6597,7 +7942,7 @@
                       <a:cs typeface="+mn-cs"/>
                     </a:defRPr>
                   </a:pPr>
-                  <a:endParaRPr lang="en-US"/>
+                  <a:endParaRPr lang="da-DK"/>
                 </a:p>
               </c:txPr>
               <c:dLblPos val="outEnd"/>
@@ -6633,7 +7978,7 @@
                       <a:cs typeface="+mn-cs"/>
                     </a:defRPr>
                   </a:pPr>
-                  <a:endParaRPr lang="en-US"/>
+                  <a:endParaRPr lang="da-DK"/>
                 </a:p>
               </c:txPr>
               <c:dLblPos val="outEnd"/>
@@ -6669,7 +8014,7 @@
                       <a:cs typeface="+mn-cs"/>
                     </a:defRPr>
                   </a:pPr>
-                  <a:endParaRPr lang="en-US"/>
+                  <a:endParaRPr lang="da-DK"/>
                 </a:p>
               </c:txPr>
               <c:dLblPos val="outEnd"/>
@@ -6705,7 +8050,7 @@
                       <a:cs typeface="+mn-cs"/>
                     </a:defRPr>
                   </a:pPr>
-                  <a:endParaRPr lang="en-US"/>
+                  <a:endParaRPr lang="da-DK"/>
                 </a:p>
               </c:txPr>
               <c:dLblPos val="outEnd"/>
@@ -6741,7 +8086,7 @@
                       <a:cs typeface="+mn-cs"/>
                     </a:defRPr>
                   </a:pPr>
-                  <a:endParaRPr lang="en-US"/>
+                  <a:endParaRPr lang="da-DK"/>
                 </a:p>
               </c:txPr>
               <c:dLblPos val="outEnd"/>
@@ -6779,7 +8124,7 @@
                       <a:cs typeface="+mn-cs"/>
                     </a:defRPr>
                   </a:pPr>
-                  <a:endParaRPr lang="en-US"/>
+                  <a:endParaRPr lang="da-DK"/>
                 </a:p>
               </c:txPr>
               <c:dLblPos val="outEnd"/>
@@ -6817,7 +8162,7 @@
                       <a:cs typeface="+mn-cs"/>
                     </a:defRPr>
                   </a:pPr>
-                  <a:endParaRPr lang="en-US"/>
+                  <a:endParaRPr lang="da-DK"/>
                 </a:p>
               </c:txPr>
               <c:dLblPos val="outEnd"/>
@@ -6855,7 +8200,7 @@
                       <a:cs typeface="+mn-cs"/>
                     </a:defRPr>
                   </a:pPr>
-                  <a:endParaRPr lang="en-US"/>
+                  <a:endParaRPr lang="da-DK"/>
                 </a:p>
               </c:txPr>
               <c:dLblPos val="outEnd"/>
@@ -6893,7 +8238,7 @@
                       <a:cs typeface="+mn-cs"/>
                     </a:defRPr>
                   </a:pPr>
-                  <a:endParaRPr lang="en-US"/>
+                  <a:endParaRPr lang="da-DK"/>
                 </a:p>
               </c:txPr>
               <c:dLblPos val="outEnd"/>
@@ -6931,7 +8276,7 @@
                       <a:cs typeface="+mn-cs"/>
                     </a:defRPr>
                   </a:pPr>
-                  <a:endParaRPr lang="en-US"/>
+                  <a:endParaRPr lang="da-DK"/>
                 </a:p>
               </c:txPr>
               <c:dLblPos val="outEnd"/>
@@ -7105,7 +8450,7 @@
       <a:pPr>
         <a:defRPr/>
       </a:pPr>
-      <a:endParaRPr lang="en-US"/>
+      <a:endParaRPr lang="da-DK"/>
     </a:p>
   </c:txPr>
   <c:externalData r:id="rId3">
@@ -7117,7 +8462,7 @@
 <file path=word/charts/chart2.xml><?xml version="1.0" encoding="utf-8"?>
 <c:chartSpace xmlns:c="http://schemas.openxmlformats.org/drawingml/2006/chart" xmlns:a="http://schemas.openxmlformats.org/drawingml/2006/main" xmlns:r="http://schemas.openxmlformats.org/officeDocument/2006/relationships">
   <c:date1904 val="0"/>
-  <c:lang val="en-US"/>
+  <c:lang val="da-DK"/>
   <c:roundedCorners val="0"/>
   <mc:AlternateContent xmlns:mc="http://schemas.openxmlformats.org/markup-compatibility/2006">
     <mc:Choice xmlns:c14="http://schemas.microsoft.com/office/drawing/2007/8/2/chart" Requires="c14">
@@ -7179,7 +8524,7 @@
               <a:cs typeface="+mn-cs"/>
             </a:defRPr>
           </a:pPr>
-          <a:endParaRPr lang="en-US"/>
+          <a:endParaRPr lang="da-DK"/>
         </a:p>
       </c:txPr>
     </c:title>
@@ -7370,7 +8715,7 @@
                     <a:cs typeface="+mn-cs"/>
                   </a:defRPr>
                 </a:pPr>
-                <a:endParaRPr lang="en-US"/>
+                <a:endParaRPr lang="da-DK"/>
               </a:p>
             </c:txPr>
             <c:dLblPos val="bestFit"/>
@@ -7518,7 +8863,7 @@
               <a:cs typeface="+mn-cs"/>
             </a:defRPr>
           </a:pPr>
-          <a:endParaRPr lang="en-US"/>
+          <a:endParaRPr lang="da-DK"/>
         </a:p>
       </c:txPr>
     </c:legend>
@@ -7548,7 +8893,7 @@
       <a:pPr>
         <a:defRPr/>
       </a:pPr>
-      <a:endParaRPr lang="en-US"/>
+      <a:endParaRPr lang="da-DK"/>
     </a:p>
   </c:txPr>
   <c:externalData r:id="rId3">
@@ -8942,7 +10287,7 @@
 </file>
 
 <file path=customXml/itemProps1.xml><?xml version="1.0" encoding="utf-8"?>
-<ds:datastoreItem xmlns:ds="http://schemas.openxmlformats.org/officeDocument/2006/customXml" ds:itemID="{4159AF1A-5190-4C45-AC4A-07D57FAE64E3}">
+<ds:datastoreItem xmlns:ds="http://schemas.openxmlformats.org/officeDocument/2006/customXml" ds:itemID="{6D8B3E8E-B041-49C9-9E73-8F38256B7F38}">
   <ds:schemaRefs>
     <ds:schemaRef ds:uri="http://schemas.openxmlformats.org/officeDocument/2006/bibliography"/>
   </ds:schemaRefs>

</xml_diff>

<commit_message>
Kilder flyttet i grafisk udvikling
</commit_message>
<xml_diff>
--- a/Rapport/Rapport/Grafisk udvikling.docx
+++ b/Rapport/Rapport/Grafisk udvikling.docx
@@ -205,7 +205,6 @@
     </w:p>
     <w:p>
       <w:pPr>
-        <w:pStyle w:val="Heading3"/>
         <w:rPr>
           <w:lang w:val="da-DK"/>
         </w:rPr>
@@ -588,6 +587,7 @@
       <w:r>
         <w:rPr>
           <w:noProof/>
+          <w:lang w:val="da-DK" w:eastAsia="da-DK"/>
         </w:rPr>
         <w:drawing>
           <wp:inline distT="0" distB="0" distL="0" distR="0" wp14:anchorId="14E477FC" wp14:editId="4CC1FC91">
@@ -775,6 +775,7 @@
       <w:r>
         <w:rPr>
           <w:noProof/>
+          <w:lang w:val="da-DK" w:eastAsia="da-DK"/>
         </w:rPr>
         <w:drawing>
           <wp:inline distT="0" distB="0" distL="0" distR="0" wp14:anchorId="02CD41E4" wp14:editId="4932CD5D">
@@ -875,6 +876,7 @@
       <w:r>
         <w:rPr>
           <w:noProof/>
+          <w:lang w:val="da-DK" w:eastAsia="da-DK"/>
         </w:rPr>
         <w:drawing>
           <wp:inline distT="0" distB="0" distL="0" distR="0" wp14:anchorId="1E1655CD" wp14:editId="39D111B1">
@@ -1133,6 +1135,7 @@
       <w:r>
         <w:rPr>
           <w:noProof/>
+          <w:lang w:val="da-DK" w:eastAsia="da-DK"/>
         </w:rPr>
         <w:drawing>
           <wp:inline distT="0" distB="0" distL="0" distR="0" wp14:anchorId="0BC3FBEB" wp14:editId="3D5DA2EF">
@@ -1358,6 +1361,7 @@
       <w:r>
         <w:rPr>
           <w:noProof/>
+          <w:lang w:val="da-DK" w:eastAsia="da-DK"/>
         </w:rPr>
         <w:drawing>
           <wp:anchor distT="0" distB="0" distL="114300" distR="114300" simplePos="0" relativeHeight="251660288" behindDoc="0" locked="0" layoutInCell="1" allowOverlap="1" wp14:anchorId="47B642C7" wp14:editId="3B28058B">
@@ -1470,7 +1474,83 @@
         </w:rPr>
         <w:t xml:space="preserve"> Da der hverken bruges realtime lys eller baked lys, er det naturlige valg at definere det i kvalitetsindstillingerne.</w:t>
       </w:r>
-      <w:bookmarkStart w:id="14" w:name="_GoBack"/>
+    </w:p>
+    <w:p>
+      <w:pPr>
+        <w:rPr>
+          <w:lang w:val="da-DK"/>
+        </w:rPr>
+      </w:pPr>
+      <w:r>
+        <w:rPr>
+          <w:lang w:val="da-DK"/>
+        </w:rPr>
+        <w:t xml:space="preserve"> ’Culling mask’ definerer, hvilke objekter, som belyses i scenen. Indstillingen er sat til ’everything’. Dette har dog ikke den store indvirkning på ydeevnen, da det fulde antal af objekter i scenen er relativt småt. </w:t>
+      </w:r>
+    </w:p>
+    <w:p>
+      <w:pPr>
+        <w:jc w:val="center"/>
+        <w:rPr>
+          <w:lang w:val="da-DK"/>
+        </w:rPr>
+      </w:pPr>
+    </w:p>
+    <w:p>
+      <w:pPr>
+        <w:jc w:val="both"/>
+        <w:rPr>
+          <w:lang w:val="da-DK"/>
+        </w:rPr>
+      </w:pPr>
+      <w:r>
+        <w:rPr>
+          <w:lang w:val="da-DK"/>
+        </w:rPr>
+        <w:t xml:space="preserve">Belysningen i spillet er altså simplificeret for et opnå mindst mulig brug af GPU-kraft, hvilket hovedsagligt er løst ved at eliminere brugen af skygger. </w:t>
+      </w:r>
+    </w:p>
+    <w:p>
+      <w:pPr>
+        <w:rPr>
+          <w:lang w:val="da-DK"/>
+        </w:rPr>
+      </w:pPr>
+      <w:r>
+        <w:rPr>
+          <w:lang w:val="da-DK"/>
+        </w:rPr>
+        <w:br w:type="page"/>
+      </w:r>
+    </w:p>
+    <w:p>
+      <w:pPr>
+        <w:rPr>
+          <w:lang w:val="da-DK"/>
+        </w:rPr>
+      </w:pPr>
+    </w:p>
+    <w:p>
+      <w:pPr>
+        <w:rPr>
+          <w:lang w:val="da-DK"/>
+        </w:rPr>
+      </w:pPr>
+    </w:p>
+    <w:p>
+      <w:pPr>
+        <w:pStyle w:val="Heading3"/>
+        <w:rPr>
+          <w:lang w:val="da-DK"/>
+        </w:rPr>
+      </w:pPr>
+      <w:bookmarkStart w:id="14" w:name="_Toc388927919"/>
+      <w:r>
+        <w:rPr>
+          <w:lang w:val="da-DK"/>
+        </w:rPr>
+        <w:t>3D-modeller</w:t>
+      </w:r>
       <w:bookmarkEnd w:id="14"/>
     </w:p>
     <w:p>
@@ -1483,122 +1563,52 @@
         <w:rPr>
           <w:lang w:val="da-DK"/>
         </w:rPr>
-        <w:t xml:space="preserve"> ’Culling mask’ definerer, hvilke objekter, som belyses i scenen. Indstillingen er sat til ’everything’. Dette har dog ikke den store indvirkning på ydeevnen, da det fulde antal af objekter i scenen er relativt småt. </w:t>
-      </w:r>
-    </w:p>
-    <w:p>
-      <w:pPr>
-        <w:jc w:val="center"/>
-        <w:rPr>
-          <w:lang w:val="da-DK"/>
-        </w:rPr>
-      </w:pPr>
-    </w:p>
-    <w:p>
-      <w:pPr>
-        <w:jc w:val="both"/>
-        <w:rPr>
-          <w:lang w:val="da-DK"/>
-        </w:rPr>
-      </w:pPr>
-      <w:r>
-        <w:rPr>
-          <w:lang w:val="da-DK"/>
-        </w:rPr>
-        <w:t xml:space="preserve">Belysningen i spillet er altså simplificeret for et opnå mindst mulig brug af GPU-kraft, hvilket hovedsagligt er løst ved at eliminere brugen af skygger. </w:t>
-      </w:r>
-    </w:p>
-    <w:p>
-      <w:pPr>
-        <w:rPr>
-          <w:lang w:val="da-DK"/>
-        </w:rPr>
-      </w:pPr>
-      <w:r>
-        <w:rPr>
-          <w:lang w:val="da-DK"/>
-        </w:rPr>
-        <w:br w:type="page"/>
-      </w:r>
-    </w:p>
-    <w:p>
-      <w:pPr>
-        <w:rPr>
-          <w:lang w:val="da-DK"/>
-        </w:rPr>
-      </w:pPr>
-    </w:p>
-    <w:p>
-      <w:pPr>
-        <w:rPr>
-          <w:lang w:val="da-DK"/>
-        </w:rPr>
-      </w:pPr>
-    </w:p>
-    <w:p>
-      <w:pPr>
-        <w:pStyle w:val="Heading3"/>
-        <w:rPr>
-          <w:lang w:val="da-DK"/>
-        </w:rPr>
-      </w:pPr>
-      <w:bookmarkStart w:id="15" w:name="_Toc388927919"/>
-      <w:r>
-        <w:rPr>
-          <w:lang w:val="da-DK"/>
-        </w:rPr>
-        <w:t>3D-modeller</w:t>
-      </w:r>
+        <w:t xml:space="preserve">Tredimensionelle modeller, som oftest er brugt i videospil, er krævende komponent i et produkt. Det er dermed også et element, </w:t>
+      </w:r>
+      <w:r>
+        <w:rPr>
+          <w:lang w:val="da-DK"/>
+        </w:rPr>
+        <w:t xml:space="preserve">hvor ydeevne burde være et fokuspunkt under udviklingen af disse. </w:t>
+      </w:r>
+      <w:r>
+        <w:rPr>
+          <w:lang w:val="da-DK"/>
+        </w:rPr>
+        <w:t xml:space="preserve">Når en </w:t>
+      </w:r>
+      <w:r>
+        <w:rPr>
+          <w:lang w:val="da-DK"/>
+        </w:rPr>
+        <w:t xml:space="preserve">3D-model udvikles til den mobile platform, er der en række punkter, som er værd at undersøge. </w:t>
+      </w:r>
+    </w:p>
+    <w:p>
+      <w:pPr>
+        <w:rPr>
+          <w:lang w:val="da-DK"/>
+        </w:rPr>
+      </w:pPr>
+      <w:r>
+        <w:rPr>
+          <w:lang w:val="da-DK"/>
+        </w:rPr>
+        <w:t xml:space="preserve">Det første, som bør redegøres for, er antallet af polygoner, modellen skal bestå af. Antallet af polygoner bestemmer detaljegraden af figuren og dermed kvaliteten af </w:t>
+      </w:r>
+      <w:r>
+        <w:rPr>
+          <w:lang w:val="da-DK"/>
+        </w:rPr>
+        <w:t xml:space="preserve">det visuelle element, men jo højere antal </w:t>
+      </w:r>
+      <w:bookmarkStart w:id="15" w:name="_GoBack"/>
       <w:bookmarkEnd w:id="15"/>
-    </w:p>
-    <w:p>
-      <w:pPr>
-        <w:rPr>
-          <w:lang w:val="da-DK"/>
-        </w:rPr>
-      </w:pPr>
-      <w:r>
-        <w:rPr>
-          <w:lang w:val="da-DK"/>
-        </w:rPr>
-        <w:t xml:space="preserve">Tredimensionelle modeller, som oftest er brugt i videospil, er krævende komponent i et produkt. Det er dermed også et element, </w:t>
-      </w:r>
-      <w:r>
-        <w:rPr>
-          <w:lang w:val="da-DK"/>
-        </w:rPr>
-        <w:t xml:space="preserve">hvor ydeevne burde være et fokuspunkt under udviklingen af disse. </w:t>
-      </w:r>
-      <w:r>
-        <w:rPr>
-          <w:lang w:val="da-DK"/>
-        </w:rPr>
-        <w:t xml:space="preserve">Når en </w:t>
-      </w:r>
-      <w:r>
-        <w:rPr>
-          <w:lang w:val="da-DK"/>
-        </w:rPr>
-        <w:t xml:space="preserve">3D-model udvikles til den mobile platform, er der en række punkter, som er værd at undersøge. </w:t>
-      </w:r>
-    </w:p>
-    <w:p>
-      <w:pPr>
-        <w:rPr>
-          <w:lang w:val="da-DK"/>
-        </w:rPr>
-      </w:pPr>
-      <w:r>
-        <w:rPr>
-          <w:lang w:val="da-DK"/>
-        </w:rPr>
-        <w:t xml:space="preserve">Det første, som bør redegøres for, er antallet af polygoner, modellen skal bestå af. Antallet af polygoner bestemmer detaljegraden af figuren og dermed kvaliteten af </w:t>
-      </w:r>
-      <w:r>
-        <w:rPr>
-          <w:lang w:val="da-DK"/>
-        </w:rPr>
-        <w:t xml:space="preserve">det visuelle element, men jo højere antal polygoner, jo højere ydeevne er nødvendig. </w:t>
+      <w:r>
+        <w:rPr>
+          <w:lang w:val="da-DK"/>
+        </w:rPr>
+        <w:t xml:space="preserve">polygoner, jo højere ydeevne er nødvendig. </w:t>
       </w:r>
       <w:commentRangeStart w:id="16"/>
       <w:r>
@@ -1846,6 +1856,7 @@
       <w:r>
         <w:rPr>
           <w:noProof/>
+          <w:lang w:val="da-DK" w:eastAsia="da-DK"/>
         </w:rPr>
         <w:drawing>
           <wp:inline distT="0" distB="0" distL="0" distR="0" wp14:anchorId="1E542B3F" wp14:editId="1E0BD712">
@@ -1905,6 +1916,7 @@
       <w:r>
         <w:rPr>
           <w:noProof/>
+          <w:lang w:val="da-DK" w:eastAsia="da-DK"/>
         </w:rPr>
         <w:lastRenderedPageBreak/>
         <w:drawing>
@@ -2016,6 +2028,7 @@
           <w:sz w:val="16"/>
           <w:szCs w:val="19"/>
           <w:highlight w:val="white"/>
+          <w:lang w:val="da-DK" w:eastAsia="da-DK"/>
         </w:rPr>
         <mc:AlternateContent>
           <mc:Choice Requires="wps">
@@ -2299,6 +2312,7 @@
       <w:r>
         <w:rPr>
           <w:noProof/>
+          <w:lang w:val="da-DK" w:eastAsia="da-DK"/>
         </w:rPr>
         <w:drawing>
           <wp:anchor distT="0" distB="0" distL="114300" distR="114300" simplePos="0" relativeHeight="251659264" behindDoc="0" locked="0" layoutInCell="1" allowOverlap="1" wp14:anchorId="18FFBA5F" wp14:editId="259D7ED8">
@@ -2392,6 +2406,7 @@
       <w:r>
         <w:rPr>
           <w:noProof/>
+          <w:lang w:val="da-DK" w:eastAsia="da-DK"/>
         </w:rPr>
         <mc:AlternateContent>
           <mc:Choice Requires="wps">
@@ -4743,9 +4758,27 @@
         </w:rPr>
         <w:annotationRef/>
       </w:r>
-      <w:r>
-        <w:t>Kilde</w:t>
-      </w:r>
+      <w:hyperlink r:id="rId3" w:history="1">
+        <w:r>
+          <w:rPr>
+            <w:rStyle w:val="Hyperlink"/>
+          </w:rPr>
+          <w:t>https://docs.unity3d.com/Documentation/Manual/MobileOptimisation.html</w:t>
+        </w:r>
+      </w:hyperlink>
+    </w:p>
+    <w:p>
+      <w:pPr>
+        <w:pStyle w:val="CommentText"/>
+      </w:pPr>
+      <w:hyperlink r:id="rId4" w:history="1">
+        <w:r>
+          <w:rPr>
+            <w:rStyle w:val="Hyperlink"/>
+          </w:rPr>
+          <w:t>https://docs.unity3d.com/Documentation/Manual/OptimizingGraphicsPerformance.html</w:t>
+        </w:r>
+      </w:hyperlink>
     </w:p>
     <w:p>
       <w:pPr>
@@ -4794,7 +4827,7 @@
       </w:pPr>
     </w:p>
   </w:comment>
-  <w:comment w:id="8" w:author="Ronnie Hemmingsen" w:date="2014-05-27T11:13:00Z" w:initials="RH">
+  <w:comment w:id="8" w:author="Toke Olsen" w:date="2014-06-01T19:22:00Z" w:initials="TO">
     <w:p>
       <w:pPr>
         <w:pStyle w:val="CommentText"/>
@@ -4806,7 +4839,7 @@
         <w:annotationRef/>
       </w:r>
       <w:r>
-        <w:t>kilde</w:t>
+        <w:t>https://melgeorgiou.wordpress.com/category/unity3d-tutorials/unity3d-optimization-techniques/</w:t>
       </w:r>
     </w:p>
   </w:comment>
@@ -4821,7 +4854,7 @@
         </w:rPr>
         <w:annotationRef/>
       </w:r>
-      <w:hyperlink r:id="rId3" w:history="1">
+      <w:hyperlink r:id="rId5" w:history="1">
         <w:r>
           <w:rPr>
             <w:rStyle w:val="Hyperlink"/>
@@ -4847,7 +4880,7 @@
         </w:rPr>
         <w:annotationRef/>
       </w:r>
-      <w:hyperlink r:id="rId4" w:history="1">
+      <w:hyperlink r:id="rId6" w:history="1">
         <w:r>
           <w:rPr>
             <w:rStyle w:val="Hyperlink"/>
@@ -4873,7 +4906,7 @@
         </w:rPr>
         <w:annotationRef/>
       </w:r>
-      <w:hyperlink r:id="rId5" w:history="1">
+      <w:hyperlink r:id="rId7" w:history="1">
         <w:r>
           <w:rPr>
             <w:rStyle w:val="Hyperlink"/>
@@ -4900,7 +4933,7 @@
         <w:annotationRef/>
       </w:r>
       <w:r>
-        <w:t>kilde</w:t>
+        <w:t>http://docs.unity3d.com/Manual/Shadows.html</w:t>
       </w:r>
     </w:p>
   </w:comment>
@@ -4978,7 +5011,7 @@
   <w15:commentEx w15:paraId="77917F77" w15:done="0"/>
   <w15:commentEx w15:paraId="0D6CEAF9" w15:done="0"/>
   <w15:commentEx w15:paraId="7FBEED77" w15:done="0"/>
-  <w15:commentEx w15:paraId="02222B47" w15:done="0"/>
+  <w15:commentEx w15:paraId="5AB0EAA5" w15:done="0"/>
   <w15:commentEx w15:paraId="681D25A6" w15:done="0"/>
   <w15:commentEx w15:paraId="32A58E21" w15:done="0"/>
   <w15:commentEx w15:paraId="2A5FF91F" w15:done="0"/>
@@ -5065,7 +5098,7 @@
         <w:noProof/>
         <w:lang w:val="da-DK"/>
       </w:rPr>
-      <w:t>11</w:t>
+      <w:t>8</w:t>
     </w:r>
     <w:r>
       <w:rPr>
@@ -6748,7 +6781,7 @@
               <a:cs typeface="+mn-cs"/>
             </a:defRPr>
           </a:pPr>
-          <a:endParaRPr lang="en-US"/>
+          <a:endParaRPr lang="da-DK"/>
         </a:p>
       </c:txPr>
     </c:title>
@@ -7016,7 +7049,7 @@
                       <a:cs typeface="+mn-cs"/>
                     </a:defRPr>
                   </a:pPr>
-                  <a:endParaRPr lang="en-US"/>
+                  <a:endParaRPr lang="da-DK"/>
                 </a:p>
               </c:txPr>
               <c:dLblPos val="outEnd"/>
@@ -7052,7 +7085,7 @@
                       <a:cs typeface="+mn-cs"/>
                     </a:defRPr>
                   </a:pPr>
-                  <a:endParaRPr lang="en-US"/>
+                  <a:endParaRPr lang="da-DK"/>
                 </a:p>
               </c:txPr>
               <c:dLblPos val="outEnd"/>
@@ -7088,7 +7121,7 @@
                       <a:cs typeface="+mn-cs"/>
                     </a:defRPr>
                   </a:pPr>
-                  <a:endParaRPr lang="en-US"/>
+                  <a:endParaRPr lang="da-DK"/>
                 </a:p>
               </c:txPr>
               <c:dLblPos val="outEnd"/>
@@ -7124,7 +7157,7 @@
                       <a:cs typeface="+mn-cs"/>
                     </a:defRPr>
                   </a:pPr>
-                  <a:endParaRPr lang="en-US"/>
+                  <a:endParaRPr lang="da-DK"/>
                 </a:p>
               </c:txPr>
               <c:dLblPos val="outEnd"/>
@@ -7160,7 +7193,7 @@
                       <a:cs typeface="+mn-cs"/>
                     </a:defRPr>
                   </a:pPr>
-                  <a:endParaRPr lang="en-US"/>
+                  <a:endParaRPr lang="da-DK"/>
                 </a:p>
               </c:txPr>
               <c:dLblPos val="outEnd"/>
@@ -7196,7 +7229,7 @@
                       <a:cs typeface="+mn-cs"/>
                     </a:defRPr>
                   </a:pPr>
-                  <a:endParaRPr lang="en-US"/>
+                  <a:endParaRPr lang="da-DK"/>
                 </a:p>
               </c:txPr>
               <c:dLblPos val="outEnd"/>
@@ -7234,7 +7267,7 @@
                       <a:cs typeface="+mn-cs"/>
                     </a:defRPr>
                   </a:pPr>
-                  <a:endParaRPr lang="en-US"/>
+                  <a:endParaRPr lang="da-DK"/>
                 </a:p>
               </c:txPr>
               <c:dLblPos val="outEnd"/>
@@ -7272,7 +7305,7 @@
                       <a:cs typeface="+mn-cs"/>
                     </a:defRPr>
                   </a:pPr>
-                  <a:endParaRPr lang="en-US"/>
+                  <a:endParaRPr lang="da-DK"/>
                 </a:p>
               </c:txPr>
               <c:dLblPos val="outEnd"/>
@@ -7310,7 +7343,7 @@
                       <a:cs typeface="+mn-cs"/>
                     </a:defRPr>
                   </a:pPr>
-                  <a:endParaRPr lang="en-US"/>
+                  <a:endParaRPr lang="da-DK"/>
                 </a:p>
               </c:txPr>
               <c:dLblPos val="outEnd"/>
@@ -7348,7 +7381,7 @@
                       <a:cs typeface="+mn-cs"/>
                     </a:defRPr>
                   </a:pPr>
-                  <a:endParaRPr lang="en-US"/>
+                  <a:endParaRPr lang="da-DK"/>
                 </a:p>
               </c:txPr>
               <c:dLblPos val="outEnd"/>
@@ -7386,7 +7419,7 @@
                       <a:cs typeface="+mn-cs"/>
                     </a:defRPr>
                   </a:pPr>
-                  <a:endParaRPr lang="en-US"/>
+                  <a:endParaRPr lang="da-DK"/>
                 </a:p>
               </c:txPr>
               <c:dLblPos val="outEnd"/>
@@ -7560,7 +7593,7 @@
       <a:pPr>
         <a:defRPr/>
       </a:pPr>
-      <a:endParaRPr lang="en-US"/>
+      <a:endParaRPr lang="da-DK"/>
     </a:p>
   </c:txPr>
   <c:externalData r:id="rId3">
@@ -7634,7 +7667,7 @@
               <a:cs typeface="+mn-cs"/>
             </a:defRPr>
           </a:pPr>
-          <a:endParaRPr lang="en-US"/>
+          <a:endParaRPr lang="da-DK"/>
         </a:p>
       </c:txPr>
     </c:title>
@@ -7825,7 +7858,7 @@
                     <a:cs typeface="+mn-cs"/>
                   </a:defRPr>
                 </a:pPr>
-                <a:endParaRPr lang="en-US"/>
+                <a:endParaRPr lang="da-DK"/>
               </a:p>
             </c:txPr>
             <c:dLblPos val="bestFit"/>
@@ -7973,7 +8006,7 @@
               <a:cs typeface="+mn-cs"/>
             </a:defRPr>
           </a:pPr>
-          <a:endParaRPr lang="en-US"/>
+          <a:endParaRPr lang="da-DK"/>
         </a:p>
       </c:txPr>
     </c:legend>
@@ -8003,7 +8036,7 @@
       <a:pPr>
         <a:defRPr/>
       </a:pPr>
-      <a:endParaRPr lang="en-US"/>
+      <a:endParaRPr lang="da-DK"/>
     </a:p>
   </c:txPr>
   <c:externalData r:id="rId3">
@@ -9397,7 +9430,7 @@
 </file>
 
 <file path=customXml/itemProps1.xml><?xml version="1.0" encoding="utf-8"?>
-<ds:datastoreItem xmlns:ds="http://schemas.openxmlformats.org/officeDocument/2006/customXml" ds:itemID="{BC86D80F-B9F2-4F7B-848C-22EEDF1F1F61}">
+<ds:datastoreItem xmlns:ds="http://schemas.openxmlformats.org/officeDocument/2006/customXml" ds:itemID="{B5AE3BE5-CBD1-4764-86AE-F4417E5879A7}">
   <ds:schemaRefs>
     <ds:schemaRef ds:uri="http://schemas.openxmlformats.org/officeDocument/2006/bibliography"/>
   </ds:schemaRefs>

</xml_diff>

<commit_message>
SourceTree opfører sig ordentligt nu!
</commit_message>
<xml_diff>
--- a/Rapport/Rapport/Grafisk udvikling.docx
+++ b/Rapport/Rapport/Grafisk udvikling.docx
@@ -143,21 +143,13 @@
         <w:rPr>
           <w:lang w:val="da-DK"/>
         </w:rPr>
-        <w:t xml:space="preserve"> imellem computerkraft, nedkøling og fysisk plads, som udgør en enheds </w:t>
-      </w:r>
-      <w:commentRangeStart w:id="2"/>
-      <w:r>
-        <w:rPr>
-          <w:lang w:val="da-DK"/>
-        </w:rPr>
-        <w:t>arbejdskraft</w:t>
-      </w:r>
-      <w:commentRangeEnd w:id="2"/>
-      <w:r>
-        <w:rPr>
-          <w:rStyle w:val="CommentReference"/>
-        </w:rPr>
-        <w:commentReference w:id="2"/>
+        <w:t xml:space="preserve"> imellem computerkraft, nedkøling og fysisk plads, som udgør en enheds</w:t>
+      </w:r>
+      <w:r>
+        <w:rPr>
+          <w:lang w:val="da-DK"/>
+        </w:rPr>
+        <w:t xml:space="preserve"> arbejdskraft</w:t>
       </w:r>
       <w:r>
         <w:rPr>
@@ -188,7 +180,7 @@
         <w:rPr>
           <w:lang w:val="da-DK"/>
         </w:rPr>
-        <w:t xml:space="preserve">, som kræver stor computerkraft. </w:t>
+        <w:t xml:space="preserve">, som kræver stor omputerkraft. </w:t>
       </w:r>
       <w:r>
         <w:rPr>
@@ -234,8 +226,8 @@
           <w:lang w:val="da-DK"/>
         </w:rPr>
       </w:pPr>
-      <w:bookmarkStart w:id="3" w:name="_Toc388927917"/>
-      <w:commentRangeStart w:id="4"/>
+      <w:bookmarkStart w:id="2" w:name="_Toc388927917"/>
+      <w:commentRangeStart w:id="3"/>
       <w:r>
         <w:rPr>
           <w:lang w:val="da-DK"/>
@@ -255,7 +247,7 @@
         </w:rPr>
         <w:t xml:space="preserve"> Processing Unit</w:t>
       </w:r>
-      <w:commentRangeEnd w:id="4"/>
+      <w:commentRangeEnd w:id="3"/>
       <w:r>
         <w:rPr>
           <w:rStyle w:val="CommentReference"/>
@@ -263,46 +255,293 @@
           <w:color w:val="auto"/>
           <w:lang w:val="da-DK"/>
         </w:rPr>
+        <w:commentReference w:id="3"/>
+      </w:r>
+      <w:bookmarkEnd w:id="2"/>
+    </w:p>
+    <w:p>
+      <w:pPr>
+        <w:spacing w:line="240" w:lineRule="auto"/>
+        <w:rPr>
+          <w:lang w:val="da-DK"/>
+        </w:rPr>
+      </w:pPr>
+      <w:r>
+        <w:rPr>
+          <w:lang w:val="da-DK"/>
+        </w:rPr>
+        <w:t xml:space="preserve">GPU’en, </w:t>
+      </w:r>
+      <w:r>
+        <w:rPr>
+          <w:lang w:val="da-DK"/>
+        </w:rPr>
+        <w:t>også kaldet grafikkort,</w:t>
+      </w:r>
+      <w:r>
+        <w:rPr>
+          <w:lang w:val="da-DK"/>
+        </w:rPr>
+        <w:t xml:space="preserve"> er det stykke hardware, </w:t>
+      </w:r>
+      <w:r>
+        <w:rPr>
+          <w:lang w:val="da-DK"/>
+        </w:rPr>
+        <w:t>som</w:t>
+      </w:r>
+      <w:r>
+        <w:rPr>
+          <w:lang w:val="da-DK"/>
+        </w:rPr>
+        <w:t xml:space="preserve"> står for de grafiske udregninger</w:t>
+      </w:r>
+      <w:r>
+        <w:rPr>
+          <w:lang w:val="da-DK"/>
+        </w:rPr>
+        <w:t>.</w:t>
+      </w:r>
+      <w:r>
+        <w:rPr>
+          <w:lang w:val="da-DK"/>
+        </w:rPr>
+        <w:t xml:space="preserve"> </w:t>
+      </w:r>
+      <w:r>
+        <w:rPr>
+          <w:lang w:val="da-DK"/>
+        </w:rPr>
+        <w:t xml:space="preserve">Det </w:t>
+      </w:r>
+      <w:r>
+        <w:rPr>
+          <w:lang w:val="da-DK"/>
+        </w:rPr>
+        <w:t xml:space="preserve">er sammen med </w:t>
+      </w:r>
+      <w:r>
+        <w:rPr>
+          <w:lang w:val="da-DK"/>
+        </w:rPr>
+        <w:t>processoren</w:t>
+      </w:r>
+      <w:r>
+        <w:rPr>
+          <w:lang w:val="da-DK"/>
+        </w:rPr>
+        <w:t xml:space="preserve"> oftest flaskehalsen i enhedens ydeevne. </w:t>
+      </w:r>
+      <w:r>
+        <w:rPr>
+          <w:lang w:val="da-DK"/>
+        </w:rPr>
+        <w:t>I mobile enheder er g</w:t>
+      </w:r>
+      <w:r>
+        <w:rPr>
+          <w:lang w:val="da-DK"/>
+        </w:rPr>
+        <w:t>rafikkortet</w:t>
+      </w:r>
+      <w:r>
+        <w:rPr>
+          <w:lang w:val="da-DK"/>
+        </w:rPr>
+        <w:t xml:space="preserve"> typisk begrænset af </w:t>
+      </w:r>
+      <w:r>
+        <w:rPr>
+          <w:lang w:val="da-DK"/>
+        </w:rPr>
+        <w:t>’</w:t>
+      </w:r>
+      <w:r>
+        <w:rPr>
+          <w:lang w:val="da-DK"/>
+        </w:rPr>
+        <w:t>fillrate</w:t>
+      </w:r>
+      <w:r>
+        <w:rPr>
+          <w:lang w:val="da-DK"/>
+        </w:rPr>
+        <w:t>’</w:t>
+      </w:r>
+      <w:r>
+        <w:rPr>
+          <w:lang w:val="da-DK"/>
+        </w:rPr>
+        <w:t xml:space="preserve">, som </w:t>
+      </w:r>
+      <w:r>
+        <w:rPr>
+          <w:lang w:val="da-DK"/>
+        </w:rPr>
+        <w:t xml:space="preserve">angiver, hvor meget grafikkortet kan </w:t>
+      </w:r>
+      <w:commentRangeStart w:id="4"/>
+      <w:r>
+        <w:rPr>
+          <w:lang w:val="da-DK"/>
+        </w:rPr>
+        <w:t xml:space="preserve">rendere </w:t>
+      </w:r>
+      <w:commentRangeEnd w:id="4"/>
+      <w:r>
+        <w:rPr>
+          <w:rStyle w:val="CommentReference"/>
+        </w:rPr>
         <w:commentReference w:id="4"/>
       </w:r>
-      <w:bookmarkEnd w:id="3"/>
-    </w:p>
-    <w:p>
-      <w:pPr>
-        <w:spacing w:line="240" w:lineRule="auto"/>
-        <w:rPr>
-          <w:lang w:val="da-DK"/>
-        </w:rPr>
-      </w:pPr>
-      <w:r>
-        <w:rPr>
-          <w:lang w:val="da-DK"/>
-        </w:rPr>
-        <w:t xml:space="preserve">GPU’en, </w:t>
-      </w:r>
-      <w:r>
-        <w:rPr>
-          <w:lang w:val="da-DK"/>
-        </w:rPr>
-        <w:t>også kaldet grafikkort,</w:t>
-      </w:r>
-      <w:r>
-        <w:rPr>
-          <w:lang w:val="da-DK"/>
-        </w:rPr>
-        <w:t xml:space="preserve"> er det stykke hardware, </w:t>
-      </w:r>
-      <w:r>
-        <w:rPr>
-          <w:lang w:val="da-DK"/>
-        </w:rPr>
-        <w:t>som</w:t>
-      </w:r>
-      <w:r>
-        <w:rPr>
-          <w:lang w:val="da-DK"/>
-        </w:rPr>
-        <w:t xml:space="preserve"> står for de grafiske udregninger</w:t>
+      <w:r>
+        <w:rPr>
+          <w:lang w:val="da-DK"/>
+        </w:rPr>
+        <w:t xml:space="preserve">og skrive til grafikhukommelsen i sekundet. </w:t>
+      </w:r>
+      <w:r>
+        <w:rPr>
+          <w:lang w:val="da-DK"/>
+        </w:rPr>
+        <w:t>Fillraten afhænger oftest af shaderen, som er det stykke software, der udregner det visuelle resultat af interaktionen med modeller, materialer, lys, skygger mv. En kompleks shader resulterer derfor i en høj fillrate i applikatione</w:t>
+      </w:r>
+      <w:r>
+        <w:rPr>
+          <w:lang w:val="da-DK"/>
+        </w:rPr>
+        <w:t xml:space="preserve">n, og det </w:t>
+      </w:r>
+      <w:commentRangeStart w:id="5"/>
+      <w:r>
+        <w:rPr>
+          <w:lang w:val="da-DK"/>
+        </w:rPr>
+        <w:t xml:space="preserve">anbefales </w:t>
+      </w:r>
+      <w:commentRangeEnd w:id="5"/>
+      <w:r>
+        <w:rPr>
+          <w:rStyle w:val="CommentReference"/>
+        </w:rPr>
+        <w:commentReference w:id="5"/>
+      </w:r>
+      <w:r>
+        <w:rPr>
+          <w:lang w:val="da-DK"/>
+        </w:rPr>
+        <w:t xml:space="preserve">at bruge en så simpelt som muligt shader. </w:t>
+      </w:r>
+    </w:p>
+    <w:p>
+      <w:pPr>
+        <w:rPr>
+          <w:lang w:val="da-DK"/>
+        </w:rPr>
+      </w:pPr>
+      <w:r>
+        <w:rPr>
+          <w:lang w:val="da-DK"/>
+        </w:rPr>
+        <w:t xml:space="preserve">Dog findes der andre områder, som kan optimeres på. Et er tekstur-detaljegraden, som kræver hukommelse af den mobile enhed. </w:t>
+      </w:r>
+      <w:r>
+        <w:rPr>
+          <w:lang w:val="da-DK"/>
+        </w:rPr>
+        <w:t>Kræver d</w:t>
+      </w:r>
+      <w:r>
+        <w:rPr>
+          <w:lang w:val="da-DK"/>
+        </w:rPr>
+        <w:t>ette</w:t>
+      </w:r>
+      <w:r>
+        <w:rPr>
+          <w:lang w:val="da-DK"/>
+        </w:rPr>
+        <w:t xml:space="preserve"> for meget hukommelse, er der et</w:t>
+      </w:r>
+      <w:r>
+        <w:rPr>
+          <w:lang w:val="da-DK"/>
+        </w:rPr>
+        <w:t xml:space="preserve"> par metoder, som kan tages i brug. Det første der bør overvejes er komprimering af teksturene, hvilket gør dem lettere at indlæse i hukommelsen. </w:t>
+      </w:r>
+    </w:p>
+    <w:p>
+      <w:pPr>
+        <w:rPr>
+          <w:lang w:val="da-DK"/>
+        </w:rPr>
+      </w:pPr>
+      <w:r>
+        <w:rPr>
+          <w:lang w:val="da-DK"/>
+        </w:rPr>
+        <w:t>Yderligere bør der</w:t>
+      </w:r>
+      <w:r>
+        <w:rPr>
+          <w:lang w:val="da-DK"/>
+        </w:rPr>
+        <w:t xml:space="preserve"> gøres brug af </w:t>
+      </w:r>
+      <w:r>
+        <w:rPr>
+          <w:lang w:val="da-DK"/>
+        </w:rPr>
+        <w:t xml:space="preserve">e teknik kaldet mipmaps. Disse </w:t>
+      </w:r>
+      <w:r>
+        <w:rPr>
+          <w:lang w:val="da-DK"/>
+        </w:rPr>
+        <w:t xml:space="preserve">er </w:t>
+      </w:r>
+      <w:r>
+        <w:rPr>
+          <w:lang w:val="da-DK"/>
+        </w:rPr>
+        <w:t>en række versioner af den samme teksture med gradvist lavere opløsning.</w:t>
+      </w:r>
+      <w:r>
+        <w:rPr>
+          <w:lang w:val="da-DK"/>
+        </w:rPr>
+        <w:t xml:space="preserve"> De erstattes med den oprindelige tekstur, typisk når kameraet flyttes længere væk fra objektet med den tilhørende tekstur. </w:t>
+      </w:r>
+      <w:r>
+        <w:rPr>
+          <w:lang w:val="da-DK"/>
+        </w:rPr>
+        <w:t>Formålet med teknikken er at øge renderingshastigheden, da de mindre teksture anvender mindre hu</w:t>
+      </w:r>
+      <w:r>
+        <w:rPr>
+          <w:lang w:val="da-DK"/>
+        </w:rPr>
+        <w:t>kommelse, og s</w:t>
+      </w:r>
+      <w:r>
+        <w:rPr>
+          <w:lang w:val="da-DK"/>
+        </w:rPr>
+        <w:t>amtidig</w:t>
+      </w:r>
+      <w:r>
+        <w:rPr>
+          <w:lang w:val="da-DK"/>
+        </w:rPr>
+        <w:t xml:space="preserve"> reducerer den også GPU-forbruget. </w:t>
+      </w:r>
+      <w:commentRangeStart w:id="6"/>
+      <w:r>
+        <w:rPr>
+          <w:lang w:val="da-DK"/>
+        </w:rPr>
+        <w:t>Ydermere er det muligt at øge den visuelle kvalitet, da rendering af teksture med høj opløsning med eksempelvis høj afstand til kameraet kan resultere i moiré mønstre</w:t>
       </w:r>
       <w:r>
         <w:rPr>
@@ -310,259 +549,12 @@
         </w:rPr>
         <w:t>.</w:t>
       </w:r>
-      <w:r>
-        <w:rPr>
-          <w:lang w:val="da-DK"/>
-        </w:rPr>
-        <w:t xml:space="preserve"> </w:t>
-      </w:r>
-      <w:r>
-        <w:rPr>
-          <w:lang w:val="da-DK"/>
-        </w:rPr>
-        <w:t xml:space="preserve">Det </w:t>
-      </w:r>
-      <w:r>
-        <w:rPr>
-          <w:lang w:val="da-DK"/>
-        </w:rPr>
-        <w:t xml:space="preserve">er sammen med </w:t>
-      </w:r>
-      <w:r>
-        <w:rPr>
-          <w:lang w:val="da-DK"/>
-        </w:rPr>
-        <w:t>processoren</w:t>
-      </w:r>
-      <w:r>
-        <w:rPr>
-          <w:lang w:val="da-DK"/>
-        </w:rPr>
-        <w:t xml:space="preserve"> oftest flaskehalsen i enhedens ydeevne. </w:t>
-      </w:r>
-      <w:r>
-        <w:rPr>
-          <w:lang w:val="da-DK"/>
-        </w:rPr>
-        <w:t>I mobile enheder er g</w:t>
-      </w:r>
-      <w:r>
-        <w:rPr>
-          <w:lang w:val="da-DK"/>
-        </w:rPr>
-        <w:t>rafikkortet</w:t>
-      </w:r>
-      <w:r>
-        <w:rPr>
-          <w:lang w:val="da-DK"/>
-        </w:rPr>
-        <w:t xml:space="preserve"> typisk begrænset af </w:t>
-      </w:r>
-      <w:r>
-        <w:rPr>
-          <w:lang w:val="da-DK"/>
-        </w:rPr>
-        <w:t>’</w:t>
-      </w:r>
-      <w:r>
-        <w:rPr>
-          <w:lang w:val="da-DK"/>
-        </w:rPr>
-        <w:t>fillrate</w:t>
-      </w:r>
-      <w:r>
-        <w:rPr>
-          <w:lang w:val="da-DK"/>
-        </w:rPr>
-        <w:t>’</w:t>
-      </w:r>
-      <w:r>
-        <w:rPr>
-          <w:lang w:val="da-DK"/>
-        </w:rPr>
-        <w:t xml:space="preserve">, som </w:t>
-      </w:r>
-      <w:r>
-        <w:rPr>
-          <w:lang w:val="da-DK"/>
-        </w:rPr>
-        <w:t xml:space="preserve">angiver, hvor meget grafikkortet kan </w:t>
-      </w:r>
-      <w:commentRangeStart w:id="5"/>
-      <w:r>
-        <w:rPr>
-          <w:lang w:val="da-DK"/>
-        </w:rPr>
-        <w:t xml:space="preserve">rendere </w:t>
-      </w:r>
-      <w:commentRangeEnd w:id="5"/>
+      <w:commentRangeEnd w:id="6"/>
       <w:r>
         <w:rPr>
           <w:rStyle w:val="CommentReference"/>
         </w:rPr>
-        <w:commentReference w:id="5"/>
-      </w:r>
-      <w:r>
-        <w:rPr>
-          <w:lang w:val="da-DK"/>
-        </w:rPr>
-        <w:t xml:space="preserve">og skrive til grafikhukommelsen i sekundet. </w:t>
-      </w:r>
-      <w:r>
-        <w:rPr>
-          <w:lang w:val="da-DK"/>
-        </w:rPr>
-        <w:t>Fillraten afhænger oftest af shaderen, som er det stykke software, der udregner det visuelle resultat af interaktionen med modeller, materialer, lys, skygger mv. En kompleks shader resulterer derfor i en høj fillrate i applikatione</w:t>
-      </w:r>
-      <w:r>
-        <w:rPr>
-          <w:lang w:val="da-DK"/>
-        </w:rPr>
-        <w:t xml:space="preserve">n, og det </w:t>
-      </w:r>
-      <w:commentRangeStart w:id="6"/>
-      <w:r>
-        <w:rPr>
-          <w:lang w:val="da-DK"/>
-        </w:rPr>
-        <w:t xml:space="preserve">anbefales </w:t>
-      </w:r>
-      <w:commentRangeEnd w:id="6"/>
-      <w:r>
-        <w:rPr>
-          <w:rStyle w:val="CommentReference"/>
-        </w:rPr>
         <w:commentReference w:id="6"/>
-      </w:r>
-      <w:r>
-        <w:rPr>
-          <w:lang w:val="da-DK"/>
-        </w:rPr>
-        <w:t xml:space="preserve">at bruge en så simpelt som muligt shader. </w:t>
-      </w:r>
-    </w:p>
-    <w:p>
-      <w:pPr>
-        <w:rPr>
-          <w:lang w:val="da-DK"/>
-        </w:rPr>
-      </w:pPr>
-      <w:r>
-        <w:rPr>
-          <w:lang w:val="da-DK"/>
-        </w:rPr>
-        <w:t xml:space="preserve">Dog findes der andre områder, som kan optimeres på. Et er tekstur-detaljegraden, som kræver hukommelse af den mobile enhed. </w:t>
-      </w:r>
-      <w:r>
-        <w:rPr>
-          <w:lang w:val="da-DK"/>
-        </w:rPr>
-        <w:t>Kræver d</w:t>
-      </w:r>
-      <w:r>
-        <w:rPr>
-          <w:lang w:val="da-DK"/>
-        </w:rPr>
-        <w:t>ette</w:t>
-      </w:r>
-      <w:r>
-        <w:rPr>
-          <w:lang w:val="da-DK"/>
-        </w:rPr>
-        <w:t xml:space="preserve"> for meget hukommelse, er der et</w:t>
-      </w:r>
-      <w:r>
-        <w:rPr>
-          <w:lang w:val="da-DK"/>
-        </w:rPr>
-        <w:t xml:space="preserve"> par metoder, som kan tages i brug. Det første der bør overvejes er komprimering af teksturene, hvilket gør dem lettere at indlæse i hukommelsen. </w:t>
-      </w:r>
-    </w:p>
-    <w:p>
-      <w:pPr>
-        <w:rPr>
-          <w:lang w:val="da-DK"/>
-        </w:rPr>
-      </w:pPr>
-      <w:r>
-        <w:rPr>
-          <w:lang w:val="da-DK"/>
-        </w:rPr>
-        <w:t>Yderligere bør der</w:t>
-      </w:r>
-      <w:r>
-        <w:rPr>
-          <w:lang w:val="da-DK"/>
-        </w:rPr>
-        <w:t xml:space="preserve"> gøres brug af </w:t>
-      </w:r>
-      <w:r>
-        <w:rPr>
-          <w:lang w:val="da-DK"/>
-        </w:rPr>
-        <w:t xml:space="preserve">e teknik kaldet mipmaps. Disse </w:t>
-      </w:r>
-      <w:r>
-        <w:rPr>
-          <w:lang w:val="da-DK"/>
-        </w:rPr>
-        <w:t xml:space="preserve">er </w:t>
-      </w:r>
-      <w:r>
-        <w:rPr>
-          <w:lang w:val="da-DK"/>
-        </w:rPr>
-        <w:t>en række versioner af den samme teksture med gradvist lavere opløsning.</w:t>
-      </w:r>
-      <w:r>
-        <w:rPr>
-          <w:lang w:val="da-DK"/>
-        </w:rPr>
-        <w:t xml:space="preserve"> De erstattes med den oprindelige tekstur, typisk når kameraet flyttes længere væk fra objektet med den tilhørende tekstur. </w:t>
-      </w:r>
-      <w:r>
-        <w:rPr>
-          <w:lang w:val="da-DK"/>
-        </w:rPr>
-        <w:t>Formålet med teknikken er at øge renderingshastigheden, da de mindre teksture anvender mindre hu</w:t>
-      </w:r>
-      <w:r>
-        <w:rPr>
-          <w:lang w:val="da-DK"/>
-        </w:rPr>
-        <w:t>kommelse, og s</w:t>
-      </w:r>
-      <w:r>
-        <w:rPr>
-          <w:lang w:val="da-DK"/>
-        </w:rPr>
-        <w:t>amtidig</w:t>
-      </w:r>
-      <w:r>
-        <w:rPr>
-          <w:lang w:val="da-DK"/>
-        </w:rPr>
-        <w:t xml:space="preserve"> reducerer den også GPU-forbruget. </w:t>
-      </w:r>
-      <w:commentRangeStart w:id="7"/>
-      <w:r>
-        <w:rPr>
-          <w:lang w:val="da-DK"/>
-        </w:rPr>
-        <w:t>Ydermere er det muligt at øge den visuelle kvalitet, da rendering af teksture med høj opløsning med eksempelvis høj afstand til kameraet kan resultere i moiré mønstre</w:t>
-      </w:r>
-      <w:r>
-        <w:rPr>
-          <w:lang w:val="da-DK"/>
-        </w:rPr>
-        <w:t>.</w:t>
-      </w:r>
-      <w:commentRangeEnd w:id="7"/>
-      <w:r>
-        <w:rPr>
-          <w:rStyle w:val="CommentReference"/>
-        </w:rPr>
-        <w:commentReference w:id="7"/>
       </w:r>
       <w:r>
         <w:rPr>
@@ -681,19 +673,19 @@
         </w:rPr>
         <w:t xml:space="preserve"> med omtanke, da processen i sig selv kræver omkring 33% mere </w:t>
       </w:r>
-      <w:commentRangeStart w:id="8"/>
+      <w:commentRangeStart w:id="7"/>
       <w:r>
         <w:rPr>
           <w:lang w:val="da-DK"/>
         </w:rPr>
         <w:t>hukommelse</w:t>
       </w:r>
-      <w:commentRangeEnd w:id="8"/>
+      <w:commentRangeEnd w:id="7"/>
       <w:r>
         <w:rPr>
           <w:rStyle w:val="CommentReference"/>
         </w:rPr>
-        <w:commentReference w:id="8"/>
+        <w:commentReference w:id="7"/>
       </w:r>
       <w:r>
         <w:rPr>
@@ -872,7 +864,7 @@
           <w:lang w:val="da-DK"/>
         </w:rPr>
       </w:pPr>
-      <w:commentRangeStart w:id="9"/>
+      <w:commentRangeStart w:id="8"/>
       <w:r>
         <w:rPr>
           <w:noProof/>
@@ -920,12 +912,12 @@
           </wp:inline>
         </w:drawing>
       </w:r>
-      <w:commentRangeEnd w:id="9"/>
+      <w:commentRangeEnd w:id="8"/>
       <w:r>
         <w:rPr>
           <w:rStyle w:val="CommentReference"/>
         </w:rPr>
-        <w:commentReference w:id="9"/>
+        <w:commentReference w:id="8"/>
       </w:r>
     </w:p>
     <w:p>
@@ -1021,7 +1013,7 @@
           <w:lang w:val="da-DK"/>
         </w:rPr>
       </w:pPr>
-      <w:bookmarkStart w:id="10" w:name="_Toc388927918"/>
+      <w:bookmarkStart w:id="9" w:name="_Toc388927918"/>
       <w:r>
         <w:rPr>
           <w:lang w:val="da-DK"/>
@@ -1029,7 +1021,7 @@
         <w:lastRenderedPageBreak/>
         <w:t>Optimering af lys</w:t>
       </w:r>
-      <w:bookmarkEnd w:id="10"/>
+      <w:bookmarkEnd w:id="9"/>
     </w:p>
     <w:p>
       <w:pPr>
@@ -1049,89 +1041,89 @@
         </w:rPr>
         <w:t xml:space="preserve">i høj grad påvirker ydeevnen er de forskellige former for lys, som kan indbygges i et produkt. </w:t>
       </w:r>
+      <w:commentRangeStart w:id="10"/>
+      <w:r>
+        <w:rPr>
+          <w:lang w:val="da-DK"/>
+        </w:rPr>
+        <w:t>Lys i Unity3D bliver renderet på én af to måder, vertex</w:t>
+      </w:r>
+      <w:r>
+        <w:rPr>
+          <w:lang w:val="da-DK"/>
+        </w:rPr>
+        <w:t>lys eller pixel</w:t>
+      </w:r>
+      <w:r>
+        <w:rPr>
+          <w:lang w:val="da-DK"/>
+        </w:rPr>
+        <w:t>lys.</w:t>
+      </w:r>
+      <w:commentRangeEnd w:id="10"/>
+      <w:r>
+        <w:rPr>
+          <w:rStyle w:val="CommentReference"/>
+        </w:rPr>
+        <w:commentReference w:id="10"/>
+      </w:r>
+      <w:r>
+        <w:rPr>
+          <w:lang w:val="da-DK"/>
+        </w:rPr>
+        <w:t xml:space="preserve"> Vertexlys er lys, som bliver udregnet per vertex i scenen</w:t>
+      </w:r>
+      <w:r>
+        <w:rPr>
+          <w:lang w:val="da-DK"/>
+        </w:rPr>
+        <w:t xml:space="preserve"> og langsomt aftager fra vertexen.</w:t>
+      </w:r>
+      <w:r>
+        <w:rPr>
+          <w:lang w:val="da-DK"/>
+        </w:rPr>
+        <w:t xml:space="preserve"> </w:t>
+      </w:r>
+      <w:r>
+        <w:rPr>
+          <w:lang w:val="da-DK"/>
+        </w:rPr>
+        <w:t>P</w:t>
+      </w:r>
+      <w:r>
+        <w:rPr>
+          <w:lang w:val="da-DK"/>
+        </w:rPr>
+        <w:t>ixellys bliver</w:t>
+      </w:r>
+      <w:r>
+        <w:rPr>
+          <w:lang w:val="da-DK"/>
+        </w:rPr>
+        <w:t xml:space="preserve"> herimod</w:t>
+      </w:r>
+      <w:r>
+        <w:rPr>
+          <w:lang w:val="da-DK"/>
+        </w:rPr>
+        <w:t xml:space="preserve"> udregnet for hver enkelt pixel på skærmen. </w:t>
+      </w:r>
+      <w:r>
+        <w:rPr>
+          <w:lang w:val="da-DK"/>
+        </w:rPr>
+        <w:t>Forskellen ses herunder, vertex-lys til venstre og pixellys til højre:</w:t>
+      </w:r>
+    </w:p>
+    <w:p>
+      <w:pPr>
+        <w:jc w:val="center"/>
+        <w:rPr>
+          <w:lang w:val="da-DK"/>
+        </w:rPr>
+      </w:pPr>
       <w:commentRangeStart w:id="11"/>
-      <w:r>
-        <w:rPr>
-          <w:lang w:val="da-DK"/>
-        </w:rPr>
-        <w:t>Lys i Unity3D bliver renderet på én af to måder, vertex</w:t>
-      </w:r>
-      <w:r>
-        <w:rPr>
-          <w:lang w:val="da-DK"/>
-        </w:rPr>
-        <w:t>lys eller pixel</w:t>
-      </w:r>
-      <w:r>
-        <w:rPr>
-          <w:lang w:val="da-DK"/>
-        </w:rPr>
-        <w:t>lys.</w:t>
-      </w:r>
-      <w:commentRangeEnd w:id="11"/>
-      <w:r>
-        <w:rPr>
-          <w:rStyle w:val="CommentReference"/>
-        </w:rPr>
-        <w:commentReference w:id="11"/>
-      </w:r>
-      <w:r>
-        <w:rPr>
-          <w:lang w:val="da-DK"/>
-        </w:rPr>
-        <w:t xml:space="preserve"> Vertexlys er lys, som bliver udregnet per vertex i scenen</w:t>
-      </w:r>
-      <w:r>
-        <w:rPr>
-          <w:lang w:val="da-DK"/>
-        </w:rPr>
-        <w:t xml:space="preserve"> og langsomt aftager fra vertexen.</w:t>
-      </w:r>
-      <w:r>
-        <w:rPr>
-          <w:lang w:val="da-DK"/>
-        </w:rPr>
-        <w:t xml:space="preserve"> </w:t>
-      </w:r>
-      <w:r>
-        <w:rPr>
-          <w:lang w:val="da-DK"/>
-        </w:rPr>
-        <w:t>P</w:t>
-      </w:r>
-      <w:r>
-        <w:rPr>
-          <w:lang w:val="da-DK"/>
-        </w:rPr>
-        <w:t>ixellys bliver</w:t>
-      </w:r>
-      <w:r>
-        <w:rPr>
-          <w:lang w:val="da-DK"/>
-        </w:rPr>
-        <w:t xml:space="preserve"> herimod</w:t>
-      </w:r>
-      <w:r>
-        <w:rPr>
-          <w:lang w:val="da-DK"/>
-        </w:rPr>
-        <w:t xml:space="preserve"> udregnet for hver enkelt pixel på skærmen. </w:t>
-      </w:r>
-      <w:r>
-        <w:rPr>
-          <w:lang w:val="da-DK"/>
-        </w:rPr>
-        <w:t>Forskellen ses herunder, vertex-lys til venstre og pixellys til højre:</w:t>
-      </w:r>
-    </w:p>
-    <w:p>
-      <w:pPr>
-        <w:jc w:val="center"/>
-        <w:rPr>
-          <w:lang w:val="da-DK"/>
-        </w:rPr>
-      </w:pPr>
-      <w:commentRangeStart w:id="12"/>
       <w:r>
         <w:rPr>
           <w:noProof/>
@@ -1196,12 +1188,12 @@
           </wp:inline>
         </w:drawing>
       </w:r>
-      <w:commentRangeEnd w:id="12"/>
+      <w:commentRangeEnd w:id="11"/>
       <w:r>
         <w:rPr>
           <w:rStyle w:val="CommentReference"/>
         </w:rPr>
-        <w:commentReference w:id="12"/>
+        <w:commentReference w:id="11"/>
       </w:r>
     </w:p>
     <w:p>
@@ -1278,19 +1270,19 @@
         </w:rPr>
         <w:t xml:space="preserve">Denne proces er derfor mere krævende af grafikkortet end pixellys i sig </w:t>
       </w:r>
-      <w:commentRangeStart w:id="13"/>
+      <w:commentRangeStart w:id="12"/>
       <w:r>
         <w:rPr>
           <w:lang w:val="da-DK"/>
         </w:rPr>
         <w:t>selv</w:t>
       </w:r>
-      <w:commentRangeEnd w:id="13"/>
+      <w:commentRangeEnd w:id="12"/>
       <w:r>
         <w:rPr>
           <w:rStyle w:val="CommentReference"/>
         </w:rPr>
-        <w:commentReference w:id="13"/>
+        <w:commentReference w:id="12"/>
       </w:r>
       <w:r>
         <w:rPr>
@@ -1544,14 +1536,14 @@
           <w:lang w:val="da-DK"/>
         </w:rPr>
       </w:pPr>
-      <w:bookmarkStart w:id="14" w:name="_Toc388927919"/>
+      <w:bookmarkStart w:id="13" w:name="_Toc388927919"/>
       <w:r>
         <w:rPr>
           <w:lang w:val="da-DK"/>
         </w:rPr>
         <w:t>3D-modeller</w:t>
       </w:r>
-      <w:bookmarkEnd w:id="14"/>
+      <w:bookmarkEnd w:id="13"/>
     </w:p>
     <w:p>
       <w:pPr>
@@ -1600,30 +1592,22 @@
         <w:rPr>
           <w:lang w:val="da-DK"/>
         </w:rPr>
-        <w:t xml:space="preserve">det visuelle element, men jo højere antal </w:t>
-      </w:r>
-      <w:bookmarkStart w:id="15" w:name="_GoBack"/>
-      <w:bookmarkEnd w:id="15"/>
-      <w:r>
-        <w:rPr>
-          <w:lang w:val="da-DK"/>
-        </w:rPr>
-        <w:t xml:space="preserve">polygoner, jo højere ydeevne er nødvendig. </w:t>
-      </w:r>
-      <w:commentRangeStart w:id="16"/>
+        <w:t xml:space="preserve">det visuelle element, men jo højere antal polygoner, jo højere ydeevne er nødvendig. </w:t>
+      </w:r>
+      <w:commentRangeStart w:id="14"/>
       <w:r>
         <w:rPr>
           <w:lang w:val="da-DK"/>
         </w:rPr>
         <w:t>På</w:t>
       </w:r>
-      <w:commentRangeEnd w:id="16"/>
+      <w:commentRangeEnd w:id="14"/>
       <w:r>
         <w:rPr>
           <w:rStyle w:val="CommentReference"/>
           <w:lang w:val="da-DK"/>
         </w:rPr>
-        <w:commentReference w:id="16"/>
+        <w:commentReference w:id="14"/>
       </w:r>
       <w:r>
         <w:rPr>
@@ -1650,19 +1634,19 @@
         </w:rPr>
         <w:t xml:space="preserve">Det næste mål for optimeringen er at bruge så få </w:t>
       </w:r>
-      <w:commentRangeStart w:id="17"/>
+      <w:commentRangeStart w:id="15"/>
       <w:r>
         <w:rPr>
           <w:lang w:val="da-DK"/>
         </w:rPr>
         <w:t xml:space="preserve">materialer </w:t>
       </w:r>
-      <w:commentRangeEnd w:id="17"/>
+      <w:commentRangeEnd w:id="15"/>
       <w:r>
         <w:rPr>
           <w:rStyle w:val="CommentReference"/>
         </w:rPr>
-        <w:commentReference w:id="17"/>
+        <w:commentReference w:id="15"/>
       </w:r>
       <w:r>
         <w:rPr>
@@ -1750,7 +1734,7 @@
           <w:lang w:val="da-DK"/>
         </w:rPr>
       </w:pPr>
-      <w:bookmarkStart w:id="18" w:name="_Toc388927920"/>
+      <w:bookmarkStart w:id="16" w:name="_Toc388927920"/>
       <w:r>
         <w:rPr>
           <w:lang w:val="da-DK"/>
@@ -1772,7 +1756,7 @@
         <w:lastRenderedPageBreak/>
         <w:t>Udvikling til den mobile platform</w:t>
       </w:r>
-      <w:bookmarkEnd w:id="18"/>
+      <w:bookmarkEnd w:id="16"/>
     </w:p>
     <w:p>
       <w:pPr>
@@ -1789,14 +1773,14 @@
           <w:lang w:val="da-DK"/>
         </w:rPr>
       </w:pPr>
-      <w:bookmarkStart w:id="19" w:name="_Toc388927921"/>
+      <w:bookmarkStart w:id="17" w:name="_Toc388927921"/>
       <w:r>
         <w:rPr>
           <w:lang w:val="da-DK"/>
         </w:rPr>
         <w:t>Skærmstørrelser</w:t>
       </w:r>
-      <w:bookmarkEnd w:id="19"/>
+      <w:bookmarkEnd w:id="17"/>
     </w:p>
     <w:p>
       <w:pPr>
@@ -1852,7 +1836,7 @@
           <w:lang w:val="da-DK"/>
         </w:rPr>
       </w:pPr>
-      <w:commentRangeStart w:id="20"/>
+      <w:commentRangeStart w:id="18"/>
       <w:r>
         <w:rPr>
           <w:noProof/>
@@ -1872,12 +1856,12 @@
           </wp:inline>
         </w:drawing>
       </w:r>
-      <w:commentRangeEnd w:id="20"/>
+      <w:commentRangeEnd w:id="18"/>
       <w:r>
         <w:rPr>
           <w:rStyle w:val="CommentReference"/>
         </w:rPr>
-        <w:commentReference w:id="20"/>
+        <w:commentReference w:id="18"/>
       </w:r>
     </w:p>
     <w:p>
@@ -1912,7 +1896,7 @@
           <w:lang w:val="da-DK"/>
         </w:rPr>
       </w:pPr>
-      <w:commentRangeStart w:id="21"/>
+      <w:commentRangeStart w:id="19"/>
       <w:r>
         <w:rPr>
           <w:noProof/>
@@ -1933,12 +1917,12 @@
           </wp:inline>
         </w:drawing>
       </w:r>
-      <w:commentRangeEnd w:id="21"/>
+      <w:commentRangeEnd w:id="19"/>
       <w:r>
         <w:rPr>
           <w:rStyle w:val="CommentReference"/>
         </w:rPr>
-        <w:commentReference w:id="21"/>
+        <w:commentReference w:id="19"/>
       </w:r>
     </w:p>
     <w:p>
@@ -4661,6 +4645,149 @@
           <w:lang w:val="da-DK"/>
         </w:rPr>
       </w:pPr>
+      <w:r>
+        <w:rPr>
+          <w:noProof/>
+          <w:lang w:val="da-DK" w:eastAsia="da-DK"/>
+        </w:rPr>
+        <w:drawing>
+          <wp:anchor distT="0" distB="0" distL="114300" distR="114300" simplePos="0" relativeHeight="251662336" behindDoc="0" locked="0" layoutInCell="1" allowOverlap="1" wp14:anchorId="186988D8" wp14:editId="564727DE">
+            <wp:simplePos x="0" y="0"/>
+            <wp:positionH relativeFrom="margin">
+              <wp:align>right</wp:align>
+            </wp:positionH>
+            <wp:positionV relativeFrom="paragraph">
+              <wp:posOffset>227330</wp:posOffset>
+            </wp:positionV>
+            <wp:extent cx="3093085" cy="1743075"/>
+            <wp:effectExtent l="0" t="0" r="0" b="9525"/>
+            <wp:wrapSquare wrapText="bothSides"/>
+            <wp:docPr id="10" name="Picture 10"/>
+            <wp:cNvGraphicFramePr>
+              <a:graphicFrameLocks xmlns:a="http://schemas.openxmlformats.org/drawingml/2006/main" noChangeAspect="1"/>
+            </wp:cNvGraphicFramePr>
+            <a:graphic xmlns:a="http://schemas.openxmlformats.org/drawingml/2006/main">
+              <a:graphicData uri="http://schemas.openxmlformats.org/drawingml/2006/picture">
+                <pic:pic xmlns:pic="http://schemas.openxmlformats.org/drawingml/2006/picture">
+                  <pic:nvPicPr>
+                    <pic:cNvPr id="1" name=""/>
+                    <pic:cNvPicPr/>
+                  </pic:nvPicPr>
+                  <pic:blipFill rotWithShape="1">
+                    <a:blip r:embed="rId17" cstate="print">
+                      <a:extLst>
+                        <a:ext uri="{28A0092B-C50C-407E-A947-70E740481C1C}">
+                          <a14:useLocalDpi xmlns:a14="http://schemas.microsoft.com/office/drawing/2010/main" val="0"/>
+                        </a:ext>
+                      </a:extLst>
+                    </a:blip>
+                    <a:srcRect l="1764" t="9200" r="42787" b="5374"/>
+                    <a:stretch/>
+                  </pic:blipFill>
+                  <pic:spPr bwMode="auto">
+                    <a:xfrm>
+                      <a:off x="0" y="0"/>
+                      <a:ext cx="3093085" cy="1743075"/>
+                    </a:xfrm>
+                    <a:prstGeom prst="rect">
+                      <a:avLst/>
+                    </a:prstGeom>
+                    <a:ln>
+                      <a:noFill/>
+                    </a:ln>
+                    <a:extLst>
+                      <a:ext uri="{53640926-AAD7-44D8-BBD7-CCE9431645EC}">
+                        <a14:shadowObscured xmlns:a14="http://schemas.microsoft.com/office/drawing/2010/main"/>
+                      </a:ext>
+                    </a:extLst>
+                  </pic:spPr>
+                </pic:pic>
+              </a:graphicData>
+            </a:graphic>
+            <wp14:sizeRelH relativeFrom="page">
+              <wp14:pctWidth>0</wp14:pctWidth>
+            </wp14:sizeRelH>
+            <wp14:sizeRelV relativeFrom="page">
+              <wp14:pctHeight>0</wp14:pctHeight>
+            </wp14:sizeRelV>
+          </wp:anchor>
+        </w:drawing>
+      </w:r>
+      <w:r>
+        <w:rPr>
+          <w:lang w:val="da-DK"/>
+        </w:rPr>
+        <w:t xml:space="preserve">Tager man eksempelvis udgangspunkt i menuen, ’Level Select’, ses op til flere af disse love i brug. Menuen </w:t>
+      </w:r>
+      <w:r>
+        <w:rPr>
+          <w:lang w:val="da-DK"/>
+        </w:rPr>
+        <w:t>består af tre</w:t>
+      </w:r>
+      <w:r>
+        <w:rPr>
+          <w:lang w:val="da-DK"/>
+        </w:rPr>
+        <w:t xml:space="preserve"> grupper</w:t>
+      </w:r>
+      <w:r>
+        <w:rPr>
+          <w:lang w:val="da-DK"/>
+        </w:rPr>
+        <w:t xml:space="preserve">, som hver indeholder fire </w:t>
+      </w:r>
+      <w:r>
+        <w:rPr>
+          <w:lang w:val="da-DK"/>
+        </w:rPr>
+        <w:t xml:space="preserve">knapper. Loven om nærhed indikerer her sammenhængen mellem de </w:t>
+      </w:r>
+      <w:r>
+        <w:rPr>
+          <w:lang w:val="da-DK"/>
+        </w:rPr>
+        <w:t xml:space="preserve">tre </w:t>
+      </w:r>
+      <w:r>
+        <w:rPr>
+          <w:lang w:val="da-DK"/>
+        </w:rPr>
+        <w:t xml:space="preserve">grupper og de tilhørende knapper. Samtidig kommer loven om lighed i spil, da </w:t>
+      </w:r>
+      <w:r>
+        <w:rPr>
+          <w:lang w:val="da-DK"/>
+        </w:rPr>
+        <w:t>de tre</w:t>
+      </w:r>
+      <w:r>
+        <w:rPr>
+          <w:lang w:val="da-DK"/>
+        </w:rPr>
+        <w:t xml:space="preserve"> øverste knapper i hver gruppe har samme størrelse, udformning og navngivning, hvilket indikerer ens funktionalitet. </w:t>
+      </w:r>
+      <w:r>
+        <w:rPr>
+          <w:lang w:val="da-DK"/>
+        </w:rPr>
+        <w:t xml:space="preserve">Under disse knapper findes en større knap, som derfor skiller sig. Igen kommer loven om lighed i spil, da den store knap i de tre grupper åbner en anderledes bane end de ovenstående. </w:t>
+      </w:r>
+    </w:p>
+    <w:p>
+      <w:pPr>
+        <w:rPr>
+          <w:lang w:val="da-DK"/>
+        </w:rPr>
+      </w:pPr>
+      <w:r>
+        <w:rPr>
+          <w:lang w:val="da-DK"/>
+        </w:rPr>
+        <w:t>Ligeledes gøres der brug af disse love i resten af menu-systemet, hvor simple bokse og placeringer indikerer sammenhæng i funktionaliteten.</w:t>
+      </w:r>
+      <w:bookmarkStart w:id="20" w:name="_GoBack"/>
+      <w:bookmarkEnd w:id="20"/>
     </w:p>
     <w:sectPr>
       <w:headerReference w:type="default" r:id="rId18"/>
@@ -4676,23 +4803,7 @@
 
 <file path=word/comments.xml><?xml version="1.0" encoding="utf-8"?>
 <w:comments xmlns:wpc="http://schemas.microsoft.com/office/word/2010/wordprocessingCanvas" xmlns:mc="http://schemas.openxmlformats.org/markup-compatibility/2006" xmlns:o="urn:schemas-microsoft-com:office:office" xmlns:r="http://schemas.openxmlformats.org/officeDocument/2006/relationships" xmlns:m="http://schemas.openxmlformats.org/officeDocument/2006/math" xmlns:v="urn:schemas-microsoft-com:vml" xmlns:wp14="http://schemas.microsoft.com/office/word/2010/wordprocessingDrawing" xmlns:wp="http://schemas.openxmlformats.org/drawingml/2006/wordprocessingDrawing" xmlns:w10="urn:schemas-microsoft-com:office:word" xmlns:w="http://schemas.openxmlformats.org/wordprocessingml/2006/main" xmlns:w14="http://schemas.microsoft.com/office/word/2010/wordml" xmlns:w15="http://schemas.microsoft.com/office/word/2012/wordml" xmlns:wpg="http://schemas.microsoft.com/office/word/2010/wordprocessingGroup" xmlns:wpi="http://schemas.microsoft.com/office/word/2010/wordprocessingInk" xmlns:wne="http://schemas.microsoft.com/office/word/2006/wordml" xmlns:wps="http://schemas.microsoft.com/office/word/2010/wordprocessingShape" mc:Ignorable="w14 w15 wp14">
-  <w:comment w:id="2" w:author="Ronnie Hemmingsen" w:date="2014-05-27T11:09:00Z" w:initials="RH">
-    <w:p>
-      <w:pPr>
-        <w:pStyle w:val="CommentText"/>
-      </w:pPr>
-      <w:r>
-        <w:rPr>
-          <w:rStyle w:val="CommentReference"/>
-        </w:rPr>
-        <w:annotationRef/>
-      </w:r>
-      <w:r>
-        <w:t>Detaljer?</w:t>
-      </w:r>
-    </w:p>
-  </w:comment>
-  <w:comment w:id="4" w:author="Toke Olsen" w:date="2014-05-26T23:56:00Z" w:initials="TO">
+  <w:comment w:id="3" w:author="Toke Olsen" w:date="2014-05-26T23:56:00Z" w:initials="TO">
     <w:p>
       <w:pPr>
         <w:pStyle w:val="CommentText"/>
@@ -4731,7 +4842,7 @@
       </w:pPr>
     </w:p>
   </w:comment>
-  <w:comment w:id="5" w:author="Ronnie Hemmingsen" w:date="2014-05-27T11:10:00Z" w:initials="RH">
+  <w:comment w:id="4" w:author="Ronnie Hemmingsen" w:date="2014-05-27T11:10:00Z" w:initials="RH">
     <w:p>
       <w:pPr>
         <w:pStyle w:val="CommentText"/>
@@ -4747,7 +4858,7 @@
       </w:r>
     </w:p>
   </w:comment>
-  <w:comment w:id="6" w:author="Ronnie Hemmingsen" w:date="2014-05-27T11:13:00Z" w:initials="RH">
+  <w:comment w:id="5" w:author="Ronnie Hemmingsen" w:date="2014-05-27T11:13:00Z" w:initials="RH">
     <w:p>
       <w:pPr>
         <w:pStyle w:val="CommentText"/>
@@ -4786,7 +4897,7 @@
       </w:pPr>
     </w:p>
   </w:comment>
-  <w:comment w:id="7" w:author="Toke Olsen" w:date="2014-05-28T19:54:00Z" w:initials="TO">
+  <w:comment w:id="6" w:author="Toke Olsen" w:date="2014-05-28T19:54:00Z" w:initials="TO">
     <w:p>
       <w:pPr>
         <w:pStyle w:val="Heading1"/>
@@ -4827,7 +4938,7 @@
       </w:pPr>
     </w:p>
   </w:comment>
-  <w:comment w:id="8" w:author="Toke Olsen" w:date="2014-06-01T19:22:00Z" w:initials="TO">
+  <w:comment w:id="7" w:author="Toke Olsen" w:date="2014-06-01T19:22:00Z" w:initials="TO">
     <w:p>
       <w:pPr>
         <w:pStyle w:val="CommentText"/>
@@ -4843,7 +4954,7 @@
       </w:r>
     </w:p>
   </w:comment>
-  <w:comment w:id="9" w:author="Toke Olsen" w:date="2014-05-27T03:05:00Z" w:initials="TO">
+  <w:comment w:id="8" w:author="Toke Olsen" w:date="2014-05-27T03:05:00Z" w:initials="TO">
     <w:p>
       <w:pPr>
         <w:pStyle w:val="CommentText"/>
@@ -4869,7 +4980,7 @@
       </w:pPr>
     </w:p>
   </w:comment>
-  <w:comment w:id="11" w:author="Toke Olsen" w:date="2014-05-27T02:53:00Z" w:initials="TO">
+  <w:comment w:id="10" w:author="Toke Olsen" w:date="2014-05-27T02:53:00Z" w:initials="TO">
     <w:p>
       <w:pPr>
         <w:pStyle w:val="CommentText"/>
@@ -4895,7 +5006,7 @@
       </w:pPr>
     </w:p>
   </w:comment>
-  <w:comment w:id="12" w:author="Toke Olsen" w:date="2014-05-27T03:03:00Z" w:initials="TO">
+  <w:comment w:id="11" w:author="Toke Olsen" w:date="2014-05-27T03:03:00Z" w:initials="TO">
     <w:p>
       <w:pPr>
         <w:pStyle w:val="CommentText"/>
@@ -4921,7 +5032,7 @@
       </w:pPr>
     </w:p>
   </w:comment>
-  <w:comment w:id="13" w:author="Ronnie Hemmingsen" w:date="2014-05-27T11:25:00Z" w:initials="RH">
+  <w:comment w:id="12" w:author="Ronnie Hemmingsen" w:date="2014-05-27T11:25:00Z" w:initials="RH">
     <w:p>
       <w:pPr>
         <w:pStyle w:val="CommentText"/>
@@ -4937,7 +5048,7 @@
       </w:r>
     </w:p>
   </w:comment>
-  <w:comment w:id="16" w:author="Toke Olsen" w:date="2014-05-26T20:17:00Z" w:initials="TO">
+  <w:comment w:id="14" w:author="Toke Olsen" w:date="2014-05-26T20:17:00Z" w:initials="TO">
     <w:p>
       <w:pPr>
         <w:pStyle w:val="CommentText"/>
@@ -4953,7 +5064,7 @@
       </w:r>
     </w:p>
   </w:comment>
-  <w:comment w:id="17" w:author="Ronnie Hemmingsen" w:date="2014-05-27T11:33:00Z" w:initials="RH">
+  <w:comment w:id="15" w:author="Ronnie Hemmingsen" w:date="2014-05-27T11:33:00Z" w:initials="RH">
     <w:p>
       <w:pPr>
         <w:pStyle w:val="CommentText"/>
@@ -4969,7 +5080,7 @@
       </w:r>
     </w:p>
   </w:comment>
-  <w:comment w:id="20" w:author="Toke Olsen" w:date="2014-05-22T17:03:00Z" w:initials="TO">
+  <w:comment w:id="18" w:author="Toke Olsen" w:date="2014-05-22T17:03:00Z" w:initials="TO">
     <w:p>
       <w:pPr>
         <w:pStyle w:val="CommentText"/>
@@ -4985,7 +5096,7 @@
       </w:r>
     </w:p>
   </w:comment>
-  <w:comment w:id="21" w:author="Toke Olsen" w:date="2014-05-22T17:03:00Z" w:initials="TO">
+  <w:comment w:id="19" w:author="Toke Olsen" w:date="2014-05-22T17:03:00Z" w:initials="TO">
     <w:p>
       <w:pPr>
         <w:pStyle w:val="CommentText"/>
@@ -5006,7 +5117,6 @@
 
 <file path=word/commentsExtended.xml><?xml version="1.0" encoding="utf-8"?>
 <w15:commentsEx xmlns:wpc="http://schemas.microsoft.com/office/word/2010/wordprocessingCanvas" xmlns:mc="http://schemas.openxmlformats.org/markup-compatibility/2006" xmlns:o="urn:schemas-microsoft-com:office:office" xmlns:r="http://schemas.openxmlformats.org/officeDocument/2006/relationships" xmlns:m="http://schemas.openxmlformats.org/officeDocument/2006/math" xmlns:v="urn:schemas-microsoft-com:vml" xmlns:wp14="http://schemas.microsoft.com/office/word/2010/wordprocessingDrawing" xmlns:wp="http://schemas.openxmlformats.org/drawingml/2006/wordprocessingDrawing" xmlns:w10="urn:schemas-microsoft-com:office:word" xmlns:w="http://schemas.openxmlformats.org/wordprocessingml/2006/main" xmlns:w14="http://schemas.microsoft.com/office/word/2010/wordml" xmlns:w15="http://schemas.microsoft.com/office/word/2012/wordml" xmlns:wpg="http://schemas.microsoft.com/office/word/2010/wordprocessingGroup" xmlns:wpi="http://schemas.microsoft.com/office/word/2010/wordprocessingInk" xmlns:wne="http://schemas.microsoft.com/office/word/2006/wordml" xmlns:wps="http://schemas.microsoft.com/office/word/2010/wordprocessingShape" mc:Ignorable="w14 w15 wp14">
-  <w15:commentEx w15:paraId="39EAC1B4" w15:done="0"/>
   <w15:commentEx w15:paraId="227D1BC4" w15:done="0"/>
   <w15:commentEx w15:paraId="77917F77" w15:done="0"/>
   <w15:commentEx w15:paraId="0D6CEAF9" w15:done="0"/>
@@ -5899,11 +6009,11 @@
 
 <file path=word/people.xml><?xml version="1.0" encoding="utf-8"?>
 <w15:people xmlns:wpc="http://schemas.microsoft.com/office/word/2010/wordprocessingCanvas" xmlns:mc="http://schemas.openxmlformats.org/markup-compatibility/2006" xmlns:o="urn:schemas-microsoft-com:office:office" xmlns:r="http://schemas.openxmlformats.org/officeDocument/2006/relationships" xmlns:m="http://schemas.openxmlformats.org/officeDocument/2006/math" xmlns:v="urn:schemas-microsoft-com:vml" xmlns:wp14="http://schemas.microsoft.com/office/word/2010/wordprocessingDrawing" xmlns:wp="http://schemas.openxmlformats.org/drawingml/2006/wordprocessingDrawing" xmlns:w10="urn:schemas-microsoft-com:office:word" xmlns:w="http://schemas.openxmlformats.org/wordprocessingml/2006/main" xmlns:w14="http://schemas.microsoft.com/office/word/2010/wordml" xmlns:w15="http://schemas.microsoft.com/office/word/2012/wordml" xmlns:wpg="http://schemas.microsoft.com/office/word/2010/wordprocessingGroup" xmlns:wpi="http://schemas.microsoft.com/office/word/2010/wordprocessingInk" xmlns:wne="http://schemas.microsoft.com/office/word/2006/wordml" xmlns:wps="http://schemas.microsoft.com/office/word/2010/wordprocessingShape" mc:Ignorable="w14 w15 wp14">
+  <w15:person w15:author="Toke Olsen">
+    <w15:presenceInfo w15:providerId="Windows Live" w15:userId="a6ee93f93c011425"/>
+  </w15:person>
   <w15:person w15:author="Ronnie Hemmingsen">
     <w15:presenceInfo w15:providerId="Windows Live" w15:userId="69ba6383d624dd6d"/>
-  </w15:person>
-  <w15:person w15:author="Toke Olsen">
-    <w15:presenceInfo w15:providerId="Windows Live" w15:userId="a6ee93f93c011425"/>
   </w15:person>
 </w15:people>
 </file>
@@ -9430,7 +9540,7 @@
 </file>
 
 <file path=customXml/itemProps1.xml><?xml version="1.0" encoding="utf-8"?>
-<ds:datastoreItem xmlns:ds="http://schemas.openxmlformats.org/officeDocument/2006/customXml" ds:itemID="{B5AE3BE5-CBD1-4764-86AE-F4417E5879A7}">
+<ds:datastoreItem xmlns:ds="http://schemas.openxmlformats.org/officeDocument/2006/customXml" ds:itemID="{68B4F625-5F9A-47EE-904F-20CCF7B464CB}">
   <ds:schemaRefs>
     <ds:schemaRef ds:uri="http://schemas.openxmlformats.org/officeDocument/2006/bibliography"/>
   </ds:schemaRefs>

</xml_diff>